<commit_message>
Opdateret økonomisk analyse med litteratur - ønsker at finpudse det mere for at få det skarpere.
</commit_message>
<xml_diff>
--- a/Rapportskrivning/Bilag/Til Projektrapport/Økonomisk analyse.docx
+++ b/Rapportskrivning/Bilag/Til Projektrapport/Økonomisk analyse.docx
@@ -4,40 +4,210 @@
   <w:body>
     <w:p>
       <w:pPr>
-        <w:pStyle w:val="Titel"/>
+        <w:pStyle w:val="Sidehoved"/>
+        <w:jc w:val="center"/>
+        <w:rPr>
+          <w:rFonts w:cstheme="minorHAnsi"/>
+          <w:sz w:val="32"/>
+          <w:szCs w:val="32"/>
+        </w:rPr>
       </w:pPr>
-      <w:r>
-        <w:t xml:space="preserve">Økonomisk analyse </w:t>
-      </w:r>
     </w:p>
     <w:p>
-      <w:r>
-        <w:t xml:space="preserve">Formålet med denne analyse er at belyse det </w:t>
-      </w:r>
-      <w:r>
-        <w:t>økonomiske</w:t>
-      </w:r>
-      <w:r>
-        <w:t xml:space="preserve"> perspektiv ved indførslen af automatiseret ultralydsscanning </w:t>
-      </w:r>
-      <w:r>
-        <w:t xml:space="preserve">af mamma </w:t>
+      <w:pPr>
+        <w:pStyle w:val="Sidehoved"/>
+        <w:jc w:val="center"/>
+        <w:rPr>
+          <w:rFonts w:cstheme="minorHAnsi"/>
+          <w:sz w:val="32"/>
+          <w:szCs w:val="32"/>
+        </w:rPr>
+      </w:pPr>
+    </w:p>
+    <w:p>
+      <w:pPr>
+        <w:pStyle w:val="Sidehoved"/>
+        <w:jc w:val="center"/>
+        <w:rPr>
+          <w:rFonts w:cstheme="minorHAnsi"/>
+          <w:sz w:val="32"/>
+          <w:szCs w:val="32"/>
+        </w:rPr>
+      </w:pPr>
+    </w:p>
+    <w:p>
+      <w:pPr>
+        <w:pStyle w:val="Sidehoved"/>
+        <w:jc w:val="center"/>
+        <w:rPr>
+          <w:rFonts w:cstheme="minorHAnsi"/>
+          <w:sz w:val="32"/>
+          <w:szCs w:val="32"/>
+        </w:rPr>
+      </w:pPr>
+    </w:p>
+    <w:p>
+      <w:pPr>
+        <w:pStyle w:val="Sidehoved"/>
+        <w:jc w:val="center"/>
+        <w:rPr>
+          <w:rFonts w:cstheme="minorHAnsi"/>
+          <w:sz w:val="32"/>
+          <w:szCs w:val="32"/>
+        </w:rPr>
+      </w:pPr>
+    </w:p>
+    <w:p>
+      <w:pPr>
+        <w:pStyle w:val="Sidehoved"/>
+        <w:jc w:val="center"/>
+        <w:rPr>
+          <w:rFonts w:cstheme="minorHAnsi"/>
+          <w:sz w:val="32"/>
+          <w:szCs w:val="32"/>
+        </w:rPr>
+      </w:pPr>
+    </w:p>
+    <w:p>
+      <w:pPr>
+        <w:pStyle w:val="Sidehoved"/>
+        <w:jc w:val="center"/>
+        <w:rPr>
+          <w:rFonts w:cstheme="minorHAnsi"/>
+          <w:sz w:val="32"/>
+          <w:szCs w:val="32"/>
+        </w:rPr>
+      </w:pPr>
+    </w:p>
+    <w:p>
+      <w:pPr>
+        <w:pStyle w:val="Sidehoved"/>
+        <w:jc w:val="center"/>
+        <w:rPr>
+          <w:rFonts w:cstheme="minorHAnsi"/>
+          <w:sz w:val="32"/>
+          <w:szCs w:val="32"/>
+          <w:lang w:val="en-US"/>
+        </w:rPr>
+      </w:pPr>
+      <w:r>
+        <w:rPr>
+          <w:rFonts w:cstheme="minorHAnsi"/>
+          <w:sz w:val="32"/>
+          <w:szCs w:val="32"/>
+          <w:lang w:val="en-US"/>
+        </w:rPr>
+        <w:t>Aarhus University School of Engineering</w:t>
+      </w:r>
+    </w:p>
+    <w:p>
+      <w:pPr>
+        <w:pStyle w:val="Sidehoved"/>
+        <w:jc w:val="center"/>
+        <w:rPr>
+          <w:rFonts w:cstheme="minorHAnsi"/>
+          <w:sz w:val="32"/>
+          <w:szCs w:val="32"/>
+          <w:lang w:val="en-US"/>
+        </w:rPr>
+      </w:pPr>
+      <w:r>
+        <w:rPr>
+          <w:rFonts w:cstheme="minorHAnsi"/>
+          <w:sz w:val="32"/>
+          <w:szCs w:val="32"/>
+          <w:lang w:val="en-US"/>
+        </w:rPr>
+        <w:t xml:space="preserve">BAC7 – </w:t>
       </w:r>
       <w:proofErr w:type="spellStart"/>
       <w:r>
-        <w:t>mhp</w:t>
+        <w:rPr>
+          <w:rFonts w:cstheme="minorHAnsi"/>
+          <w:sz w:val="32"/>
+          <w:szCs w:val="32"/>
+          <w:lang w:val="en-US"/>
+        </w:rPr>
+        <w:t>Automatisk</w:t>
       </w:r>
       <w:proofErr w:type="spellEnd"/>
       <w:r>
-        <w:t>. screening for brystkræft.</w:t>
-      </w:r>
-      <w:r>
-        <w:t xml:space="preserve"> Det ønskes undersøgt, hvilke udgifter og eventuelle gevinster der er ved indførslen af en automatisk ultralydsscanner. </w:t>
-      </w:r>
+        <w:rPr>
+          <w:rFonts w:cstheme="minorHAnsi"/>
+          <w:sz w:val="32"/>
+          <w:szCs w:val="32"/>
+          <w:lang w:val="en-US"/>
+        </w:rPr>
+        <w:t xml:space="preserve"> </w:t>
+      </w:r>
+      <w:proofErr w:type="spellStart"/>
+      <w:r>
+        <w:rPr>
+          <w:rFonts w:cstheme="minorHAnsi"/>
+          <w:sz w:val="32"/>
+          <w:szCs w:val="32"/>
+          <w:lang w:val="en-US"/>
+        </w:rPr>
+        <w:t>ultralydsscanner</w:t>
+      </w:r>
+      <w:proofErr w:type="spellEnd"/>
     </w:p>
-    <w:p/>
+    <w:p>
+      <w:pPr>
+        <w:pStyle w:val="Sidehoved"/>
+        <w:jc w:val="center"/>
+        <w:rPr>
+          <w:rFonts w:cstheme="minorHAnsi"/>
+          <w:sz w:val="32"/>
+          <w:szCs w:val="32"/>
+        </w:rPr>
+      </w:pPr>
+      <w:r>
+        <w:rPr>
+          <w:rFonts w:cstheme="minorHAnsi"/>
+          <w:sz w:val="32"/>
+          <w:szCs w:val="32"/>
+        </w:rPr>
+        <w:t>Økonomisk analyse</w:t>
+      </w:r>
+    </w:p>
+    <w:p>
+      <w:pPr>
+        <w:rPr>
+          <w:rFonts w:eastAsiaTheme="majorEastAsia" w:cstheme="minorHAnsi"/>
+          <w:spacing w:val="-10"/>
+          <w:kern w:val="28"/>
+          <w:sz w:val="56"/>
+          <w:szCs w:val="56"/>
+        </w:rPr>
+      </w:pPr>
+    </w:p>
+    <w:p>
+      <w:pPr>
+        <w:rPr>
+          <w:rFonts w:eastAsiaTheme="majorEastAsia" w:cstheme="minorHAnsi"/>
+          <w:spacing w:val="-10"/>
+          <w:kern w:val="28"/>
+          <w:sz w:val="56"/>
+          <w:szCs w:val="56"/>
+        </w:rPr>
+      </w:pPr>
+      <w:r>
+        <w:rPr>
+          <w:rFonts w:cstheme="minorHAnsi"/>
+        </w:rPr>
+        <w:br w:type="page"/>
+      </w:r>
+    </w:p>
     <w:sdt>
       <w:sdtPr>
+        <w:rPr>
+          <w:rFonts w:asciiTheme="minorHAnsi" w:eastAsiaTheme="minorHAnsi" w:hAnsiTheme="minorHAnsi" w:cstheme="minorBidi"/>
+          <w:color w:val="auto"/>
+          <w:sz w:val="22"/>
+          <w:szCs w:val="22"/>
+          <w:lang w:eastAsia="en-US"/>
+        </w:rPr>
         <w:id w:val="1112861958"/>
         <w:docPartObj>
           <w:docPartGallery w:val="Table of Contents"/>
@@ -46,22 +216,34 @@
       </w:sdtPr>
       <w:sdtEndPr>
         <w:rPr>
-          <w:rFonts w:asciiTheme="minorHAnsi" w:eastAsiaTheme="minorHAnsi" w:hAnsiTheme="minorHAnsi" w:cstheme="minorBidi"/>
           <w:b/>
           <w:bCs/>
-          <w:color w:val="auto"/>
-          <w:sz w:val="22"/>
-          <w:szCs w:val="22"/>
-          <w:lang w:eastAsia="en-US"/>
         </w:rPr>
       </w:sdtEndPr>
       <w:sdtContent>
         <w:p>
           <w:pPr>
             <w:pStyle w:val="Overskrift"/>
+            <w:rPr>
+              <w:b/>
+              <w:color w:val="000000" w:themeColor="text1"/>
+            </w:rPr>
           </w:pPr>
           <w:r>
-            <w:t>Indhold</w:t>
+            <w:rPr>
+              <w:b/>
+              <w:color w:val="000000" w:themeColor="text1"/>
+            </w:rPr>
+            <w:t>Indho</w:t>
+          </w:r>
+          <w:bookmarkStart w:id="0" w:name="_GoBack"/>
+          <w:bookmarkEnd w:id="0"/>
+          <w:r>
+            <w:rPr>
+              <w:b/>
+              <w:color w:val="000000" w:themeColor="text1"/>
+            </w:rPr>
+            <w:t>ld</w:t>
           </w:r>
         </w:p>
         <w:p>
@@ -85,13 +267,13 @@
           <w:r>
             <w:fldChar w:fldCharType="separate"/>
           </w:r>
-          <w:hyperlink w:anchor="_Toc468657162" w:history="1">
+          <w:hyperlink w:anchor="_Toc468719497" w:history="1">
             <w:r>
               <w:rPr>
                 <w:rStyle w:val="Hyperlink"/>
                 <w:noProof/>
               </w:rPr>
-              <w:t>Metoder</w:t>
+              <w:t>Indledning</w:t>
             </w:r>
             <w:r>
               <w:rPr>
@@ -112,7 +294,7 @@
                 <w:noProof/>
                 <w:webHidden/>
               </w:rPr>
-              <w:instrText xml:space="preserve"> PAGEREF _Toc468657162 \h </w:instrText>
+              <w:instrText xml:space="preserve"> PAGEREF _Toc468719497 \h </w:instrText>
             </w:r>
             <w:r>
               <w:rPr>
@@ -132,7 +314,7 @@
                 <w:noProof/>
                 <w:webHidden/>
               </w:rPr>
-              <w:t>2</w:t>
+              <w:t>3</w:t>
             </w:r>
             <w:r>
               <w:rPr>
@@ -155,12 +337,82 @@
               <w:lang w:eastAsia="da-DK"/>
             </w:rPr>
           </w:pPr>
-          <w:hyperlink w:anchor="_Toc468657163" w:history="1">
+          <w:hyperlink w:anchor="_Toc468719498" w:history="1">
             <w:r>
               <w:rPr>
                 <w:rStyle w:val="Hyperlink"/>
                 <w:noProof/>
               </w:rPr>
+              <w:t>Metoder</w:t>
+            </w:r>
+            <w:r>
+              <w:rPr>
+                <w:noProof/>
+                <w:webHidden/>
+              </w:rPr>
+              <w:tab/>
+            </w:r>
+            <w:r>
+              <w:rPr>
+                <w:noProof/>
+                <w:webHidden/>
+              </w:rPr>
+              <w:fldChar w:fldCharType="begin"/>
+            </w:r>
+            <w:r>
+              <w:rPr>
+                <w:noProof/>
+                <w:webHidden/>
+              </w:rPr>
+              <w:instrText xml:space="preserve"> PAGEREF _Toc468719498 \h </w:instrText>
+            </w:r>
+            <w:r>
+              <w:rPr>
+                <w:noProof/>
+                <w:webHidden/>
+              </w:rPr>
+            </w:r>
+            <w:r>
+              <w:rPr>
+                <w:noProof/>
+                <w:webHidden/>
+              </w:rPr>
+              <w:fldChar w:fldCharType="separate"/>
+            </w:r>
+            <w:r>
+              <w:rPr>
+                <w:noProof/>
+                <w:webHidden/>
+              </w:rPr>
+              <w:t>3</w:t>
+            </w:r>
+            <w:r>
+              <w:rPr>
+                <w:noProof/>
+                <w:webHidden/>
+              </w:rPr>
+              <w:fldChar w:fldCharType="end"/>
+            </w:r>
+          </w:hyperlink>
+        </w:p>
+        <w:p>
+          <w:pPr>
+            <w:pStyle w:val="Indholdsfortegnelse1"/>
+            <w:tabs>
+              <w:tab w:val="right" w:leader="dot" w:pos="9628"/>
+            </w:tabs>
+            <w:rPr>
+              <w:rFonts w:eastAsiaTheme="minorEastAsia"/>
+              <w:noProof/>
+              <w:lang w:eastAsia="da-DK"/>
+            </w:rPr>
+          </w:pPr>
+          <w:hyperlink w:anchor="_Toc468719499" w:history="1">
+            <w:r>
+              <w:rPr>
+                <w:rStyle w:val="Hyperlink"/>
+                <w:noProof/>
+              </w:rPr>
               <w:t>Omkostninger</w:t>
             </w:r>
             <w:r>
@@ -182,7 +434,7 @@
                 <w:noProof/>
                 <w:webHidden/>
               </w:rPr>
-              <w:instrText xml:space="preserve"> PAGEREF _Toc468657163 \h </w:instrText>
+              <w:instrText xml:space="preserve"> PAGEREF _Toc468719499 \h </w:instrText>
             </w:r>
             <w:r>
               <w:rPr>
@@ -202,7 +454,7 @@
                 <w:noProof/>
                 <w:webHidden/>
               </w:rPr>
-              <w:t>2</w:t>
+              <w:t>3</w:t>
             </w:r>
             <w:r>
               <w:rPr>
@@ -225,13 +477,13 @@
               <w:lang w:eastAsia="da-DK"/>
             </w:rPr>
           </w:pPr>
-          <w:hyperlink w:anchor="_Toc468657164" w:history="1">
+          <w:hyperlink w:anchor="_Toc468719500" w:history="1">
             <w:r>
               <w:rPr>
                 <w:rStyle w:val="Hyperlink"/>
                 <w:noProof/>
               </w:rPr>
-              <w:t>Anskaffelse af udstyr til Automatisk Ultralydsscanner</w:t>
+              <w:t>Indhentning af priser til Automatisk Ultralydsscanner</w:t>
             </w:r>
             <w:r>
               <w:rPr>
@@ -252,7 +504,7 @@
                 <w:noProof/>
                 <w:webHidden/>
               </w:rPr>
-              <w:instrText xml:space="preserve"> PAGEREF _Toc468657164 \h </w:instrText>
+              <w:instrText xml:space="preserve"> PAGEREF _Toc468719500 \h </w:instrText>
             </w:r>
             <w:r>
               <w:rPr>
@@ -272,7 +524,7 @@
                 <w:noProof/>
                 <w:webHidden/>
               </w:rPr>
-              <w:t>2</w:t>
+              <w:t>3</w:t>
             </w:r>
             <w:r>
               <w:rPr>
@@ -295,7 +547,7 @@
               <w:lang w:eastAsia="da-DK"/>
             </w:rPr>
           </w:pPr>
-          <w:hyperlink w:anchor="_Toc468657165" w:history="1">
+          <w:hyperlink w:anchor="_Toc468719501" w:history="1">
             <w:r>
               <w:rPr>
                 <w:rStyle w:val="Hyperlink"/>
@@ -322,7 +574,7 @@
                 <w:noProof/>
                 <w:webHidden/>
               </w:rPr>
-              <w:instrText xml:space="preserve"> PAGEREF _Toc468657165 \h </w:instrText>
+              <w:instrText xml:space="preserve"> PAGEREF _Toc468719501 \h </w:instrText>
             </w:r>
             <w:r>
               <w:rPr>
@@ -342,7 +594,7 @@
                 <w:noProof/>
                 <w:webHidden/>
               </w:rPr>
-              <w:t>3</w:t>
+              <w:t>4</w:t>
             </w:r>
             <w:r>
               <w:rPr>
@@ -365,7 +617,7 @@
               <w:lang w:eastAsia="da-DK"/>
             </w:rPr>
           </w:pPr>
-          <w:hyperlink w:anchor="_Toc468657166" w:history="1">
+          <w:hyperlink w:anchor="_Toc468719502" w:history="1">
             <w:r>
               <w:rPr>
                 <w:rStyle w:val="Hyperlink"/>
@@ -392,7 +644,7 @@
                 <w:noProof/>
                 <w:webHidden/>
               </w:rPr>
-              <w:instrText xml:space="preserve"> PAGEREF _Toc468657166 \h </w:instrText>
+              <w:instrText xml:space="preserve"> PAGEREF _Toc468719502 \h </w:instrText>
             </w:r>
             <w:r>
               <w:rPr>
@@ -412,7 +664,7 @@
                 <w:noProof/>
                 <w:webHidden/>
               </w:rPr>
-              <w:t>3</w:t>
+              <w:t>4</w:t>
             </w:r>
             <w:r>
               <w:rPr>
@@ -435,7 +687,7 @@
               <w:lang w:eastAsia="da-DK"/>
             </w:rPr>
           </w:pPr>
-          <w:hyperlink w:anchor="_Toc468657167" w:history="1">
+          <w:hyperlink w:anchor="_Toc468719503" w:history="1">
             <w:r>
               <w:rPr>
                 <w:rStyle w:val="Hyperlink"/>
@@ -462,7 +714,7 @@
                 <w:noProof/>
                 <w:webHidden/>
               </w:rPr>
-              <w:instrText xml:space="preserve"> PAGEREF _Toc468657167 \h </w:instrText>
+              <w:instrText xml:space="preserve"> PAGEREF _Toc468719503 \h </w:instrText>
             </w:r>
             <w:r>
               <w:rPr>
@@ -482,7 +734,7 @@
                 <w:noProof/>
                 <w:webHidden/>
               </w:rPr>
-              <w:t>3</w:t>
+              <w:t>4</w:t>
             </w:r>
             <w:r>
               <w:rPr>
@@ -505,7 +757,7 @@
               <w:lang w:eastAsia="da-DK"/>
             </w:rPr>
           </w:pPr>
-          <w:hyperlink w:anchor="_Toc468657168" w:history="1">
+          <w:hyperlink w:anchor="_Toc468719504" w:history="1">
             <w:r>
               <w:rPr>
                 <w:rStyle w:val="Hyperlink"/>
@@ -532,7 +784,7 @@
                 <w:noProof/>
                 <w:webHidden/>
               </w:rPr>
-              <w:instrText xml:space="preserve"> PAGEREF _Toc468657168 \h </w:instrText>
+              <w:instrText xml:space="preserve"> PAGEREF _Toc468719504 \h </w:instrText>
             </w:r>
             <w:r>
               <w:rPr>
@@ -552,7 +804,7 @@
                 <w:noProof/>
                 <w:webHidden/>
               </w:rPr>
-              <w:t>4</w:t>
+              <w:t>5</w:t>
             </w:r>
             <w:r>
               <w:rPr>
@@ -575,7 +827,7 @@
               <w:lang w:eastAsia="da-DK"/>
             </w:rPr>
           </w:pPr>
-          <w:hyperlink w:anchor="_Toc468657169" w:history="1">
+          <w:hyperlink w:anchor="_Toc468719505" w:history="1">
             <w:r>
               <w:rPr>
                 <w:rStyle w:val="Hyperlink"/>
@@ -602,7 +854,7 @@
                 <w:noProof/>
                 <w:webHidden/>
               </w:rPr>
-              <w:instrText xml:space="preserve"> PAGEREF _Toc468657169 \h </w:instrText>
+              <w:instrText xml:space="preserve"> PAGEREF _Toc468719505 \h </w:instrText>
             </w:r>
             <w:r>
               <w:rPr>
@@ -622,7 +874,147 @@
                 <w:noProof/>
                 <w:webHidden/>
               </w:rPr>
-              <w:t>4</w:t>
+              <w:t>5</w:t>
+            </w:r>
+            <w:r>
+              <w:rPr>
+                <w:noProof/>
+                <w:webHidden/>
+              </w:rPr>
+              <w:fldChar w:fldCharType="end"/>
+            </w:r>
+          </w:hyperlink>
+        </w:p>
+        <w:p>
+          <w:pPr>
+            <w:pStyle w:val="Indholdsfortegnelse1"/>
+            <w:tabs>
+              <w:tab w:val="right" w:leader="dot" w:pos="9628"/>
+            </w:tabs>
+            <w:rPr>
+              <w:rFonts w:eastAsiaTheme="minorEastAsia"/>
+              <w:noProof/>
+              <w:lang w:eastAsia="da-DK"/>
+            </w:rPr>
+          </w:pPr>
+          <w:hyperlink w:anchor="_Toc468719506" w:history="1">
+            <w:r>
+              <w:rPr>
+                <w:rStyle w:val="Hyperlink"/>
+                <w:noProof/>
+              </w:rPr>
+              <w:t>Litteratur: Screening for brystkræft</w:t>
+            </w:r>
+            <w:r>
+              <w:rPr>
+                <w:noProof/>
+                <w:webHidden/>
+              </w:rPr>
+              <w:tab/>
+            </w:r>
+            <w:r>
+              <w:rPr>
+                <w:noProof/>
+                <w:webHidden/>
+              </w:rPr>
+              <w:fldChar w:fldCharType="begin"/>
+            </w:r>
+            <w:r>
+              <w:rPr>
+                <w:noProof/>
+                <w:webHidden/>
+              </w:rPr>
+              <w:instrText xml:space="preserve"> PAGEREF _Toc468719506 \h </w:instrText>
+            </w:r>
+            <w:r>
+              <w:rPr>
+                <w:noProof/>
+                <w:webHidden/>
+              </w:rPr>
+            </w:r>
+            <w:r>
+              <w:rPr>
+                <w:noProof/>
+                <w:webHidden/>
+              </w:rPr>
+              <w:fldChar w:fldCharType="separate"/>
+            </w:r>
+            <w:r>
+              <w:rPr>
+                <w:noProof/>
+                <w:webHidden/>
+              </w:rPr>
+              <w:t>6</w:t>
+            </w:r>
+            <w:r>
+              <w:rPr>
+                <w:noProof/>
+                <w:webHidden/>
+              </w:rPr>
+              <w:fldChar w:fldCharType="end"/>
+            </w:r>
+          </w:hyperlink>
+        </w:p>
+        <w:p>
+          <w:pPr>
+            <w:pStyle w:val="Indholdsfortegnelse1"/>
+            <w:tabs>
+              <w:tab w:val="right" w:leader="dot" w:pos="9628"/>
+            </w:tabs>
+            <w:rPr>
+              <w:rFonts w:eastAsiaTheme="minorEastAsia"/>
+              <w:noProof/>
+              <w:lang w:eastAsia="da-DK"/>
+            </w:rPr>
+          </w:pPr>
+          <w:hyperlink w:anchor="_Toc468719507" w:history="1">
+            <w:r>
+              <w:rPr>
+                <w:rStyle w:val="Hyperlink"/>
+                <w:noProof/>
+              </w:rPr>
+              <w:t>Diskussion</w:t>
+            </w:r>
+            <w:r>
+              <w:rPr>
+                <w:noProof/>
+                <w:webHidden/>
+              </w:rPr>
+              <w:tab/>
+            </w:r>
+            <w:r>
+              <w:rPr>
+                <w:noProof/>
+                <w:webHidden/>
+              </w:rPr>
+              <w:fldChar w:fldCharType="begin"/>
+            </w:r>
+            <w:r>
+              <w:rPr>
+                <w:noProof/>
+                <w:webHidden/>
+              </w:rPr>
+              <w:instrText xml:space="preserve"> PAGEREF _Toc468719507 \h </w:instrText>
+            </w:r>
+            <w:r>
+              <w:rPr>
+                <w:noProof/>
+                <w:webHidden/>
+              </w:rPr>
+            </w:r>
+            <w:r>
+              <w:rPr>
+                <w:noProof/>
+                <w:webHidden/>
+              </w:rPr>
+              <w:fldChar w:fldCharType="separate"/>
+            </w:r>
+            <w:r>
+              <w:rPr>
+                <w:noProof/>
+                <w:webHidden/>
+              </w:rPr>
+              <w:t>8</w:t>
             </w:r>
             <w:r>
               <w:rPr>
@@ -664,84 +1056,107 @@
       <w:pPr>
         <w:pStyle w:val="Overskrift1"/>
       </w:pPr>
-      <w:bookmarkStart w:id="0" w:name="_Toc468657162"/>
+      <w:bookmarkStart w:id="1" w:name="_Toc468719497"/>
       <w:r>
         <w:lastRenderedPageBreak/>
-        <w:t>Metoder</w:t>
-      </w:r>
-      <w:bookmarkEnd w:id="0"/>
+        <w:t>Indledning</w:t>
+      </w:r>
+      <w:bookmarkEnd w:id="1"/>
       <w:r>
         <w:t xml:space="preserve"> </w:t>
       </w:r>
     </w:p>
     <w:p>
       <w:r>
-        <w:t xml:space="preserve">For at kunne afdække hvilke typer økonomiske udgifter, der kan opstå </w:t>
+        <w:t xml:space="preserve">Formålet med denne analyse er at belyse det økonomiske perspektiv ved indførslen af automatiseret ultralydsscanning </w:t>
+      </w:r>
+      <w:r>
+        <w:t xml:space="preserve">af mamma </w:t>
       </w:r>
       <w:proofErr w:type="spellStart"/>
       <w:r>
-        <w:t>ifm</w:t>
+        <w:t>mhp</w:t>
       </w:r>
       <w:proofErr w:type="spellEnd"/>
       <w:r>
-        <w:t xml:space="preserve">. indførslen af Automatisk Ultralydsscanner, er interviews med radiolog Lars </w:t>
-      </w:r>
-      <w:proofErr w:type="spellStart"/>
-      <w:r>
-        <w:t>Bolvig</w:t>
-      </w:r>
-      <w:proofErr w:type="spellEnd"/>
-      <w:r>
-        <w:t xml:space="preserve"> og afdelings</w:t>
-      </w:r>
-      <w:r>
-        <w:t>radiograf</w:t>
-      </w:r>
-      <w:r>
-        <w:t xml:space="preserve"> Tine Bisgaard benyttet. </w:t>
-      </w:r>
-      <w:r>
-        <w:t xml:space="preserve">Der er på baggrund med interviewene lavet en økonomiske analyse over, hvad det vil koste at tilføje en ultralydsscanning til screeningsforløbet af kvinder mellem 50-69 år. </w:t>
-      </w:r>
-      <w:r>
-        <w:t>Den økonomisk</w:t>
-      </w:r>
-      <w:r>
-        <w:t xml:space="preserve">e analyse </w:t>
-      </w:r>
-      <w:r>
-        <w:t>er udført</w:t>
-      </w:r>
-      <w:r>
-        <w:t xml:space="preserve"> ved at lave et overslag over</w:t>
-      </w:r>
-      <w:r>
-        <w:t xml:space="preserve"> forskellen mellem </w:t>
-      </w:r>
-      <w:r>
-        <w:t>udgifterne til at have en radiolog til at udføre scanninger og en indførs</w:t>
-      </w:r>
-      <w:r>
-        <w:t xml:space="preserve">el og implementering af </w:t>
-      </w:r>
-      <w:r>
-        <w:t xml:space="preserve">Automatisk Ultralydsscanner. </w:t>
-      </w:r>
-    </w:p>
-    <w:p>
-      <w:r>
-        <w:t xml:space="preserve">Der er foretaget litteratursøgning af både nationale og internationale forskningsstudier for at undersøge effekten af detektering af cancer på et tidligere tidspunkt, og hvorvidt dette kan have en økonomisk fordel. </w:t>
+        <w:t>. screening for brystkræft.</w:t>
+      </w:r>
+      <w:r>
+        <w:t xml:space="preserve"> Det ønskes undersøgt, hvilke udgifter og eventuelle gevinster der er ved indførslen af en automatisk ultralydsscanner. </w:t>
       </w:r>
     </w:p>
     <w:p>
       <w:pPr>
         <w:pStyle w:val="Overskrift1"/>
       </w:pPr>
-      <w:bookmarkStart w:id="1" w:name="_Toc468657163"/>
+      <w:bookmarkStart w:id="2" w:name="_Toc468719498"/>
+      <w:r>
+        <w:t>Metoder</w:t>
+      </w:r>
+      <w:bookmarkEnd w:id="2"/>
+      <w:r>
+        <w:t xml:space="preserve"> </w:t>
+      </w:r>
+    </w:p>
+    <w:p>
+      <w:r>
+        <w:t xml:space="preserve">For at kunne afdække hvilke typer økonomiske udgifter, der kan opstå </w:t>
+      </w:r>
+      <w:proofErr w:type="spellStart"/>
+      <w:r>
+        <w:t>ifm</w:t>
+      </w:r>
+      <w:proofErr w:type="spellEnd"/>
+      <w:r>
+        <w:t xml:space="preserve">. indførslen af Automatisk Ultralydsscanner, er interviews med radiolog Lars </w:t>
+      </w:r>
+      <w:proofErr w:type="spellStart"/>
+      <w:r>
+        <w:t>Bolvig</w:t>
+      </w:r>
+      <w:proofErr w:type="spellEnd"/>
+      <w:r>
+        <w:t xml:space="preserve"> og afdelings</w:t>
+      </w:r>
+      <w:r>
+        <w:t>radiograf</w:t>
+      </w:r>
+      <w:r>
+        <w:t xml:space="preserve"> Tine Bisgaard benyttet. </w:t>
+      </w:r>
+      <w:r>
+        <w:t xml:space="preserve">Der er på baggrund med interviewene lavet en økonomiske analyse over, hvad det vil koste at tilføje en ultralydsscanning til screeningsforløbet af kvinder mellem 50-69 år. </w:t>
+      </w:r>
+      <w:r>
+        <w:t>Den økonomisk</w:t>
+      </w:r>
+      <w:r>
+        <w:t>e analyse er udført ved at lave et overslag over</w:t>
+      </w:r>
+      <w:r>
+        <w:t xml:space="preserve"> forskellen mellem </w:t>
+      </w:r>
+      <w:r>
+        <w:t xml:space="preserve">udgifterne til at have en radiolog til at udføre scanninger og en indførsel og implementering af Automatisk Ultralydsscanner. </w:t>
+      </w:r>
+    </w:p>
+    <w:p>
+      <w:r>
+        <w:t xml:space="preserve">Der er foretaget litteratursøgning af både nationale og internationale forskningsstudier for at undersøge effekten af detektering af cancer på et tidligere tidspunkt, og hvorvidt dette kan have en økonomisk fordel. </w:t>
+      </w:r>
+      <w:r>
+        <w:t xml:space="preserve">Litteratursøgningen har ikke været systematisk, men der er søgt på flere platforme for at afdække området. </w:t>
+      </w:r>
+    </w:p>
+    <w:p>
+      <w:pPr>
+        <w:pStyle w:val="Overskrift1"/>
+      </w:pPr>
+      <w:bookmarkStart w:id="3" w:name="_Toc468719499"/>
       <w:r>
         <w:t>Omkostninger</w:t>
       </w:r>
-      <w:bookmarkEnd w:id="1"/>
+      <w:bookmarkEnd w:id="3"/>
     </w:p>
     <w:p>
       <w:r>
@@ -767,11 +1182,14 @@
       <w:pPr>
         <w:pStyle w:val="Overskrift2"/>
       </w:pPr>
-      <w:bookmarkStart w:id="2" w:name="_Toc468657164"/>
-      <w:r>
-        <w:t>Anskaffelse af udstyr til Automatisk Ultralydsscanner</w:t>
-      </w:r>
-      <w:bookmarkEnd w:id="2"/>
+      <w:bookmarkStart w:id="4" w:name="_Toc468719500"/>
+      <w:r>
+        <w:t>Indhentning af priser</w:t>
+      </w:r>
+      <w:r>
+        <w:t xml:space="preserve"> til Automatisk Ultralydsscanner</w:t>
+      </w:r>
+      <w:bookmarkEnd w:id="4"/>
     </w:p>
     <w:p>
       <w:r>
@@ -1228,7 +1646,7 @@
       <w:pPr>
         <w:pStyle w:val="Overskrift3"/>
       </w:pPr>
-      <w:bookmarkStart w:id="3" w:name="_Toc467055786"/>
+      <w:bookmarkStart w:id="5" w:name="_Toc467055786"/>
     </w:p>
     <w:p>
       <w:pPr>
@@ -1247,13 +1665,13 @@
       <w:pPr>
         <w:pStyle w:val="Overskrift2"/>
       </w:pPr>
-      <w:bookmarkStart w:id="4" w:name="_Toc468657165"/>
+      <w:bookmarkStart w:id="6" w:name="_Toc468719501"/>
       <w:r>
         <w:lastRenderedPageBreak/>
         <w:t>Timepriser for mandetimer</w:t>
       </w:r>
-      <w:bookmarkEnd w:id="3"/>
-      <w:bookmarkEnd w:id="4"/>
+      <w:bookmarkEnd w:id="5"/>
+      <w:bookmarkEnd w:id="6"/>
     </w:p>
     <w:p>
       <w:r>
@@ -1592,13 +2010,13 @@
       <w:pPr>
         <w:pStyle w:val="Overskrift2"/>
       </w:pPr>
-      <w:bookmarkStart w:id="5" w:name="_Toc467055788"/>
-      <w:bookmarkStart w:id="6" w:name="_Toc468657166"/>
+      <w:bookmarkStart w:id="7" w:name="_Toc467055788"/>
+      <w:bookmarkStart w:id="8" w:name="_Toc468719502"/>
       <w:r>
         <w:t>Tidsforbrug</w:t>
       </w:r>
-      <w:bookmarkEnd w:id="5"/>
-      <w:bookmarkEnd w:id="6"/>
+      <w:bookmarkEnd w:id="7"/>
+      <w:bookmarkEnd w:id="8"/>
       <w:r>
         <w:t xml:space="preserve"> </w:t>
       </w:r>
@@ -2396,12 +2814,12 @@
       <w:pPr>
         <w:pStyle w:val="Overskrift2"/>
       </w:pPr>
-      <w:bookmarkStart w:id="7" w:name="_Toc467055789"/>
-      <w:bookmarkStart w:id="8" w:name="_Toc468657167"/>
+      <w:bookmarkStart w:id="9" w:name="_Toc467055789"/>
+      <w:bookmarkStart w:id="10" w:name="_Toc468719503"/>
       <w:r>
         <w:t>Totalomkostning for Automatisk Ultralydsscanner</w:t>
       </w:r>
-      <w:bookmarkEnd w:id="8"/>
+      <w:bookmarkEnd w:id="10"/>
     </w:p>
     <w:p>
       <w:r>
@@ -3425,25 +3843,19 @@
       <w:pPr>
         <w:pStyle w:val="Overskrift2"/>
       </w:pPr>
-      <w:bookmarkStart w:id="9" w:name="_Toc468657168"/>
+      <w:bookmarkStart w:id="11" w:name="_Toc468719504"/>
       <w:r>
         <w:t>Omkostning pr. ultralyds</w:t>
       </w:r>
-      <w:bookmarkEnd w:id="7"/>
+      <w:bookmarkEnd w:id="9"/>
       <w:r>
         <w:t>scanning</w:t>
       </w:r>
-      <w:bookmarkEnd w:id="9"/>
+      <w:bookmarkEnd w:id="11"/>
     </w:p>
     <w:p>
       <w:r>
-        <w:t>Prisen pr. ultralydssc</w:t>
-      </w:r>
-      <w:r>
-        <w:t>anning</w:t>
-      </w:r>
-      <w:r>
-        <w:t xml:space="preserve"> for den Automatiske Ultralydsscanner er udregnet ved at antage, at det er en radiograf, de</w:t>
+        <w:t>Prisen pr. ultralydsscanning for den Automatiske Ultralydsscanner er udregnet ved at antage, at det er en radiograf, de</w:t>
       </w:r>
       <w:r>
         <w:t>r foretager det meste af scanningen</w:t>
@@ -3455,21 +3867,12 @@
         <w:t>ering samt selve ultralydsscann</w:t>
       </w:r>
       <w:r>
-        <w:t>ingen. En radiolog vil derefter bruge omkring 10 minutter på at tjekke billedet igennem for at se om patienten skal til en yderligere scanning.  Det</w:t>
-      </w:r>
-      <w:r>
-        <w:t xml:space="preserve"> ses, at prisen for en scanning</w:t>
-      </w:r>
-      <w:r>
-        <w:t xml:space="preserve"> er omkring 111 kroner. </w:t>
+        <w:t xml:space="preserve">ingen. En radiolog vil derefter bruge omkring 10 minutter på at tjekke billedet igennem for at se om patienten skal til en yderligere scanning.  Det ses, at prisen for en scanning er omkring 111 kroner. </w:t>
       </w:r>
     </w:p>
     <w:p>
       <w:r>
-        <w:t>Prisen pr. ultralydsscann</w:t>
-      </w:r>
-      <w:r>
-        <w:t xml:space="preserve">ing for </w:t>
+        <w:t xml:space="preserve">Prisen pr. ultralydsscanning for </w:t>
       </w:r>
       <w:r>
         <w:t xml:space="preserve">scenariet med radiologen </w:t>
@@ -4499,16 +4902,16 @@
       <w:pPr>
         <w:pStyle w:val="Overskrift1"/>
       </w:pPr>
-      <w:bookmarkStart w:id="10" w:name="_Toc467055791"/>
-      <w:bookmarkStart w:id="11" w:name="_Toc468657169"/>
+      <w:bookmarkStart w:id="12" w:name="_Toc467055791"/>
+      <w:bookmarkStart w:id="13" w:name="_Toc468719505"/>
       <w:r>
         <w:t>Breakeven analyse for antal sc</w:t>
       </w:r>
-      <w:bookmarkEnd w:id="10"/>
+      <w:bookmarkEnd w:id="12"/>
       <w:r>
         <w:t>anninger</w:t>
       </w:r>
-      <w:bookmarkEnd w:id="11"/>
+      <w:bookmarkEnd w:id="13"/>
     </w:p>
     <w:p>
       <w:r>
@@ -4817,13 +5220,7 @@
     <w:p/>
     <w:p>
       <w:r>
-        <w:t>Derefter er breakeven beregnet for forskellige transporttider for radiologen. Det er gjort ved at bruge de faste omkostninger og ellers benytt</w:t>
-      </w:r>
-      <w:r>
-        <w:t>e udgifterne for enkelt scanning begge scenarier</w:t>
-      </w:r>
-      <w:r>
-        <w:t xml:space="preserve">. </w:t>
+        <w:t xml:space="preserve">Derefter er breakeven beregnet for forskellige transporttider for radiologen. Det er gjort ved at bruge de faste omkostninger og ellers benytte udgifterne for enkelt scanning begge scenarier. </w:t>
       </w:r>
     </w:p>
     <w:p>
@@ -4857,19 +5254,7 @@
                 <w:rPr>
                   <w:rFonts w:ascii="Cambria Math" w:hAnsi="Cambria Math"/>
                 </w:rPr>
-                <m:t>Radiolog</m:t>
-              </m:r>
-              <m:r>
-                <w:rPr>
-                  <w:rFonts w:ascii="Cambria Math" w:hAnsi="Cambria Math"/>
-                </w:rPr>
-                <m:t xml:space="preserve"> scenario-Automatisk Ultralydscanner</m:t>
-              </m:r>
-              <m:r>
-                <w:rPr>
-                  <w:rFonts w:ascii="Cambria Math" w:hAnsi="Cambria Math"/>
-                </w:rPr>
-                <m:t xml:space="preserve"> scenario</m:t>
+                <m:t>Radiolog scenario-Automatisk Ultralydscanner scenario</m:t>
               </m:r>
             </m:den>
           </m:f>
@@ -4879,36 +5264,18 @@
     <w:p>
       <w:r>
         <w:lastRenderedPageBreak/>
-        <w:t xml:space="preserve">I tabellen </w:t>
-      </w:r>
-      <w:r>
-        <w:t>nedenfor ses der antallet af scanninger, der skal til før systemet vil være en gevinst</w:t>
-      </w:r>
-      <w:r>
-        <w:t>. Hvis transporttid</w:t>
-      </w:r>
-      <w:r>
-        <w:t>en for radiologen</w:t>
-      </w:r>
-      <w:r>
-        <w:t xml:space="preserve"> er under 4 minutter, vil det ikke kunne bet</w:t>
-      </w:r>
-      <w:r>
-        <w:t>ale sig, da udgifterne pr. scanning ved scenariet med radiologen</w:t>
-      </w:r>
-      <w:r>
-        <w:t xml:space="preserve"> er vil være mindre. </w:t>
+        <w:t xml:space="preserve">I tabellen nedenfor ses der antallet af scanninger, der skal til før systemet vil være en gevinst. Hvis transporttiden for radiologen er under 4 minutter, vil det ikke kunne betale sig, da udgifterne pr. scanning ved scenariet med radiologen er vil være mindre. </w:t>
       </w:r>
     </w:p>
     <w:tbl>
       <w:tblPr>
         <w:tblStyle w:val="Tabel-Gitter"/>
-        <w:tblW w:w="6091" w:type="dxa"/>
+        <w:tblW w:w="5954" w:type="dxa"/>
         <w:jc w:val="center"/>
         <w:tblLook w:val="04A0" w:firstRow="1" w:lastRow="0" w:firstColumn="1" w:lastColumn="0" w:noHBand="0" w:noVBand="1"/>
       </w:tblPr>
       <w:tblGrid>
-        <w:gridCol w:w="1838"/>
+        <w:gridCol w:w="1701"/>
         <w:gridCol w:w="2410"/>
         <w:gridCol w:w="1843"/>
       </w:tblGrid>
@@ -4919,7 +5286,7 @@
         </w:trPr>
         <w:tc>
           <w:tcPr>
-            <w:tcW w:w="1838" w:type="dxa"/>
+            <w:tcW w:w="1701" w:type="dxa"/>
             <w:shd w:val="clear" w:color="auto" w:fill="D0CECE" w:themeFill="background2" w:themeFillShade="E6"/>
             <w:noWrap/>
             <w:hideMark/>
@@ -5032,7 +5399,7 @@
         </w:trPr>
         <w:tc>
           <w:tcPr>
-            <w:tcW w:w="1838" w:type="dxa"/>
+            <w:tcW w:w="1701" w:type="dxa"/>
             <w:noWrap/>
             <w:hideMark/>
           </w:tcPr>
@@ -5049,7 +5416,7 @@
                 <w:rFonts w:ascii="Calibri" w:hAnsi="Calibri" w:cs="Calibri"/>
                 <w:color w:val="000000"/>
               </w:rPr>
-              <w:t>4</w:t>
+              <w:t>5</w:t>
             </w:r>
           </w:p>
         </w:tc>
@@ -5057,6 +5424,7 @@
           <w:tcPr>
             <w:tcW w:w="2410" w:type="dxa"/>
             <w:noWrap/>
+            <w:vAlign w:val="center"/>
             <w:hideMark/>
           </w:tcPr>
           <w:p>
@@ -5072,7 +5440,7 @@
                 <w:rFonts w:ascii="Calibri" w:hAnsi="Calibri" w:cs="Calibri"/>
                 <w:color w:val="000000"/>
               </w:rPr>
-              <w:t>110,74</w:t>
+              <w:t>116,89</w:t>
             </w:r>
           </w:p>
         </w:tc>
@@ -5080,10 +5448,12 @@
           <w:tcPr>
             <w:tcW w:w="1843" w:type="dxa"/>
             <w:noWrap/>
-            <w:hideMark/>
-          </w:tcPr>
-          <w:p>
-            <w:pPr>
+            <w:vAlign w:val="center"/>
+            <w:hideMark/>
+          </w:tcPr>
+          <w:p>
+            <w:pPr>
+              <w:jc w:val="right"/>
               <w:rPr>
                 <w:rFonts w:ascii="Calibri" w:hAnsi="Calibri" w:cs="Calibri"/>
                 <w:color w:val="000000"/>
@@ -5094,7 +5464,7 @@
                 <w:rFonts w:ascii="Calibri" w:hAnsi="Calibri" w:cs="Calibri"/>
                 <w:color w:val="000000"/>
               </w:rPr>
-              <w:t xml:space="preserve">             2.121.241,94 </w:t>
+              <w:t>35.052,51</w:t>
             </w:r>
           </w:p>
         </w:tc>
@@ -5106,7 +5476,7 @@
         </w:trPr>
         <w:tc>
           <w:tcPr>
-            <w:tcW w:w="1838" w:type="dxa"/>
+            <w:tcW w:w="1701" w:type="dxa"/>
             <w:noWrap/>
             <w:hideMark/>
           </w:tcPr>
@@ -5123,7 +5493,7 @@
                 <w:rFonts w:ascii="Calibri" w:hAnsi="Calibri" w:cs="Calibri"/>
                 <w:color w:val="000000"/>
               </w:rPr>
-              <w:t>5</w:t>
+              <w:t>8</w:t>
             </w:r>
           </w:p>
         </w:tc>
@@ -5131,6 +5501,7 @@
           <w:tcPr>
             <w:tcW w:w="2410" w:type="dxa"/>
             <w:noWrap/>
+            <w:vAlign w:val="center"/>
             <w:hideMark/>
           </w:tcPr>
           <w:p>
@@ -5146,7 +5517,7 @@
                 <w:rFonts w:ascii="Calibri" w:hAnsi="Calibri" w:cs="Calibri"/>
                 <w:color w:val="000000"/>
               </w:rPr>
-              <w:t>116,89</w:t>
+              <w:t>135,34</w:t>
             </w:r>
           </w:p>
         </w:tc>
@@ -5154,10 +5525,12 @@
           <w:tcPr>
             <w:tcW w:w="1843" w:type="dxa"/>
             <w:noWrap/>
-            <w:hideMark/>
-          </w:tcPr>
-          <w:p>
-            <w:pPr>
+            <w:vAlign w:val="center"/>
+            <w:hideMark/>
+          </w:tcPr>
+          <w:p>
+            <w:pPr>
+              <w:jc w:val="right"/>
               <w:rPr>
                 <w:rFonts w:ascii="Calibri" w:hAnsi="Calibri" w:cs="Calibri"/>
                 <w:color w:val="000000"/>
@@ -5168,7 +5541,7 @@
                 <w:rFonts w:ascii="Calibri" w:hAnsi="Calibri" w:cs="Calibri"/>
                 <w:color w:val="000000"/>
               </w:rPr>
-              <w:t xml:space="preserve">                   35.052,51 </w:t>
+              <w:t>8.873,09</w:t>
             </w:r>
           </w:p>
         </w:tc>
@@ -5180,7 +5553,7 @@
         </w:trPr>
         <w:tc>
           <w:tcPr>
-            <w:tcW w:w="1838" w:type="dxa"/>
+            <w:tcW w:w="1701" w:type="dxa"/>
             <w:noWrap/>
             <w:hideMark/>
           </w:tcPr>
@@ -5197,7 +5570,7 @@
                 <w:rFonts w:ascii="Calibri" w:hAnsi="Calibri" w:cs="Calibri"/>
                 <w:color w:val="000000"/>
               </w:rPr>
-              <w:t>8</w:t>
+              <w:t>10</w:t>
             </w:r>
           </w:p>
         </w:tc>
@@ -5205,6 +5578,7 @@
           <w:tcPr>
             <w:tcW w:w="2410" w:type="dxa"/>
             <w:noWrap/>
+            <w:vAlign w:val="center"/>
             <w:hideMark/>
           </w:tcPr>
           <w:p>
@@ -5220,7 +5594,7 @@
                 <w:rFonts w:ascii="Calibri" w:hAnsi="Calibri" w:cs="Calibri"/>
                 <w:color w:val="000000"/>
               </w:rPr>
-              <w:t>135,34</w:t>
+              <w:t>147,64</w:t>
             </w:r>
           </w:p>
         </w:tc>
@@ -5228,10 +5602,12 @@
           <w:tcPr>
             <w:tcW w:w="1843" w:type="dxa"/>
             <w:noWrap/>
-            <w:hideMark/>
-          </w:tcPr>
-          <w:p>
-            <w:pPr>
+            <w:vAlign w:val="center"/>
+            <w:hideMark/>
+          </w:tcPr>
+          <w:p>
+            <w:pPr>
+              <w:jc w:val="right"/>
               <w:rPr>
                 <w:rFonts w:ascii="Calibri" w:hAnsi="Calibri" w:cs="Calibri"/>
                 <w:color w:val="000000"/>
@@ -5242,7 +5618,7 @@
                 <w:rFonts w:ascii="Calibri" w:hAnsi="Calibri" w:cs="Calibri"/>
                 <w:color w:val="000000"/>
               </w:rPr>
-              <w:t xml:space="preserve">                     8.873,09 </w:t>
+              <w:t>5.923,66</w:t>
             </w:r>
           </w:p>
         </w:tc>
@@ -5254,7 +5630,7 @@
         </w:trPr>
         <w:tc>
           <w:tcPr>
-            <w:tcW w:w="1838" w:type="dxa"/>
+            <w:tcW w:w="1701" w:type="dxa"/>
             <w:noWrap/>
             <w:hideMark/>
           </w:tcPr>
@@ -5271,7 +5647,7 @@
                 <w:rFonts w:ascii="Calibri" w:hAnsi="Calibri" w:cs="Calibri"/>
                 <w:color w:val="000000"/>
               </w:rPr>
-              <w:t>10</w:t>
+              <w:t>15</w:t>
             </w:r>
           </w:p>
         </w:tc>
@@ -5279,6 +5655,7 @@
           <w:tcPr>
             <w:tcW w:w="2410" w:type="dxa"/>
             <w:noWrap/>
+            <w:vAlign w:val="center"/>
             <w:hideMark/>
           </w:tcPr>
           <w:p>
@@ -5294,7 +5671,7 @@
                 <w:rFonts w:ascii="Calibri" w:hAnsi="Calibri" w:cs="Calibri"/>
                 <w:color w:val="000000"/>
               </w:rPr>
-              <w:t>147,64</w:t>
+              <w:t>178,39</w:t>
             </w:r>
           </w:p>
         </w:tc>
@@ -5302,10 +5679,12 @@
           <w:tcPr>
             <w:tcW w:w="1843" w:type="dxa"/>
             <w:noWrap/>
-            <w:hideMark/>
-          </w:tcPr>
-          <w:p>
-            <w:pPr>
+            <w:vAlign w:val="center"/>
+            <w:hideMark/>
+          </w:tcPr>
+          <w:p>
+            <w:pPr>
+              <w:jc w:val="right"/>
               <w:rPr>
                 <w:rFonts w:ascii="Calibri" w:hAnsi="Calibri" w:cs="Calibri"/>
                 <w:color w:val="000000"/>
@@ -5316,7 +5695,7 @@
                 <w:rFonts w:ascii="Calibri" w:hAnsi="Calibri" w:cs="Calibri"/>
                 <w:color w:val="000000"/>
               </w:rPr>
-              <w:t xml:space="preserve">                     5.923,66 </w:t>
+              <w:t>3.235,19</w:t>
             </w:r>
           </w:p>
         </w:tc>
@@ -5328,7 +5707,7 @@
         </w:trPr>
         <w:tc>
           <w:tcPr>
-            <w:tcW w:w="1838" w:type="dxa"/>
+            <w:tcW w:w="1701" w:type="dxa"/>
             <w:noWrap/>
             <w:hideMark/>
           </w:tcPr>
@@ -5345,7 +5724,7 @@
                 <w:rFonts w:ascii="Calibri" w:hAnsi="Calibri" w:cs="Calibri"/>
                 <w:color w:val="000000"/>
               </w:rPr>
-              <w:t>15</w:t>
+              <w:t>20</w:t>
             </w:r>
           </w:p>
         </w:tc>
@@ -5353,6 +5732,7 @@
           <w:tcPr>
             <w:tcW w:w="2410" w:type="dxa"/>
             <w:noWrap/>
+            <w:vAlign w:val="center"/>
             <w:hideMark/>
           </w:tcPr>
           <w:p>
@@ -5368,7 +5748,7 @@
                 <w:rFonts w:ascii="Calibri" w:hAnsi="Calibri" w:cs="Calibri"/>
                 <w:color w:val="000000"/>
               </w:rPr>
-              <w:t>178,39</w:t>
+              <w:t>209,14</w:t>
             </w:r>
           </w:p>
         </w:tc>
@@ -5376,10 +5756,12 @@
           <w:tcPr>
             <w:tcW w:w="1843" w:type="dxa"/>
             <w:noWrap/>
-            <w:hideMark/>
-          </w:tcPr>
-          <w:p>
-            <w:pPr>
+            <w:vAlign w:val="center"/>
+            <w:hideMark/>
+          </w:tcPr>
+          <w:p>
+            <w:pPr>
+              <w:jc w:val="right"/>
               <w:rPr>
                 <w:rFonts w:ascii="Calibri" w:hAnsi="Calibri" w:cs="Calibri"/>
                 <w:color w:val="000000"/>
@@ -5390,7 +5772,7 @@
                 <w:rFonts w:ascii="Calibri" w:hAnsi="Calibri" w:cs="Calibri"/>
                 <w:color w:val="000000"/>
               </w:rPr>
-              <w:t xml:space="preserve">                     3.235,19 </w:t>
+              <w:t>2.225,25</w:t>
             </w:r>
           </w:p>
         </w:tc>
@@ -5402,7 +5784,7 @@
         </w:trPr>
         <w:tc>
           <w:tcPr>
-            <w:tcW w:w="1838" w:type="dxa"/>
+            <w:tcW w:w="1701" w:type="dxa"/>
             <w:noWrap/>
             <w:hideMark/>
           </w:tcPr>
@@ -5419,7 +5801,7 @@
                 <w:rFonts w:ascii="Calibri" w:hAnsi="Calibri" w:cs="Calibri"/>
                 <w:color w:val="000000"/>
               </w:rPr>
-              <w:t>20</w:t>
+              <w:t>30</w:t>
             </w:r>
           </w:p>
         </w:tc>
@@ -5427,6 +5809,7 @@
           <w:tcPr>
             <w:tcW w:w="2410" w:type="dxa"/>
             <w:noWrap/>
+            <w:vAlign w:val="center"/>
             <w:hideMark/>
           </w:tcPr>
           <w:p>
@@ -5442,7 +5825,7 @@
                 <w:rFonts w:ascii="Calibri" w:hAnsi="Calibri" w:cs="Calibri"/>
                 <w:color w:val="000000"/>
               </w:rPr>
-              <w:t>209,14</w:t>
+              <w:t>270,64</w:t>
             </w:r>
           </w:p>
         </w:tc>
@@ -5450,10 +5833,12 @@
           <w:tcPr>
             <w:tcW w:w="1843" w:type="dxa"/>
             <w:noWrap/>
-            <w:hideMark/>
-          </w:tcPr>
-          <w:p>
-            <w:pPr>
+            <w:vAlign w:val="center"/>
+            <w:hideMark/>
+          </w:tcPr>
+          <w:p>
+            <w:pPr>
+              <w:jc w:val="right"/>
               <w:rPr>
                 <w:rFonts w:ascii="Calibri" w:hAnsi="Calibri" w:cs="Calibri"/>
                 <w:color w:val="000000"/>
@@ -5464,7 +5849,7 @@
                 <w:rFonts w:ascii="Calibri" w:hAnsi="Calibri" w:cs="Calibri"/>
                 <w:color w:val="000000"/>
               </w:rPr>
-              <w:t xml:space="preserve">                     2.225,25 </w:t>
+              <w:t>1.369,94</w:t>
             </w:r>
           </w:p>
         </w:tc>
@@ -5476,7 +5861,7 @@
         </w:trPr>
         <w:tc>
           <w:tcPr>
-            <w:tcW w:w="1838" w:type="dxa"/>
+            <w:tcW w:w="1701" w:type="dxa"/>
             <w:noWrap/>
             <w:hideMark/>
           </w:tcPr>
@@ -5493,7 +5878,7 @@
                 <w:rFonts w:ascii="Calibri" w:hAnsi="Calibri" w:cs="Calibri"/>
                 <w:color w:val="000000"/>
               </w:rPr>
-              <w:t>30</w:t>
+              <w:t>45</w:t>
             </w:r>
           </w:p>
         </w:tc>
@@ -5501,6 +5886,7 @@
           <w:tcPr>
             <w:tcW w:w="2410" w:type="dxa"/>
             <w:noWrap/>
+            <w:vAlign w:val="center"/>
             <w:hideMark/>
           </w:tcPr>
           <w:p>
@@ -5516,7 +5902,7 @@
                 <w:rFonts w:ascii="Calibri" w:hAnsi="Calibri" w:cs="Calibri"/>
                 <w:color w:val="000000"/>
               </w:rPr>
-              <w:t>270,64</w:t>
+              <w:t>362,89</w:t>
             </w:r>
           </w:p>
         </w:tc>
@@ -5524,10 +5910,12 @@
           <w:tcPr>
             <w:tcW w:w="1843" w:type="dxa"/>
             <w:noWrap/>
-            <w:hideMark/>
-          </w:tcPr>
-          <w:p>
-            <w:pPr>
+            <w:vAlign w:val="center"/>
+            <w:hideMark/>
+          </w:tcPr>
+          <w:p>
+            <w:pPr>
+              <w:jc w:val="right"/>
               <w:rPr>
                 <w:rFonts w:ascii="Calibri" w:hAnsi="Calibri" w:cs="Calibri"/>
                 <w:color w:val="000000"/>
@@ -5538,7 +5926,7 @@
                 <w:rFonts w:ascii="Calibri" w:hAnsi="Calibri" w:cs="Calibri"/>
                 <w:color w:val="000000"/>
               </w:rPr>
-              <w:t xml:space="preserve">                     1.369,94 </w:t>
+              <w:t>868,95</w:t>
             </w:r>
           </w:p>
         </w:tc>
@@ -5550,7 +5938,7 @@
         </w:trPr>
         <w:tc>
           <w:tcPr>
-            <w:tcW w:w="1838" w:type="dxa"/>
+            <w:tcW w:w="1701" w:type="dxa"/>
             <w:noWrap/>
             <w:hideMark/>
           </w:tcPr>
@@ -5567,7 +5955,7 @@
                 <w:rFonts w:ascii="Calibri" w:hAnsi="Calibri" w:cs="Calibri"/>
                 <w:color w:val="000000"/>
               </w:rPr>
-              <w:t>45</w:t>
+              <w:t>60</w:t>
             </w:r>
           </w:p>
         </w:tc>
@@ -5575,6 +5963,7 @@
           <w:tcPr>
             <w:tcW w:w="2410" w:type="dxa"/>
             <w:noWrap/>
+            <w:vAlign w:val="center"/>
             <w:hideMark/>
           </w:tcPr>
           <w:p>
@@ -5590,7 +5979,7 @@
                 <w:rFonts w:ascii="Calibri" w:hAnsi="Calibri" w:cs="Calibri"/>
                 <w:color w:val="000000"/>
               </w:rPr>
-              <w:t>362,89</w:t>
+              <w:t>455,14</w:t>
             </w:r>
           </w:p>
         </w:tc>
@@ -5598,10 +5987,12 @@
           <w:tcPr>
             <w:tcW w:w="1843" w:type="dxa"/>
             <w:noWrap/>
-            <w:hideMark/>
-          </w:tcPr>
-          <w:p>
-            <w:pPr>
+            <w:vAlign w:val="center"/>
+            <w:hideMark/>
+          </w:tcPr>
+          <w:p>
+            <w:pPr>
+              <w:jc w:val="right"/>
               <w:rPr>
                 <w:rFonts w:ascii="Calibri" w:hAnsi="Calibri" w:cs="Calibri"/>
                 <w:color w:val="000000"/>
@@ -5612,98 +6003,260 @@
                 <w:rFonts w:ascii="Calibri" w:hAnsi="Calibri" w:cs="Calibri"/>
                 <w:color w:val="000000"/>
               </w:rPr>
-              <w:t xml:space="preserve">                         868,95 </w:t>
-            </w:r>
-          </w:p>
-        </w:tc>
-      </w:tr>
-      <w:tr>
-        <w:trPr>
-          <w:trHeight w:val="300"/>
-          <w:jc w:val="center"/>
-        </w:trPr>
-        <w:tc>
-          <w:tcPr>
-            <w:tcW w:w="1838" w:type="dxa"/>
-            <w:noWrap/>
-            <w:hideMark/>
-          </w:tcPr>
-          <w:p>
-            <w:pPr>
-              <w:jc w:val="right"/>
-              <w:rPr>
-                <w:rFonts w:ascii="Calibri" w:hAnsi="Calibri" w:cs="Calibri"/>
-                <w:color w:val="000000"/>
-              </w:rPr>
-            </w:pPr>
-            <w:r>
-              <w:rPr>
-                <w:rFonts w:ascii="Calibri" w:hAnsi="Calibri" w:cs="Calibri"/>
-                <w:color w:val="000000"/>
-              </w:rPr>
-              <w:t>60</w:t>
-            </w:r>
-          </w:p>
-        </w:tc>
-        <w:tc>
-          <w:tcPr>
-            <w:tcW w:w="2410" w:type="dxa"/>
-            <w:noWrap/>
-            <w:hideMark/>
-          </w:tcPr>
-          <w:p>
-            <w:pPr>
-              <w:jc w:val="right"/>
-              <w:rPr>
-                <w:rFonts w:ascii="Calibri" w:hAnsi="Calibri" w:cs="Calibri"/>
-                <w:color w:val="000000"/>
-              </w:rPr>
-            </w:pPr>
-            <w:r>
-              <w:rPr>
-                <w:rFonts w:ascii="Calibri" w:hAnsi="Calibri" w:cs="Calibri"/>
-                <w:color w:val="000000"/>
-              </w:rPr>
-              <w:t>455,14</w:t>
-            </w:r>
-          </w:p>
-        </w:tc>
-        <w:tc>
-          <w:tcPr>
-            <w:tcW w:w="1843" w:type="dxa"/>
-            <w:noWrap/>
-            <w:hideMark/>
-          </w:tcPr>
-          <w:p>
-            <w:pPr>
-              <w:rPr>
-                <w:rFonts w:ascii="Calibri" w:hAnsi="Calibri" w:cs="Calibri"/>
-                <w:color w:val="000000"/>
-              </w:rPr>
-            </w:pPr>
-            <w:r>
-              <w:rPr>
-                <w:rFonts w:ascii="Calibri" w:hAnsi="Calibri" w:cs="Calibri"/>
-                <w:color w:val="000000"/>
-              </w:rPr>
-              <w:t xml:space="preserve">                         636,26 </w:t>
+              <w:t>636,26</w:t>
             </w:r>
           </w:p>
         </w:tc>
       </w:tr>
     </w:tbl>
     <w:p/>
+    <w:p>
+      <w:pPr>
+        <w:pStyle w:val="Overskrift1"/>
+      </w:pPr>
+      <w:bookmarkStart w:id="14" w:name="_Toc468719506"/>
+      <w:r>
+        <w:t xml:space="preserve">Litteratur: </w:t>
+      </w:r>
+      <w:r>
+        <w:t>Screening for brystkræft</w:t>
+      </w:r>
+      <w:bookmarkEnd w:id="14"/>
+      <w:r>
+        <w:t xml:space="preserve"> </w:t>
+      </w:r>
+    </w:p>
+    <w:p>
+      <w:r>
+        <w:t>Der er blevet lavet et lille litteraturstudie for at un</w:t>
+      </w:r>
+      <w:r>
+        <w:t xml:space="preserve">dersøge, hvilke økonomiske konsekvenser en udvidelse af screeningsprogrammet for kvinder mellem 50-69 vil medføre. I dag benyttes der kun røntgen til at tage billeder af brystvævet, men efter interview med radiolog Lars </w:t>
+      </w:r>
+      <w:proofErr w:type="spellStart"/>
+      <w:r>
+        <w:t>Bolvig</w:t>
+      </w:r>
+      <w:proofErr w:type="spellEnd"/>
+      <w:r>
+        <w:t xml:space="preserve"> blev det foreslået at se på, om det kan gøre en forskel at udvide programmet. </w:t>
+      </w:r>
+    </w:p>
+    <w:p>
+      <w:r>
+        <w:t xml:space="preserve">Der er brugt litteratur fra bl.a. Danmark, Korea, Spanien, USA og Skotland, hvor alle ser på om tidlig detektering af brystkræft er rentabel og </w:t>
+      </w:r>
+      <w:r>
+        <w:t>omkostningseffektiv</w:t>
+      </w:r>
+      <w:r>
+        <w:t xml:space="preserve">, eller om screeningsforløbet er dyrere end de fordele, der kan være. </w:t>
+      </w:r>
+    </w:p>
+    <w:p>
+      <w:r>
+        <w:t xml:space="preserve">Generelt for studierne er, at de belyser, at der er fordele og ulemper ved at lave en screeningsproces. I Danmark er der </w:t>
+      </w:r>
+      <w:proofErr w:type="spellStart"/>
+      <w:r>
+        <w:t>ikk</w:t>
+      </w:r>
+      <w:proofErr w:type="spellEnd"/>
+      <w:r>
+        <w:t xml:space="preserve"> </w:t>
+      </w:r>
+      <w:proofErr w:type="gramStart"/>
+      <w:r>
+        <w:t>ene officielt grænse</w:t>
+      </w:r>
+      <w:proofErr w:type="gramEnd"/>
+      <w:r>
+        <w:t xml:space="preserve"> for, hvor meget én QALY bør koste, men</w:t>
+      </w:r>
+    </w:p>
+    <w:p/>
     <w:p/>
     <w:p>
       <w:r>
-        <w:br w:type="page"/>
+        <w:t>I England er omkring 20.000-30.000 £ og omkring 30.000 € i Spanien per vunden QALY (</w:t>
+      </w:r>
+      <w:proofErr w:type="spellStart"/>
+      <w:r>
+        <w:t>Ref</w:t>
+      </w:r>
+      <w:proofErr w:type="spellEnd"/>
+      <w:r>
+        <w:t xml:space="preserve"> </w:t>
+      </w:r>
+      <w:proofErr w:type="spellStart"/>
+      <w:r>
+        <w:t>sst</w:t>
+      </w:r>
+      <w:proofErr w:type="spellEnd"/>
+      <w:r>
+        <w:t xml:space="preserve">). </w:t>
       </w:r>
     </w:p>
     <w:p>
-      <w:bookmarkStart w:id="12" w:name="_GoBack"/>
-      <w:bookmarkEnd w:id="12"/>
+      <w:r>
+        <w:t xml:space="preserve">I det spanske studie ” Cost-effectiveness of early detection of breast </w:t>
+      </w:r>
+      <w:r>
+        <w:t>cancer in Catalonia (Spain)” blev der lavet en økonomisk evaluering af screeningsmetoder for at undersøge</w:t>
+      </w:r>
+      <w:r>
+        <w:t xml:space="preserve"> </w:t>
+      </w:r>
+      <w:proofErr w:type="gramStart"/>
+      <w:r>
+        <w:t>??? .</w:t>
+      </w:r>
+      <w:proofErr w:type="gramEnd"/>
+      <w:r>
+        <w:t xml:space="preserve"> </w:t>
+      </w:r>
     </w:p>
+    <w:p>
+      <w:proofErr w:type="spellStart"/>
+      <w:r>
+        <w:t>Cost</w:t>
+      </w:r>
+      <w:proofErr w:type="spellEnd"/>
+      <w:r>
+        <w:t xml:space="preserve">-effektivenes brøker til at undersøge, hvad </w:t>
+      </w:r>
+      <w:proofErr w:type="spellStart"/>
+      <w:r>
+        <w:t>inkrementelle</w:t>
+      </w:r>
+      <w:proofErr w:type="spellEnd"/>
+      <w:r>
+        <w:t xml:space="preserve"> </w:t>
+      </w:r>
+      <w:proofErr w:type="spellStart"/>
+      <w:r>
+        <w:t>omkotninger</w:t>
+      </w:r>
+      <w:proofErr w:type="spellEnd"/>
+      <w:r>
+        <w:t xml:space="preserve"> pr. leveår. </w:t>
+      </w:r>
+    </w:p>
+    <w:p/>
+    <w:p>
+      <w:proofErr w:type="spellStart"/>
+      <w:r>
+        <w:t>Omkosning</w:t>
+      </w:r>
+      <w:proofErr w:type="spellEnd"/>
+      <w:r>
+        <w:t xml:space="preserve"> per QALY skal ikke være større end selve behandlingen. </w:t>
+      </w:r>
+    </w:p>
+    <w:p>
+      <w:r>
+        <w:t xml:space="preserve">Sundhedsstyrelsen: ”man generelt anser behandlinger, der koster mindre end 160.000 kr. per vunden QALY for omkostningseffektive”. </w:t>
+      </w:r>
+    </w:p>
+    <w:p>
+      <w:pPr>
+        <w:rPr>
+          <w:lang w:val="en-US"/>
+        </w:rPr>
+      </w:pPr>
+      <w:r>
+        <w:rPr>
+          <w:lang w:val="en-US"/>
+        </w:rPr>
+        <w:t xml:space="preserve">England: 20.000 – 30.000 £ per QALY. </w:t>
+      </w:r>
+    </w:p>
+    <w:p>
+      <w:pPr>
+        <w:rPr>
+          <w:lang w:val="en-US"/>
+        </w:rPr>
+      </w:pPr>
+      <w:hyperlink r:id="rId7" w:anchor="v=onepage&amp;q=QALY%20danmark%20kroner&amp;f=false" w:history="1">
+        <w:r>
+          <w:rPr>
+            <w:rStyle w:val="Hyperlink"/>
+            <w:lang w:val="en-US"/>
+          </w:rPr>
+          <w:t>https://books.google.dk/books?id=T6oyMjm7T30C&amp;pg=PA280&amp;lpg=PA280&amp;dq=QALY+danmark+kroner&amp;source=bl&amp;ots=BO1NObiOyT&amp;sig=RKVAf-</w:t>
+        </w:r>
+        <w:r>
+          <w:rPr>
+            <w:rStyle w:val="Hyperlink"/>
+            <w:lang w:val="en-US"/>
+          </w:rPr>
+          <w:lastRenderedPageBreak/>
+          <w:t>7Lil_HAAU5V6tNOeZYwGE&amp;hl=en&amp;sa=X&amp;ved=0ahUKEwjQy6ipid3QAhXB1SwKHeXtBG4Q6AEIODAE#v=onepage&amp;q=QALY%20danmark%20kroner&amp;f=false</w:t>
+        </w:r>
+      </w:hyperlink>
+      <w:r>
+        <w:rPr>
+          <w:lang w:val="en-US"/>
+        </w:rPr>
+        <w:t xml:space="preserve"> </w:t>
+      </w:r>
+    </w:p>
+    <w:p>
+      <w:pPr>
+        <w:rPr>
+          <w:lang w:val="en-US"/>
+        </w:rPr>
+      </w:pPr>
+    </w:p>
+    <w:p>
+      <w:pPr>
+        <w:rPr>
+          <w:rFonts w:asciiTheme="majorHAnsi" w:eastAsiaTheme="majorEastAsia" w:hAnsiTheme="majorHAnsi" w:cstheme="majorBidi"/>
+          <w:b/>
+          <w:sz w:val="32"/>
+          <w:szCs w:val="32"/>
+          <w:lang w:val="en-US"/>
+        </w:rPr>
+      </w:pPr>
+      <w:r>
+        <w:rPr>
+          <w:lang w:val="en-US"/>
+        </w:rPr>
+        <w:br w:type="page"/>
+      </w:r>
+    </w:p>
+    <w:p>
+      <w:pPr>
+        <w:pStyle w:val="Overskrift1"/>
+      </w:pPr>
+      <w:bookmarkStart w:id="15" w:name="_Toc468719507"/>
+      <w:r>
+        <w:lastRenderedPageBreak/>
+        <w:t>Diskussion</w:t>
+      </w:r>
+      <w:bookmarkEnd w:id="15"/>
+      <w:r>
+        <w:t xml:space="preserve"> </w:t>
+      </w:r>
+    </w:p>
+    <w:p>
+      <w:r>
+        <w:t xml:space="preserve">Der er flere ting, som kan diskuteres ved dette overslag, der ikke er en nøje udført business case. Det ville være en forbedring, hvis gruppen havde foretaget flere interviews af læger til at give deres vurdering af bl.a. tidsforbrug. Generelt er det forsøgt at sætte udgifterne forbundet med indførslen af den Automatiske Ultralydsscanner relativt højt for at undgå for mange uforudsete omkostninger. Derudover kan det diskuteres, om priserne for opsætning vil måske være lavere, hvis man laver/eller har en indkøbsaftale. </w:t>
+      </w:r>
+    </w:p>
+    <w:p>
+      <w:r>
+        <w:t xml:space="preserve">Det ses tydeligt, at det er ved transporttiden, at der kan spares, men det er ikke beregnet med, at radiologen sikkert vil scanne flere patienter efter at have kørt 60 minutter. Transporttid må derfor ses som et gennemsnit pr. patient. Transporttiden er valgt som en variabel efter at interview med overlæge Lars Boldvig, der selv tydeliggjorde, at der brugte han personligt lang tid. </w:t>
+      </w:r>
+    </w:p>
+    <w:p>
+      <w:r>
+        <w:t xml:space="preserve">Priser for vedligeholdelse af ultralydsscanneren er ikke beregnet med, da denne vil være ens for begge scenarier. Priser for generel vedligeholdelse er dog hellere ikke beregnet med andet end serviceaftalen, da det vil være individuelt fra hospital/afdeling/praksis mm. om de vil have oplært en pedel eller lignende. </w:t>
+      </w:r>
+    </w:p>
+    <w:p/>
     <w:sectPr>
+      <w:headerReference w:type="default" r:id="rId8"/>
       <w:pgSz w:w="11906" w:h="16838"/>
       <w:pgMar w:top="1701" w:right="1134" w:bottom="1701" w:left="1134" w:header="708" w:footer="708" w:gutter="0"/>
       <w:cols w:space="708"/>
@@ -5845,6 +6398,82 @@
     </w:p>
   </w:footnote>
 </w:footnotes>
+</file>
+
+<file path=word/header1.xml><?xml version="1.0" encoding="utf-8"?>
+<w:hdr xmlns:wpc="http://schemas.microsoft.com/office/word/2010/wordprocessingCanvas" xmlns:cx="http://schemas.microsoft.com/office/drawing/2014/chartex" xmlns:cx1="http://schemas.microsoft.com/office/drawing/2015/9/8/chartex" xmlns:cx2="http://schemas.microsoft.com/office/drawing/2015/10/21/chartex" xmlns:mc="http://schemas.openxmlformats.org/markup-compatibility/2006" xmlns:o="urn:schemas-microsoft-com:office:office" xmlns:r="http://schemas.openxmlformats.org/officeDocument/2006/relationships" xmlns:m="http://schemas.openxmlformats.org/officeDocument/2006/math" xmlns:v="urn:schemas-microsoft-com:vml" xmlns:wp14="http://schemas.microsoft.com/office/word/2010/wordprocessingDrawing" xmlns:wp="http://schemas.openxmlformats.org/drawingml/2006/wordprocessingDrawing" xmlns:w10="urn:schemas-microsoft-com:office:word" xmlns:w="http://schemas.openxmlformats.org/wordprocessingml/2006/main" xmlns:w14="http://schemas.microsoft.com/office/word/2010/wordml" xmlns:w15="http://schemas.microsoft.com/office/word/2012/wordml" xmlns:w16se="http://schemas.microsoft.com/office/word/2015/wordml/symex" xmlns:wpg="http://schemas.microsoft.com/office/word/2010/wordprocessingGroup" xmlns:wpi="http://schemas.microsoft.com/office/word/2010/wordprocessingInk" xmlns:wne="http://schemas.microsoft.com/office/word/2006/wordml" xmlns:wps="http://schemas.microsoft.com/office/word/2010/wordprocessingShape" mc:Ignorable="w14 w15 w16se wp14">
+  <w:p>
+    <w:pPr>
+      <w:pStyle w:val="Sidehoved"/>
+      <w:rPr>
+        <w:lang w:val="en-US"/>
+      </w:rPr>
+    </w:pPr>
+    <w:r>
+      <w:rPr>
+        <w:lang w:val="en-US"/>
+      </w:rPr>
+      <w:t>Aarhus university school o</w:t>
+    </w:r>
+    <w:r>
+      <w:rPr>
+        <w:lang w:val="en-US"/>
+      </w:rPr>
+      <w:t>f engineering</w:t>
+    </w:r>
+    <w:r>
+      <w:rPr>
+        <w:lang w:val="en-US"/>
+      </w:rPr>
+      <w:tab/>
+    </w:r>
+    <w:r>
+      <w:rPr>
+        <w:lang w:val="en-US"/>
+      </w:rPr>
+      <w:tab/>
+    </w:r>
+    <w:r>
+      <w:rPr>
+        <w:lang w:val="en-US"/>
+      </w:rPr>
+      <w:t>0</w:t>
+    </w:r>
+    <w:r>
+      <w:rPr>
+        <w:lang w:val="en-US"/>
+      </w:rPr>
+      <w:t>5-11</w:t>
+    </w:r>
+    <w:r>
+      <w:rPr>
+        <w:lang w:val="en-US"/>
+      </w:rPr>
+      <w:t>-2016</w:t>
+    </w:r>
+  </w:p>
+  <w:p>
+    <w:pPr>
+      <w:pStyle w:val="Sidehoved"/>
+    </w:pPr>
+    <w:r>
+      <w:t>BAC7 – Automatisk ultralydsscanner</w:t>
+    </w:r>
+  </w:p>
+  <w:p>
+    <w:pPr>
+      <w:pStyle w:val="Sidehoved"/>
+    </w:pPr>
+    <w:r>
+      <w:t>Økonomisk analyse</w:t>
+    </w:r>
+  </w:p>
+  <w:p>
+    <w:pPr>
+      <w:pStyle w:val="Sidehoved"/>
+    </w:pPr>
+  </w:p>
+</w:hdr>
 </file>
 
 <file path=word/styles.xml><?xml version="1.0" encoding="utf-8"?>
@@ -6536,6 +7165,50 @@
       <w:szCs w:val="56"/>
     </w:rPr>
   </w:style>
+  <w:style w:type="paragraph" w:styleId="Sidehoved">
+    <w:name w:val="header"/>
+    <w:basedOn w:val="Normal"/>
+    <w:link w:val="SidehovedTegn"/>
+    <w:uiPriority w:val="99"/>
+    <w:unhideWhenUsed/>
+    <w:rsid w:val="002B3FE2"/>
+    <w:pPr>
+      <w:tabs>
+        <w:tab w:val="center" w:pos="4819"/>
+        <w:tab w:val="right" w:pos="9638"/>
+      </w:tabs>
+      <w:spacing w:after="0" w:line="240" w:lineRule="auto"/>
+    </w:pPr>
+  </w:style>
+  <w:style w:type="character" w:customStyle="1" w:styleId="SidehovedTegn">
+    <w:name w:val="Sidehoved Tegn"/>
+    <w:basedOn w:val="Standardskrifttypeiafsnit"/>
+    <w:link w:val="Sidehoved"/>
+    <w:uiPriority w:val="99"/>
+    <w:rsid w:val="002B3FE2"/>
+  </w:style>
+  <w:style w:type="paragraph" w:styleId="Sidefod">
+    <w:name w:val="footer"/>
+    <w:basedOn w:val="Normal"/>
+    <w:link w:val="SidefodTegn"/>
+    <w:uiPriority w:val="99"/>
+    <w:unhideWhenUsed/>
+    <w:rsid w:val="002B3FE2"/>
+    <w:pPr>
+      <w:tabs>
+        <w:tab w:val="center" w:pos="4819"/>
+        <w:tab w:val="right" w:pos="9638"/>
+      </w:tabs>
+      <w:spacing w:after="0" w:line="240" w:lineRule="auto"/>
+    </w:pPr>
+  </w:style>
+  <w:style w:type="character" w:customStyle="1" w:styleId="SidefodTegn">
+    <w:name w:val="Sidefod Tegn"/>
+    <w:basedOn w:val="Standardskrifttypeiafsnit"/>
+    <w:link w:val="Sidefod"/>
+    <w:uiPriority w:val="99"/>
+    <w:rsid w:val="002B3FE2"/>
+  </w:style>
 </w:styles>
 </file>
 
@@ -6839,7 +7512,7 @@
 </file>
 
 <file path=customXml/itemProps1.xml><?xml version="1.0" encoding="utf-8"?>
-<ds:datastoreItem xmlns:ds="http://schemas.openxmlformats.org/officeDocument/2006/customXml" ds:itemID="{D32F1B67-D4FB-4B22-8DFC-BA5A095A9C64}">
+<ds:datastoreItem xmlns:ds="http://schemas.openxmlformats.org/officeDocument/2006/customXml" ds:itemID="{C9292BA6-C0AB-43BF-87B2-E3795AA25CB7}">
   <ds:schemaRefs>
     <ds:schemaRef ds:uri="http://schemas.openxmlformats.org/officeDocument/2006/bibliography"/>
   </ds:schemaRefs>

</xml_diff>

<commit_message>
Økonomi og analyse af screeninger generelt
</commit_message>
<xml_diff>
--- a/Rapportskrivning/Bilag/Til Projektrapport/Økonomisk analyse.docx
+++ b/Rapportskrivning/Bilag/Til Projektrapport/Økonomisk analyse.docx
@@ -234,16 +234,7 @@
               <w:b/>
               <w:color w:val="000000" w:themeColor="text1"/>
             </w:rPr>
-            <w:t>Indho</w:t>
-          </w:r>
-          <w:bookmarkStart w:id="0" w:name="_GoBack"/>
-          <w:bookmarkEnd w:id="0"/>
-          <w:r>
-            <w:rPr>
-              <w:b/>
-              <w:color w:val="000000" w:themeColor="text1"/>
-            </w:rPr>
-            <w:t>ld</w:t>
+            <w:t>Indhold</w:t>
           </w:r>
         </w:p>
         <w:p>
@@ -1056,12 +1047,12 @@
       <w:pPr>
         <w:pStyle w:val="Overskrift1"/>
       </w:pPr>
-      <w:bookmarkStart w:id="1" w:name="_Toc468719497"/>
+      <w:bookmarkStart w:id="0" w:name="_Toc468719497"/>
       <w:r>
         <w:lastRenderedPageBreak/>
         <w:t>Indledning</w:t>
       </w:r>
-      <w:bookmarkEnd w:id="1"/>
+      <w:bookmarkEnd w:id="0"/>
       <w:r>
         <w:t xml:space="preserve"> </w:t>
       </w:r>
@@ -1089,11 +1080,11 @@
       <w:pPr>
         <w:pStyle w:val="Overskrift1"/>
       </w:pPr>
-      <w:bookmarkStart w:id="2" w:name="_Toc468719498"/>
+      <w:bookmarkStart w:id="1" w:name="_Toc468719498"/>
       <w:r>
         <w:t>Metoder</w:t>
       </w:r>
-      <w:bookmarkEnd w:id="2"/>
+      <w:bookmarkEnd w:id="1"/>
       <w:r>
         <w:t xml:space="preserve"> </w:t>
       </w:r>
@@ -1152,11 +1143,11 @@
       <w:pPr>
         <w:pStyle w:val="Overskrift1"/>
       </w:pPr>
-      <w:bookmarkStart w:id="3" w:name="_Toc468719499"/>
+      <w:bookmarkStart w:id="2" w:name="_Toc468719499"/>
       <w:r>
         <w:t>Omkostninger</w:t>
       </w:r>
-      <w:bookmarkEnd w:id="3"/>
+      <w:bookmarkEnd w:id="2"/>
     </w:p>
     <w:p>
       <w:r>
@@ -1182,14 +1173,14 @@
       <w:pPr>
         <w:pStyle w:val="Overskrift2"/>
       </w:pPr>
-      <w:bookmarkStart w:id="4" w:name="_Toc468719500"/>
+      <w:bookmarkStart w:id="3" w:name="_Toc468719500"/>
       <w:r>
         <w:t>Indhentning af priser</w:t>
       </w:r>
       <w:r>
         <w:t xml:space="preserve"> til Automatisk Ultralydsscanner</w:t>
       </w:r>
-      <w:bookmarkEnd w:id="4"/>
+      <w:bookmarkEnd w:id="3"/>
     </w:p>
     <w:p>
       <w:r>
@@ -1646,7 +1637,7 @@
       <w:pPr>
         <w:pStyle w:val="Overskrift3"/>
       </w:pPr>
-      <w:bookmarkStart w:id="5" w:name="_Toc467055786"/>
+      <w:bookmarkStart w:id="4" w:name="_Toc467055786"/>
     </w:p>
     <w:p>
       <w:pPr>
@@ -1665,13 +1656,13 @@
       <w:pPr>
         <w:pStyle w:val="Overskrift2"/>
       </w:pPr>
-      <w:bookmarkStart w:id="6" w:name="_Toc468719501"/>
+      <w:bookmarkStart w:id="5" w:name="_Toc468719501"/>
       <w:r>
         <w:lastRenderedPageBreak/>
         <w:t>Timepriser for mandetimer</w:t>
       </w:r>
+      <w:bookmarkEnd w:id="4"/>
       <w:bookmarkEnd w:id="5"/>
-      <w:bookmarkEnd w:id="6"/>
     </w:p>
     <w:p>
       <w:r>
@@ -2010,13 +2001,13 @@
       <w:pPr>
         <w:pStyle w:val="Overskrift2"/>
       </w:pPr>
-      <w:bookmarkStart w:id="7" w:name="_Toc467055788"/>
-      <w:bookmarkStart w:id="8" w:name="_Toc468719502"/>
+      <w:bookmarkStart w:id="6" w:name="_Toc467055788"/>
+      <w:bookmarkStart w:id="7" w:name="_Toc468719502"/>
       <w:r>
         <w:t>Tidsforbrug</w:t>
       </w:r>
+      <w:bookmarkEnd w:id="6"/>
       <w:bookmarkEnd w:id="7"/>
-      <w:bookmarkEnd w:id="8"/>
       <w:r>
         <w:t xml:space="preserve"> </w:t>
       </w:r>
@@ -2814,12 +2805,12 @@
       <w:pPr>
         <w:pStyle w:val="Overskrift2"/>
       </w:pPr>
+      <w:bookmarkStart w:id="8" w:name="_Toc468719503"/>
       <w:bookmarkStart w:id="9" w:name="_Toc467055789"/>
-      <w:bookmarkStart w:id="10" w:name="_Toc468719503"/>
       <w:r>
         <w:t>Totalomkostning for Automatisk Ultralydsscanner</w:t>
       </w:r>
-      <w:bookmarkEnd w:id="10"/>
+      <w:bookmarkEnd w:id="8"/>
     </w:p>
     <w:p>
       <w:r>
@@ -3843,7 +3834,7 @@
       <w:pPr>
         <w:pStyle w:val="Overskrift2"/>
       </w:pPr>
-      <w:bookmarkStart w:id="11" w:name="_Toc468719504"/>
+      <w:bookmarkStart w:id="10" w:name="_Toc468719504"/>
       <w:r>
         <w:t>Omkostning pr. ultralyds</w:t>
       </w:r>
@@ -3851,7 +3842,7 @@
       <w:r>
         <w:t>scanning</w:t>
       </w:r>
-      <w:bookmarkEnd w:id="11"/>
+      <w:bookmarkEnd w:id="10"/>
     </w:p>
     <w:p>
       <w:r>
@@ -4902,16 +4893,16 @@
       <w:pPr>
         <w:pStyle w:val="Overskrift1"/>
       </w:pPr>
-      <w:bookmarkStart w:id="12" w:name="_Toc467055791"/>
-      <w:bookmarkStart w:id="13" w:name="_Toc468719505"/>
+      <w:bookmarkStart w:id="11" w:name="_Toc467055791"/>
+      <w:bookmarkStart w:id="12" w:name="_Toc468719505"/>
       <w:r>
         <w:t>Breakeven analyse for antal sc</w:t>
       </w:r>
+      <w:bookmarkEnd w:id="11"/>
+      <w:r>
+        <w:t>anninger</w:t>
+      </w:r>
       <w:bookmarkEnd w:id="12"/>
-      <w:r>
-        <w:t>anninger</w:t>
-      </w:r>
-      <w:bookmarkEnd w:id="13"/>
     </w:p>
     <w:p>
       <w:r>
@@ -6014,199 +6005,39 @@
       <w:pPr>
         <w:pStyle w:val="Overskrift1"/>
       </w:pPr>
-      <w:bookmarkStart w:id="14" w:name="_Toc468719506"/>
-      <w:r>
-        <w:t xml:space="preserve">Litteratur: </w:t>
-      </w:r>
-      <w:r>
-        <w:t>Screening for brystkræft</w:t>
-      </w:r>
-      <w:bookmarkEnd w:id="14"/>
-      <w:r>
-        <w:t xml:space="preserve"> </w:t>
+      <w:bookmarkStart w:id="13" w:name="_Toc468719507"/>
+      <w:r>
+        <w:t>Diskussion</w:t>
+      </w:r>
+      <w:bookmarkEnd w:id="13"/>
+      <w:r>
+        <w:t xml:space="preserve"> af overslag</w:t>
       </w:r>
     </w:p>
     <w:p>
       <w:r>
-        <w:t>Der er blevet lavet et lille litteraturstudie for at un</w:t>
-      </w:r>
-      <w:r>
-        <w:t xml:space="preserve">dersøge, hvilke økonomiske konsekvenser en udvidelse af screeningsprogrammet for kvinder mellem 50-69 vil medføre. I dag benyttes der kun røntgen til at tage billeder af brystvævet, men efter interview med radiolog Lars </w:t>
-      </w:r>
-      <w:proofErr w:type="spellStart"/>
-      <w:r>
-        <w:t>Bolvig</w:t>
-      </w:r>
-      <w:proofErr w:type="spellEnd"/>
-      <w:r>
-        <w:t xml:space="preserve"> blev det foreslået at se på, om det kan gøre en forskel at udvide programmet. </w:t>
+        <w:t xml:space="preserve">Der er flere ting, som kan diskuteres ved dette overslag, der ikke er en nøje udført business case. Det ville være en forbedring, hvis gruppen havde foretaget flere interviews af læger til at give deres vurdering af bl.a. tidsforbrug. Generelt er det forsøgt at sætte udgifterne forbundet med indførslen af den Automatiske Ultralydsscanner relativt højt for at undgå for mange uforudsete omkostninger. Derudover kan det diskuteres, om priserne for opsætning vil måske være lavere, hvis man laver/eller har en indkøbsaftale. </w:t>
       </w:r>
     </w:p>
     <w:p>
       <w:r>
-        <w:t xml:space="preserve">Der er brugt litteratur fra bl.a. Danmark, Korea, Spanien, USA og Skotland, hvor alle ser på om tidlig detektering af brystkræft er rentabel og </w:t>
-      </w:r>
-      <w:r>
-        <w:t>omkostningseffektiv</w:t>
-      </w:r>
-      <w:r>
-        <w:t xml:space="preserve">, eller om screeningsforløbet er dyrere end de fordele, der kan være. </w:t>
+        <w:t xml:space="preserve">Det ses tydeligt, at det er ved transporttiden, at der kan spares, men det er ikke beregnet med, at radiologen sikkert vil scanne flere patienter efter at have kørt 60 minutter. Transporttid må derfor ses som et gennemsnit pr. patient. Transporttiden er valgt som en variabel efter at interview med overlæge Lars Boldvig, der selv tydeliggjorde, at der brugte han personligt lang tid. </w:t>
       </w:r>
     </w:p>
     <w:p>
       <w:r>
-        <w:t xml:space="preserve">Generelt for studierne er, at de belyser, at der er fordele og ulemper ved at lave en screeningsproces. I Danmark er der </w:t>
-      </w:r>
-      <w:proofErr w:type="spellStart"/>
-      <w:r>
-        <w:t>ikk</w:t>
-      </w:r>
-      <w:proofErr w:type="spellEnd"/>
-      <w:r>
-        <w:t xml:space="preserve"> </w:t>
-      </w:r>
-      <w:proofErr w:type="gramStart"/>
-      <w:r>
-        <w:t>ene officielt grænse</w:t>
-      </w:r>
-      <w:proofErr w:type="gramEnd"/>
-      <w:r>
-        <w:t xml:space="preserve"> for, hvor meget én QALY bør koste, men</w:t>
-      </w:r>
-    </w:p>
-    <w:p/>
-    <w:p/>
-    <w:p>
-      <w:r>
-        <w:t>I England er omkring 20.000-30.000 £ og omkring 30.000 € i Spanien per vunden QALY (</w:t>
-      </w:r>
-      <w:proofErr w:type="spellStart"/>
-      <w:r>
-        <w:t>Ref</w:t>
-      </w:r>
-      <w:proofErr w:type="spellEnd"/>
-      <w:r>
-        <w:t xml:space="preserve"> </w:t>
-      </w:r>
-      <w:proofErr w:type="spellStart"/>
-      <w:r>
-        <w:t>sst</w:t>
-      </w:r>
-      <w:proofErr w:type="spellEnd"/>
-      <w:r>
-        <w:t xml:space="preserve">). </w:t>
+        <w:t>Priser for vedligeholdelse af ultralydsscanneren er ikke beregnet med, da denne vil være ens for begge scenarier. Priser for genere</w:t>
+      </w:r>
+      <w:r>
+        <w:t>l vedligeholdelse er dog</w:t>
+      </w:r>
+      <w:r>
+        <w:t xml:space="preserve"> ikke beregnet med andet end serviceaftalen, da det vil være individuelt fra hospital/afdeling/praksis mm. om de vil have oplært en pedel eller lignende. </w:t>
       </w:r>
     </w:p>
     <w:p>
-      <w:r>
-        <w:t xml:space="preserve">I det spanske studie ” Cost-effectiveness of early detection of breast </w:t>
-      </w:r>
-      <w:r>
-        <w:t>cancer in Catalonia (Spain)” blev der lavet en økonomisk evaluering af screeningsmetoder for at undersøge</w:t>
-      </w:r>
-      <w:r>
-        <w:t xml:space="preserve"> </w:t>
-      </w:r>
-      <w:proofErr w:type="gramStart"/>
-      <w:r>
-        <w:t>??? .</w:t>
-      </w:r>
-      <w:proofErr w:type="gramEnd"/>
-      <w:r>
-        <w:t xml:space="preserve"> </w:t>
-      </w:r>
-    </w:p>
-    <w:p>
-      <w:proofErr w:type="spellStart"/>
-      <w:r>
-        <w:t>Cost</w:t>
-      </w:r>
-      <w:proofErr w:type="spellEnd"/>
-      <w:r>
-        <w:t xml:space="preserve">-effektivenes brøker til at undersøge, hvad </w:t>
-      </w:r>
-      <w:proofErr w:type="spellStart"/>
-      <w:r>
-        <w:t>inkrementelle</w:t>
-      </w:r>
-      <w:proofErr w:type="spellEnd"/>
-      <w:r>
-        <w:t xml:space="preserve"> </w:t>
-      </w:r>
-      <w:proofErr w:type="spellStart"/>
-      <w:r>
-        <w:t>omkotninger</w:t>
-      </w:r>
-      <w:proofErr w:type="spellEnd"/>
-      <w:r>
-        <w:t xml:space="preserve"> pr. leveår. </w:t>
-      </w:r>
-    </w:p>
-    <w:p/>
-    <w:p>
-      <w:proofErr w:type="spellStart"/>
-      <w:r>
-        <w:t>Omkosning</w:t>
-      </w:r>
-      <w:proofErr w:type="spellEnd"/>
-      <w:r>
-        <w:t xml:space="preserve"> per QALY skal ikke være større end selve behandlingen. </w:t>
-      </w:r>
-    </w:p>
-    <w:p>
-      <w:r>
-        <w:t xml:space="preserve">Sundhedsstyrelsen: ”man generelt anser behandlinger, der koster mindre end 160.000 kr. per vunden QALY for omkostningseffektive”. </w:t>
-      </w:r>
-    </w:p>
-    <w:p>
-      <w:pPr>
-        <w:rPr>
-          <w:lang w:val="en-US"/>
-        </w:rPr>
-      </w:pPr>
-      <w:r>
-        <w:rPr>
-          <w:lang w:val="en-US"/>
-        </w:rPr>
-        <w:t xml:space="preserve">England: 20.000 – 30.000 £ per QALY. </w:t>
-      </w:r>
-    </w:p>
-    <w:p>
-      <w:pPr>
-        <w:rPr>
-          <w:lang w:val="en-US"/>
-        </w:rPr>
-      </w:pPr>
-      <w:hyperlink r:id="rId7" w:anchor="v=onepage&amp;q=QALY%20danmark%20kroner&amp;f=false" w:history="1">
-        <w:r>
-          <w:rPr>
-            <w:rStyle w:val="Hyperlink"/>
-            <w:lang w:val="en-US"/>
-          </w:rPr>
-          <w:t>https://books.google.dk/books?id=T6oyMjm7T30C&amp;pg=PA280&amp;lpg=PA280&amp;dq=QALY+danmark+kroner&amp;source=bl&amp;ots=BO1NObiOyT&amp;sig=RKVAf-</w:t>
-        </w:r>
-        <w:r>
-          <w:rPr>
-            <w:rStyle w:val="Hyperlink"/>
-            <w:lang w:val="en-US"/>
-          </w:rPr>
-          <w:lastRenderedPageBreak/>
-          <w:t>7Lil_HAAU5V6tNOeZYwGE&amp;hl=en&amp;sa=X&amp;ved=0ahUKEwjQy6ipid3QAhXB1SwKHeXtBG4Q6AEIODAE#v=onepage&amp;q=QALY%20danmark%20kroner&amp;f=false</w:t>
-        </w:r>
-      </w:hyperlink>
-      <w:r>
-        <w:rPr>
-          <w:lang w:val="en-US"/>
-        </w:rPr>
-        <w:t xml:space="preserve"> </w:t>
-      </w:r>
-    </w:p>
-    <w:p>
-      <w:pPr>
-        <w:rPr>
-          <w:lang w:val="en-US"/>
-        </w:rPr>
-      </w:pPr>
+      <w:bookmarkStart w:id="14" w:name="_GoBack"/>
+      <w:bookmarkEnd w:id="14"/>
     </w:p>
     <w:p>
       <w:pPr>
@@ -6215,13 +6046,10 @@
           <w:b/>
           <w:sz w:val="32"/>
           <w:szCs w:val="32"/>
-          <w:lang w:val="en-US"/>
         </w:rPr>
       </w:pPr>
-      <w:r>
-        <w:rPr>
-          <w:lang w:val="en-US"/>
-        </w:rPr>
+      <w:bookmarkStart w:id="15" w:name="_Toc468719506"/>
+      <w:r>
         <w:br w:type="page"/>
       </w:r>
     </w:p>
@@ -6229,10 +6057,12 @@
       <w:pPr>
         <w:pStyle w:val="Overskrift1"/>
       </w:pPr>
-      <w:bookmarkStart w:id="15" w:name="_Toc468719507"/>
       <w:r>
         <w:lastRenderedPageBreak/>
-        <w:t>Diskussion</w:t>
+        <w:t xml:space="preserve">Litteratur: </w:t>
+      </w:r>
+      <w:r>
+        <w:t>Screening for brystkræft</w:t>
       </w:r>
       <w:bookmarkEnd w:id="15"/>
       <w:r>
@@ -6241,22 +6071,950 @@
     </w:p>
     <w:p>
       <w:r>
-        <w:t xml:space="preserve">Der er flere ting, som kan diskuteres ved dette overslag, der ikke er en nøje udført business case. Det ville være en forbedring, hvis gruppen havde foretaget flere interviews af læger til at give deres vurdering af bl.a. tidsforbrug. Generelt er det forsøgt at sætte udgifterne forbundet med indførslen af den Automatiske Ultralydsscanner relativt højt for at undgå for mange uforudsete omkostninger. Derudover kan det diskuteres, om priserne for opsætning vil måske være lavere, hvis man laver/eller har en indkøbsaftale. </w:t>
+        <w:t>Der er blevet lavet et lille litteraturstudie for at un</w:t>
+      </w:r>
+      <w:r>
+        <w:t xml:space="preserve">dersøge, hvilke økonomiske konsekvenser en udvidelse af screeningsprogrammet for kvinder mellem 50-69 vil medføre. I dag benyttes der kun røntgen til at tage billeder af brystvævet, men efter interview med radiolog Lars </w:t>
+      </w:r>
+      <w:proofErr w:type="spellStart"/>
+      <w:r>
+        <w:t>Bolvig</w:t>
+      </w:r>
+      <w:proofErr w:type="spellEnd"/>
+      <w:r>
+        <w:t xml:space="preserve"> blev det foreslået at se på, om det kan gøre en forskel at udvide programmet. </w:t>
       </w:r>
     </w:p>
     <w:p>
       <w:r>
-        <w:t xml:space="preserve">Det ses tydeligt, at det er ved transporttiden, at der kan spares, men det er ikke beregnet med, at radiologen sikkert vil scanne flere patienter efter at have kørt 60 minutter. Transporttid må derfor ses som et gennemsnit pr. patient. Transporttiden er valgt som en variabel efter at interview med overlæge Lars Boldvig, der selv tydeliggjorde, at der brugte han personligt lang tid. </w:t>
+        <w:t>Der er brugt</w:t>
+      </w:r>
+      <w:r>
+        <w:t xml:space="preserve"> både national og international</w:t>
+      </w:r>
+      <w:r>
+        <w:t xml:space="preserve"> litteratur</w:t>
+      </w:r>
+      <w:r>
+        <w:t xml:space="preserve">, som </w:t>
+      </w:r>
+      <w:r>
+        <w:t xml:space="preserve">på om tidlig detektering af brystkræft er rentabel og </w:t>
+      </w:r>
+      <w:r>
+        <w:t>omkostningseffektiv</w:t>
+      </w:r>
+      <w:r>
+        <w:t>, eller om screeningsfor</w:t>
+      </w:r>
+      <w:r>
+        <w:t xml:space="preserve">løbet er dyrere end de fordelene. </w:t>
       </w:r>
     </w:p>
     <w:p>
       <w:r>
-        <w:t xml:space="preserve">Priser for vedligeholdelse af ultralydsscanneren er ikke beregnet med, da denne vil være ens for begge scenarier. Priser for generel vedligeholdelse er dog hellere ikke beregnet med andet end serviceaftalen, da det vil være individuelt fra hospital/afdeling/praksis mm. om de vil have oplært en pedel eller lignende. </w:t>
+        <w:t>Generelt for studierne er, at de belyser, at der er fordele og ulemper ved at lave en screeni</w:t>
+      </w:r>
+      <w:r>
+        <w:t>ngsproces. De fleste af de fundne studier benytter QALY som pejlemærke til, hvor rentabel screeningsforløbet er. I Danmark er der ikk</w:t>
+      </w:r>
+      <w:r>
+        <w:t>e</w:t>
+      </w:r>
+      <w:r>
+        <w:t xml:space="preserve"> </w:t>
+      </w:r>
+      <w:proofErr w:type="gramStart"/>
+      <w:r>
+        <w:t>en</w:t>
+      </w:r>
+      <w:r>
+        <w:t xml:space="preserve"> officielt grænse</w:t>
+      </w:r>
+      <w:proofErr w:type="gramEnd"/>
+      <w:r>
+        <w:t xml:space="preserve"> for, hvor meget én QALY bør koste, men</w:t>
+      </w:r>
+      <w:r>
+        <w:t xml:space="preserve"> Sundhedsstyrelsen har i en medicinsk teknologivurdering fra 2002 beskrevet: ”det</w:t>
+      </w:r>
+      <w:r>
+        <w:t xml:space="preserve"> </w:t>
+      </w:r>
+      <w:r>
+        <w:t>kan anføres, at man generelt anser behandlinger, der koster mindre end 160.000 kr. pr. QALY for omkostningseffektive, mens behandlinger der koster mere end 800.000 kr. pr. QALY anses for ikke at være omkostningseffektive.</w:t>
+      </w:r>
+      <w:r>
+        <w:rPr>
+          <w:rStyle w:val="Fodnotehenvisning"/>
+        </w:rPr>
+        <w:footnoteReference w:id="4"/>
+      </w:r>
+      <w:r>
+        <w:t>”</w:t>
+      </w:r>
+    </w:p>
+    <w:p>
+      <w:r>
+        <w:t>I det</w:t>
+      </w:r>
+      <w:r>
+        <w:t xml:space="preserve"> spanske studie ”</w:t>
+      </w:r>
+      <w:proofErr w:type="spellStart"/>
+      <w:r>
+        <w:t>Cost-effectiveness</w:t>
+      </w:r>
+      <w:proofErr w:type="spellEnd"/>
+      <w:r>
+        <w:t xml:space="preserve"> of </w:t>
+      </w:r>
+      <w:proofErr w:type="spellStart"/>
+      <w:r>
+        <w:t>early</w:t>
+      </w:r>
+      <w:proofErr w:type="spellEnd"/>
+      <w:r>
+        <w:t xml:space="preserve"> </w:t>
+      </w:r>
+      <w:proofErr w:type="spellStart"/>
+      <w:r>
+        <w:t>detection</w:t>
+      </w:r>
+      <w:proofErr w:type="spellEnd"/>
+      <w:r>
+        <w:t xml:space="preserve"> of </w:t>
+      </w:r>
+      <w:proofErr w:type="spellStart"/>
+      <w:r>
+        <w:t>breast</w:t>
+      </w:r>
+      <w:proofErr w:type="spellEnd"/>
+      <w:r>
+        <w:t xml:space="preserve"> </w:t>
+      </w:r>
+      <w:r>
+        <w:t xml:space="preserve">cancer in </w:t>
+      </w:r>
+      <w:proofErr w:type="spellStart"/>
+      <w:r>
+        <w:t>Catalonia</w:t>
+      </w:r>
+      <w:proofErr w:type="spellEnd"/>
+      <w:r>
+        <w:t xml:space="preserve"> (Spain)</w:t>
+      </w:r>
+      <w:r>
+        <w:t xml:space="preserve"> (2011)</w:t>
+      </w:r>
+      <w:r>
+        <w:rPr>
+          <w:rStyle w:val="Fodnotehenvisning"/>
+        </w:rPr>
+        <w:footnoteReference w:id="5"/>
+      </w:r>
+      <w:r>
+        <w:t xml:space="preserve">” </w:t>
+      </w:r>
+      <w:r>
+        <w:t xml:space="preserve">af </w:t>
+      </w:r>
+      <w:proofErr w:type="spellStart"/>
+      <w:r>
+        <w:t>Misericordia</w:t>
+      </w:r>
+      <w:proofErr w:type="spellEnd"/>
+      <w:r>
+        <w:t xml:space="preserve"> </w:t>
+      </w:r>
+      <w:proofErr w:type="spellStart"/>
+      <w:r>
+        <w:t>Carles</w:t>
+      </w:r>
+      <w:proofErr w:type="spellEnd"/>
+      <w:r>
+        <w:t xml:space="preserve"> et al, </w:t>
+      </w:r>
+      <w:r>
+        <w:t xml:space="preserve">blev der lavet en økonomisk evaluering af screeningsmetoder for at undersøge </w:t>
+      </w:r>
+      <w:r>
+        <w:t>den bedste screeningsstrategi</w:t>
+      </w:r>
+      <w:r>
+        <w:t xml:space="preserve">. </w:t>
+      </w:r>
+      <w:r>
+        <w:t xml:space="preserve">De sammenlignede strategier er ingen screening, årlige og hver anden årlige screeninger. </w:t>
+      </w:r>
+      <w:r>
+        <w:t xml:space="preserve">Studiet ser kun på direkte omkostninger, og det diskuteres, hvorvidt resultatet ville se ud, hvis indirekte omkostninger var inkluderet. </w:t>
+      </w:r>
+    </w:p>
+    <w:p>
+      <w:pPr>
+        <w:rPr>
+          <w:rFonts w:cs="SourceSansPro-Bold"/>
+          <w:bCs/>
+        </w:rPr>
+      </w:pPr>
+      <w:r>
+        <w:rPr>
+          <w:lang w:val="en-US"/>
+        </w:rPr>
+        <w:t xml:space="preserve">I Cochrane </w:t>
+      </w:r>
+      <w:proofErr w:type="spellStart"/>
+      <w:proofErr w:type="gramStart"/>
+      <w:r>
+        <w:rPr>
+          <w:lang w:val="en-US"/>
+        </w:rPr>
+        <w:t>review</w:t>
+      </w:r>
+      <w:r>
+        <w:rPr>
+          <w:lang w:val="en-US"/>
+        </w:rPr>
+        <w:t>et</w:t>
+      </w:r>
+      <w:proofErr w:type="spellEnd"/>
+      <w:r>
+        <w:rPr>
+          <w:lang w:val="en-US"/>
+        </w:rPr>
+        <w:t xml:space="preserve"> ”</w:t>
+      </w:r>
+      <w:r>
+        <w:rPr>
+          <w:rFonts w:cs="SourceSansPro-Bold"/>
+          <w:bCs/>
+          <w:lang w:val="en-US"/>
+        </w:rPr>
+        <w:t>Screening</w:t>
+      </w:r>
+      <w:proofErr w:type="gramEnd"/>
+      <w:r>
+        <w:rPr>
+          <w:rFonts w:cs="SourceSansPro-Bold"/>
+          <w:bCs/>
+          <w:lang w:val="en-US"/>
+        </w:rPr>
+        <w:t xml:space="preserve"> for breast cancer with mammography (2013)</w:t>
+      </w:r>
+      <w:r>
+        <w:rPr>
+          <w:rStyle w:val="Fodnotehenvisning"/>
+          <w:rFonts w:cs="SourceSansPro-Bold"/>
+          <w:bCs/>
+          <w:lang w:val="en-US"/>
+        </w:rPr>
+        <w:footnoteReference w:id="6"/>
+      </w:r>
+      <w:r>
+        <w:rPr>
+          <w:rFonts w:cs="SourceSansPro-Bold"/>
+          <w:bCs/>
+          <w:lang w:val="en-US"/>
+        </w:rPr>
+        <w:t xml:space="preserve">” </w:t>
+      </w:r>
+      <w:proofErr w:type="spellStart"/>
+      <w:r>
+        <w:rPr>
+          <w:rFonts w:cs="SourceSansPro-Bold"/>
+          <w:bCs/>
+          <w:lang w:val="en-US"/>
+        </w:rPr>
+        <w:t>af</w:t>
+      </w:r>
+      <w:proofErr w:type="spellEnd"/>
+      <w:r>
+        <w:rPr>
+          <w:rFonts w:cs="SourceSansPro-Bold"/>
+          <w:bCs/>
+          <w:lang w:val="en-US"/>
+        </w:rPr>
+        <w:t xml:space="preserve"> Peter </w:t>
+      </w:r>
+      <w:proofErr w:type="spellStart"/>
+      <w:r>
+        <w:rPr>
+          <w:rFonts w:cs="SourceSansPro-Bold"/>
+          <w:bCs/>
+          <w:lang w:val="en-US"/>
+        </w:rPr>
+        <w:t>Gøtzsche</w:t>
+      </w:r>
+      <w:proofErr w:type="spellEnd"/>
+      <w:r>
+        <w:rPr>
+          <w:rFonts w:cs="SourceSansPro-Bold"/>
+          <w:bCs/>
+          <w:lang w:val="en-US"/>
+        </w:rPr>
+        <w:t xml:space="preserve">, </w:t>
+      </w:r>
+      <w:proofErr w:type="spellStart"/>
+      <w:r>
+        <w:rPr>
+          <w:rFonts w:cs="SourceSansPro-Bold"/>
+          <w:bCs/>
+          <w:lang w:val="en-US"/>
+        </w:rPr>
+        <w:t>og</w:t>
+      </w:r>
+      <w:proofErr w:type="spellEnd"/>
+      <w:r>
+        <w:rPr>
+          <w:rFonts w:cs="SourceSansPro-Bold"/>
+          <w:bCs/>
+          <w:lang w:val="en-US"/>
+        </w:rPr>
+        <w:t xml:space="preserve"> KJ. </w:t>
+      </w:r>
+      <w:r>
+        <w:rPr>
+          <w:rFonts w:cs="SourceSansPro-Bold"/>
+          <w:bCs/>
+        </w:rPr>
+        <w:t xml:space="preserve">Jørgensen </w:t>
+      </w:r>
+      <w:r>
+        <w:rPr>
+          <w:rFonts w:cs="SourceSansPro-Bold"/>
+          <w:bCs/>
+        </w:rPr>
+        <w:t xml:space="preserve">har lavet en </w:t>
+      </w:r>
+      <w:proofErr w:type="spellStart"/>
+      <w:r>
+        <w:rPr>
+          <w:rFonts w:cs="SourceSansPro-Bold"/>
+          <w:bCs/>
+        </w:rPr>
+        <w:t>randomized</w:t>
+      </w:r>
+      <w:proofErr w:type="spellEnd"/>
+      <w:r>
+        <w:rPr>
+          <w:rFonts w:cs="SourceSansPro-Bold"/>
+          <w:bCs/>
+        </w:rPr>
+        <w:t xml:space="preserve"> </w:t>
+      </w:r>
+      <w:proofErr w:type="spellStart"/>
+      <w:r>
+        <w:rPr>
+          <w:rFonts w:cs="SourceSansPro-Bold"/>
+          <w:bCs/>
+        </w:rPr>
+        <w:t>controlled</w:t>
+      </w:r>
+      <w:proofErr w:type="spellEnd"/>
+      <w:r>
+        <w:rPr>
+          <w:rFonts w:cs="SourceSansPro-Bold"/>
+          <w:bCs/>
+        </w:rPr>
+        <w:t xml:space="preserve"> </w:t>
+      </w:r>
+      <w:proofErr w:type="spellStart"/>
+      <w:r>
+        <w:rPr>
+          <w:rFonts w:cs="SourceSansPro-Bold"/>
+          <w:bCs/>
+        </w:rPr>
+        <w:t>trial</w:t>
+      </w:r>
+      <w:proofErr w:type="spellEnd"/>
+      <w:r>
+        <w:rPr>
+          <w:rFonts w:cs="SourceSansPro-Bold"/>
+          <w:bCs/>
+        </w:rPr>
+        <w:t xml:space="preserve"> (RCT), som sammenligner to grupper, hvoraf den ene udsættes for mammografi screeninger. Forfatterne konkluderer, at screening reducerer brystkræft med 15%, men der vil være 30%, der overdiagnosticeres og får overbehandling, hvilket betyder, at flere kvinder oplever at blive diagnosticeret, fordi de har gennemgået screeningen. </w:t>
+      </w:r>
+    </w:p>
+    <w:p>
+      <w:r>
+        <w:t>Overdiagnosticering og antallet af forebyggende dødsfald blev diskuteret af et uafhængigt panel med ekspertise i epidemilogi og medicinsk statistik i ”</w:t>
+      </w:r>
+      <w:r>
+        <w:t xml:space="preserve"> </w:t>
+      </w:r>
+      <w:r>
+        <w:t xml:space="preserve">The </w:t>
+      </w:r>
+      <w:proofErr w:type="spellStart"/>
+      <w:r>
+        <w:t>benefi</w:t>
+      </w:r>
+      <w:r>
+        <w:t>ts</w:t>
+      </w:r>
+      <w:proofErr w:type="spellEnd"/>
+      <w:r>
+        <w:t xml:space="preserve"> and harms of </w:t>
+      </w:r>
+      <w:proofErr w:type="spellStart"/>
+      <w:r>
+        <w:t>breast</w:t>
+      </w:r>
+      <w:proofErr w:type="spellEnd"/>
+      <w:r>
+        <w:t xml:space="preserve"> cancer screening:</w:t>
+      </w:r>
+      <w:r>
+        <w:t xml:space="preserve"> </w:t>
+      </w:r>
+      <w:r>
+        <w:t>an independent</w:t>
+      </w:r>
+      <w:r>
+        <w:t xml:space="preserve"> </w:t>
+      </w:r>
+      <w:proofErr w:type="spellStart"/>
+      <w:r>
+        <w:t>review</w:t>
+      </w:r>
+      <w:proofErr w:type="spellEnd"/>
+      <w:r>
+        <w:t xml:space="preserve"> (2012</w:t>
+      </w:r>
+      <w:r>
+        <w:t>)</w:t>
+      </w:r>
+      <w:r>
+        <w:rPr>
+          <w:rStyle w:val="Fodnotehenvisning"/>
+        </w:rPr>
+        <w:footnoteReference w:id="7"/>
+      </w:r>
+      <w:r>
+        <w:t xml:space="preserve">” af </w:t>
+      </w:r>
+      <w:r>
+        <w:t xml:space="preserve">Sir Michael </w:t>
+      </w:r>
+      <w:proofErr w:type="spellStart"/>
+      <w:r>
+        <w:t>Marmot</w:t>
+      </w:r>
+      <w:proofErr w:type="spellEnd"/>
+      <w:r>
+        <w:t xml:space="preserve"> fra </w:t>
+      </w:r>
+      <w:r>
+        <w:t xml:space="preserve">Department of </w:t>
+      </w:r>
+      <w:proofErr w:type="spellStart"/>
+      <w:r>
+        <w:t>Epidemiology</w:t>
+      </w:r>
+      <w:proofErr w:type="spellEnd"/>
+      <w:r>
+        <w:t xml:space="preserve"> </w:t>
+      </w:r>
+      <w:r>
+        <w:t xml:space="preserve">and Public Health, UCL, London. </w:t>
+      </w:r>
+      <w:r>
+        <w:t xml:space="preserve">Panelet bestræbte at lave en </w:t>
+      </w:r>
+      <w:proofErr w:type="spellStart"/>
+      <w:r>
+        <w:t>meta</w:t>
+      </w:r>
+      <w:proofErr w:type="spellEnd"/>
+      <w:r>
+        <w:t xml:space="preserve">-analyse af 11 </w:t>
+      </w:r>
+      <w:proofErr w:type="spellStart"/>
+      <w:r>
+        <w:t>RCT’s</w:t>
+      </w:r>
+      <w:proofErr w:type="spellEnd"/>
+      <w:r>
+        <w:t xml:space="preserve"> af screeninger for brystkræft, og deres relative risici. </w:t>
+      </w:r>
+      <w:r>
+        <w:t xml:space="preserve">Panelet estimerede, at ud af 10.000 50-årige kvinder, vil 43 brystkræftsrelaterede dødsfald blive forhindret, mens 129 </w:t>
+      </w:r>
+      <w:r>
+        <w:t xml:space="preserve">vil være overdiagnosticeret. Estimeringen er lavet ud fra specielt </w:t>
+      </w:r>
+      <w:proofErr w:type="spellStart"/>
+      <w:r>
+        <w:t>RCTs</w:t>
+      </w:r>
+      <w:proofErr w:type="spellEnd"/>
+      <w:r>
+        <w:t xml:space="preserve"> fra forskellige lande, bl.a. Sverige. </w:t>
+      </w:r>
+      <w:proofErr w:type="spellStart"/>
+      <w:r>
+        <w:t>Reviewet</w:t>
+      </w:r>
+      <w:proofErr w:type="spellEnd"/>
+      <w:r>
+        <w:t xml:space="preserve"> nævnes i studiet ” </w:t>
+      </w:r>
+      <w:proofErr w:type="spellStart"/>
+      <w:r>
+        <w:t>Cost</w:t>
+      </w:r>
+      <w:proofErr w:type="spellEnd"/>
+      <w:r>
+        <w:t xml:space="preserve"> </w:t>
+      </w:r>
+      <w:proofErr w:type="spellStart"/>
+      <w:r>
+        <w:t>effectiveness</w:t>
+      </w:r>
+      <w:proofErr w:type="spellEnd"/>
+      <w:r>
+        <w:t xml:space="preserve"> of the NHS </w:t>
+      </w:r>
+      <w:proofErr w:type="spellStart"/>
+      <w:r>
+        <w:t>breast</w:t>
+      </w:r>
+      <w:proofErr w:type="spellEnd"/>
+      <w:r>
+        <w:t xml:space="preserve"> screening</w:t>
+      </w:r>
+      <w:r>
+        <w:t xml:space="preserve"> </w:t>
+      </w:r>
+      <w:r>
+        <w:t xml:space="preserve">programme: </w:t>
+      </w:r>
+      <w:proofErr w:type="spellStart"/>
+      <w:r>
+        <w:t>life</w:t>
+      </w:r>
+      <w:proofErr w:type="spellEnd"/>
+      <w:r>
+        <w:t xml:space="preserve"> </w:t>
+      </w:r>
+      <w:proofErr w:type="spellStart"/>
+      <w:r>
+        <w:t>table</w:t>
+      </w:r>
+      <w:proofErr w:type="spellEnd"/>
+      <w:r>
+        <w:t xml:space="preserve"> model</w:t>
+      </w:r>
+      <w:r>
+        <w:t xml:space="preserve">” af Paul D. P. </w:t>
+      </w:r>
+      <w:proofErr w:type="spellStart"/>
+      <w:r>
+        <w:t>Pharoah</w:t>
+      </w:r>
+      <w:proofErr w:type="spellEnd"/>
+      <w:r>
+        <w:t xml:space="preserve"> et al, hvor omkostningseffektiviteten af National Health Service</w:t>
+      </w:r>
+      <w:r>
+        <w:t xml:space="preserve"> (NHS), Englands sundhedsvæsen diskuteres. </w:t>
+      </w:r>
+      <w:r>
+        <w:t xml:space="preserve">Heri konkluderes, bl.a. på baggrund af Michael </w:t>
+      </w:r>
+      <w:proofErr w:type="spellStart"/>
+      <w:r>
+        <w:t>Marmots</w:t>
+      </w:r>
+      <w:proofErr w:type="spellEnd"/>
+      <w:r>
+        <w:t xml:space="preserve"> </w:t>
+      </w:r>
+      <w:proofErr w:type="spellStart"/>
+      <w:r>
+        <w:t>review</w:t>
+      </w:r>
+      <w:proofErr w:type="spellEnd"/>
+      <w:r>
+        <w:t xml:space="preserve">, at </w:t>
+      </w:r>
+      <w:r>
+        <w:t>s</w:t>
+      </w:r>
+      <w:r>
+        <w:t xml:space="preserve">creening var forbundet med 2040 ekstra </w:t>
+      </w:r>
+      <w:r>
+        <w:t>QALY med en ekstra omkostning på 45.5 mio</w:t>
+      </w:r>
+      <w:r>
+        <w:t>.</w:t>
+      </w:r>
+      <w:r>
+        <w:t xml:space="preserve"> pund eller 20.800 per vunden QALY. Dette svarer i danske kroner til </w:t>
+      </w:r>
+      <w:r>
+        <w:t>183</w:t>
+      </w:r>
+      <w:r>
+        <w:t xml:space="preserve">.335 per vunden QALY. </w:t>
+      </w:r>
+    </w:p>
+    <w:p>
+      <w:r>
+        <w:rPr>
+          <w:rFonts w:cs="SourceSansPro-Bold"/>
+          <w:bCs/>
+        </w:rPr>
+        <w:lastRenderedPageBreak/>
+        <w:t xml:space="preserve">Et andet </w:t>
+      </w:r>
+      <w:proofErr w:type="spellStart"/>
+      <w:r>
+        <w:rPr>
+          <w:rFonts w:cs="SourceSansPro-Bold"/>
+          <w:bCs/>
+        </w:rPr>
+        <w:t>Cochrane</w:t>
+      </w:r>
+      <w:proofErr w:type="spellEnd"/>
+      <w:r>
+        <w:rPr>
+          <w:rFonts w:cs="SourceSansPro-Bold"/>
+          <w:bCs/>
+        </w:rPr>
+        <w:t xml:space="preserve"> </w:t>
+      </w:r>
+      <w:proofErr w:type="spellStart"/>
+      <w:r>
+        <w:rPr>
+          <w:rFonts w:cs="SourceSansPro-Bold"/>
+          <w:bCs/>
+        </w:rPr>
+        <w:t>review</w:t>
+      </w:r>
+      <w:proofErr w:type="spellEnd"/>
+      <w:r>
+        <w:rPr>
+          <w:rFonts w:cs="SourceSansPro-Bold"/>
+          <w:bCs/>
+        </w:rPr>
+        <w:t xml:space="preserve"> ”</w:t>
+      </w:r>
+      <w:r>
+        <w:t xml:space="preserve"> </w:t>
+      </w:r>
+      <w:proofErr w:type="spellStart"/>
+      <w:r>
+        <w:rPr>
+          <w:rFonts w:cs="SourceSansPro-Bold"/>
+          <w:bCs/>
+        </w:rPr>
+        <w:t>Mammography</w:t>
+      </w:r>
+      <w:proofErr w:type="spellEnd"/>
+      <w:r>
+        <w:rPr>
+          <w:rFonts w:cs="SourceSansPro-Bold"/>
+          <w:bCs/>
+        </w:rPr>
+        <w:t xml:space="preserve"> in </w:t>
+      </w:r>
+      <w:proofErr w:type="spellStart"/>
+      <w:r>
+        <w:rPr>
+          <w:rFonts w:cs="SourceSansPro-Bold"/>
+          <w:bCs/>
+        </w:rPr>
+        <w:t>combination</w:t>
+      </w:r>
+      <w:proofErr w:type="spellEnd"/>
+      <w:r>
+        <w:rPr>
+          <w:rFonts w:cs="SourceSansPro-Bold"/>
+          <w:bCs/>
+        </w:rPr>
+        <w:t xml:space="preserve"> with </w:t>
+      </w:r>
+      <w:proofErr w:type="spellStart"/>
+      <w:r>
+        <w:rPr>
+          <w:rFonts w:cs="SourceSansPro-Bold"/>
+          <w:bCs/>
+        </w:rPr>
+        <w:t>breast</w:t>
+      </w:r>
+      <w:proofErr w:type="spellEnd"/>
+      <w:r>
+        <w:rPr>
+          <w:rFonts w:cs="SourceSansPro-Bold"/>
+          <w:bCs/>
+        </w:rPr>
+        <w:t xml:space="preserve"> </w:t>
+      </w:r>
+      <w:proofErr w:type="spellStart"/>
+      <w:r>
+        <w:rPr>
+          <w:rFonts w:cs="SourceSansPro-Bold"/>
+          <w:bCs/>
+        </w:rPr>
+        <w:t>ultrasonography</w:t>
+      </w:r>
+      <w:proofErr w:type="spellEnd"/>
+      <w:r>
+        <w:rPr>
+          <w:rFonts w:cs="SourceSansPro-Bold"/>
+          <w:bCs/>
+        </w:rPr>
+        <w:t xml:space="preserve"> versus </w:t>
+      </w:r>
+      <w:proofErr w:type="spellStart"/>
+      <w:r>
+        <w:rPr>
+          <w:rFonts w:cs="SourceSansPro-Bold"/>
+          <w:bCs/>
+        </w:rPr>
+        <w:t>mammography</w:t>
+      </w:r>
+      <w:proofErr w:type="spellEnd"/>
+      <w:r>
+        <w:rPr>
+          <w:rFonts w:cs="SourceSansPro-Bold"/>
+          <w:bCs/>
+        </w:rPr>
+        <w:t xml:space="preserve"> for </w:t>
+      </w:r>
+      <w:proofErr w:type="spellStart"/>
+      <w:r>
+        <w:rPr>
+          <w:rFonts w:cs="SourceSansPro-Bold"/>
+          <w:bCs/>
+        </w:rPr>
+        <w:t>breast</w:t>
+      </w:r>
+      <w:proofErr w:type="spellEnd"/>
+      <w:r>
+        <w:rPr>
+          <w:rFonts w:cs="SourceSansPro-Bold"/>
+          <w:bCs/>
+        </w:rPr>
+        <w:t xml:space="preserve"> cancer scree</w:t>
+      </w:r>
+      <w:r>
+        <w:rPr>
+          <w:rFonts w:cs="SourceSansPro-Bold"/>
+          <w:bCs/>
+        </w:rPr>
+        <w:t xml:space="preserve">ning in </w:t>
+      </w:r>
+      <w:proofErr w:type="spellStart"/>
+      <w:r>
+        <w:rPr>
+          <w:rFonts w:cs="SourceSansPro-Bold"/>
+          <w:bCs/>
+        </w:rPr>
+        <w:t>women</w:t>
+      </w:r>
+      <w:proofErr w:type="spellEnd"/>
+      <w:r>
+        <w:rPr>
+          <w:rFonts w:cs="SourceSansPro-Bold"/>
+          <w:bCs/>
+        </w:rPr>
+        <w:t xml:space="preserve"> at average </w:t>
+      </w:r>
+      <w:proofErr w:type="spellStart"/>
+      <w:r>
+        <w:rPr>
+          <w:rFonts w:cs="SourceSansPro-Bold"/>
+          <w:bCs/>
+        </w:rPr>
+        <w:t>risk</w:t>
+      </w:r>
+      <w:proofErr w:type="spellEnd"/>
+      <w:r>
+        <w:rPr>
+          <w:rFonts w:cs="SourceSansPro-Bold"/>
+          <w:bCs/>
+        </w:rPr>
+        <w:t xml:space="preserve"> (2013)</w:t>
+      </w:r>
+      <w:r>
+        <w:rPr>
+          <w:rStyle w:val="Fodnotehenvisning"/>
+          <w:rFonts w:cs="SourceSansPro-Bold"/>
+          <w:bCs/>
+        </w:rPr>
+        <w:footnoteReference w:id="8"/>
+      </w:r>
+      <w:r>
+        <w:rPr>
+          <w:rFonts w:cs="SourceSansPro-Bold"/>
+          <w:bCs/>
+        </w:rPr>
+        <w:t>” af Gera</w:t>
+      </w:r>
+      <w:r>
+        <w:rPr>
+          <w:rFonts w:cs="SourceSansPro-Bold"/>
+          <w:bCs/>
+        </w:rPr>
+        <w:t xml:space="preserve">ld </w:t>
+      </w:r>
+      <w:proofErr w:type="spellStart"/>
+      <w:r>
+        <w:rPr>
+          <w:rFonts w:cs="SourceSansPro-Bold"/>
+          <w:bCs/>
+        </w:rPr>
+        <w:t>Gartlehner</w:t>
+      </w:r>
+      <w:proofErr w:type="spellEnd"/>
+      <w:r>
+        <w:rPr>
+          <w:rFonts w:cs="SourceSansPro-Bold"/>
+          <w:bCs/>
+        </w:rPr>
+        <w:t xml:space="preserve"> et al, var formålet at vurdere </w:t>
+      </w:r>
+      <w:r>
+        <w:t xml:space="preserve">effektiviteten og sikkerheden af mammografi i kombination med </w:t>
+      </w:r>
+      <w:r>
+        <w:t xml:space="preserve">ultralyd versus røntgen alene. På daværende tidspunkt (2013) identificerede Gerald </w:t>
+      </w:r>
+      <w:proofErr w:type="spellStart"/>
+      <w:r>
+        <w:t>Gatlehner</w:t>
+      </w:r>
+      <w:proofErr w:type="spellEnd"/>
+      <w:r>
+        <w:t xml:space="preserve"> et al ingen studier, der mødte der kriterier, men fandt en igangværende RCT i Japan. </w:t>
+      </w:r>
+      <w:r>
+        <w:t xml:space="preserve">Den japanske RCT ” </w:t>
+      </w:r>
+      <w:proofErr w:type="spellStart"/>
+      <w:r>
+        <w:t>Sensitivity</w:t>
+      </w:r>
+      <w:proofErr w:type="spellEnd"/>
+      <w:r>
+        <w:t xml:space="preserve"> and </w:t>
+      </w:r>
+      <w:proofErr w:type="spellStart"/>
+      <w:r>
+        <w:t>specificity</w:t>
+      </w:r>
+      <w:proofErr w:type="spellEnd"/>
+      <w:r>
+        <w:t xml:space="preserve"> of </w:t>
+      </w:r>
+      <w:proofErr w:type="spellStart"/>
+      <w:r>
+        <w:t>mammography</w:t>
+      </w:r>
+      <w:proofErr w:type="spellEnd"/>
+      <w:r>
+        <w:t xml:space="preserve"> and </w:t>
+      </w:r>
+      <w:proofErr w:type="spellStart"/>
+      <w:r>
+        <w:t>adjunctive</w:t>
+      </w:r>
+      <w:proofErr w:type="spellEnd"/>
+      <w:r>
+        <w:t xml:space="preserve"> </w:t>
+      </w:r>
+      <w:proofErr w:type="spellStart"/>
+      <w:r>
+        <w:t>ultrasonography</w:t>
+      </w:r>
+      <w:proofErr w:type="spellEnd"/>
+      <w:r>
+        <w:t xml:space="preserve"> to screen for </w:t>
+      </w:r>
+      <w:proofErr w:type="spellStart"/>
+      <w:r>
+        <w:t>breast</w:t>
+      </w:r>
+      <w:proofErr w:type="spellEnd"/>
+      <w:r>
+        <w:t xml:space="preserve"> cancer in the Japan Strategic Anti-cancer </w:t>
+      </w:r>
+      <w:proofErr w:type="spellStart"/>
+      <w:r>
+        <w:t>Randomized</w:t>
+      </w:r>
+      <w:proofErr w:type="spellEnd"/>
+      <w:r>
+        <w:t xml:space="preserve"> Trial (J-START): a </w:t>
+      </w:r>
+      <w:proofErr w:type="spellStart"/>
+      <w:r>
+        <w:t>randomised</w:t>
+      </w:r>
+      <w:proofErr w:type="spellEnd"/>
+      <w:r>
+        <w:t xml:space="preserve"> </w:t>
+      </w:r>
+      <w:proofErr w:type="spellStart"/>
+      <w:r>
+        <w:t>controlled</w:t>
+      </w:r>
+      <w:proofErr w:type="spellEnd"/>
+      <w:r>
+        <w:t xml:space="preserve"> </w:t>
+      </w:r>
+      <w:proofErr w:type="spellStart"/>
+      <w:r>
+        <w:t>trial</w:t>
+      </w:r>
+      <w:proofErr w:type="spellEnd"/>
+      <w:r>
+        <w:t xml:space="preserve"> (2016)”</w:t>
+      </w:r>
+      <w:r>
+        <w:t xml:space="preserve"> af </w:t>
+      </w:r>
+      <w:proofErr w:type="spellStart"/>
+      <w:r>
+        <w:t>Ohuchi</w:t>
+      </w:r>
+      <w:proofErr w:type="spellEnd"/>
+      <w:r>
+        <w:t xml:space="preserve"> N. et al</w:t>
+      </w:r>
+      <w:r>
+        <w:t xml:space="preserve"> undersøgte, hvorvidt man ved kombinationen af røntgen og ultralyd vil opdage flere kræfttilfælde. </w:t>
+      </w:r>
+      <w:r>
+        <w:t xml:space="preserve">Studiet viste, at der ved kombinationen blev fundet flere typer 0 og I </w:t>
+      </w:r>
+      <w:proofErr w:type="spellStart"/>
+      <w:r>
+        <w:t>i</w:t>
+      </w:r>
+      <w:proofErr w:type="spellEnd"/>
+      <w:r>
+        <w:t xml:space="preserve"> interventionsgruppen, mens der ved stage II ikke var signifikant forskel. </w:t>
       </w:r>
     </w:p>
     <w:p/>
+    <w:p/>
+    <w:p>
+      <w:pPr>
+        <w:rPr>
+          <w:rFonts w:asciiTheme="majorHAnsi" w:eastAsiaTheme="majorEastAsia" w:hAnsiTheme="majorHAnsi" w:cstheme="majorBidi"/>
+          <w:b/>
+          <w:sz w:val="32"/>
+          <w:szCs w:val="32"/>
+        </w:rPr>
+      </w:pPr>
+    </w:p>
     <w:sectPr>
-      <w:headerReference w:type="default" r:id="rId8"/>
+      <w:headerReference w:type="default" r:id="rId7"/>
       <w:pgSz w:w="11906" w:h="16838"/>
       <w:pgMar w:top="1701" w:right="1134" w:bottom="1701" w:left="1134" w:header="708" w:footer="708" w:gutter="0"/>
       <w:cols w:space="708"/>
@@ -6394,6 +7152,385 @@
       </w:hyperlink>
       <w:r>
         <w:t xml:space="preserve"> </w:t>
+      </w:r>
+    </w:p>
+  </w:footnote>
+  <w:footnote w:id="4">
+    <w:p>
+      <w:pPr>
+        <w:pStyle w:val="Fodnotetekst"/>
+      </w:pPr>
+      <w:r>
+        <w:rPr>
+          <w:rStyle w:val="Fodnotehenvisning"/>
+        </w:rPr>
+        <w:footnoteRef/>
+      </w:r>
+      <w:r>
+        <w:t xml:space="preserve"> </w:t>
+      </w:r>
+      <w:hyperlink r:id="rId4" w:history="1">
+        <w:r>
+          <w:rPr>
+            <w:rStyle w:val="Hyperlink"/>
+          </w:rPr>
+          <w:t>https://www.sst.dk/~/media/9D073C69B6B646E2A9412B9116064B0C.ashx</w:t>
+        </w:r>
+      </w:hyperlink>
+      <w:r>
+        <w:t xml:space="preserve"> </w:t>
+      </w:r>
+    </w:p>
+  </w:footnote>
+  <w:footnote w:id="5">
+    <w:p>
+      <w:pPr>
+        <w:pStyle w:val="Fodnotetekst"/>
+        <w:rPr>
+          <w:lang w:val="en-US"/>
+        </w:rPr>
+      </w:pPr>
+      <w:r>
+        <w:rPr>
+          <w:rStyle w:val="Fodnotehenvisning"/>
+        </w:rPr>
+        <w:footnoteRef/>
+      </w:r>
+      <w:r>
+        <w:rPr>
+          <w:lang w:val="en-US"/>
+        </w:rPr>
+        <w:t xml:space="preserve"> </w:t>
+      </w:r>
+      <w:r>
+        <w:rPr>
+          <w:lang w:val="en-US"/>
+        </w:rPr>
+        <w:t>Cost-effectiveness of early detection of breast cancer in Catalonia</w:t>
+      </w:r>
+      <w:r>
+        <w:rPr>
+          <w:lang w:val="en-US"/>
+        </w:rPr>
+        <w:t xml:space="preserve"> (Spain) (2011), Misericordia </w:t>
+      </w:r>
+      <w:proofErr w:type="spellStart"/>
+      <w:r>
+        <w:rPr>
+          <w:lang w:val="en-US"/>
+        </w:rPr>
+        <w:t>Carles</w:t>
+      </w:r>
+      <w:proofErr w:type="spellEnd"/>
+      <w:r>
+        <w:rPr>
+          <w:lang w:val="en-US"/>
+        </w:rPr>
+        <w:t xml:space="preserve"> et al, BMC Cancer </w:t>
+      </w:r>
+    </w:p>
+  </w:footnote>
+  <w:footnote w:id="6">
+    <w:p>
+      <w:pPr>
+        <w:pStyle w:val="Fodnotetekst"/>
+        <w:rPr>
+          <w:lang w:val="en-US"/>
+        </w:rPr>
+      </w:pPr>
+      <w:r>
+        <w:rPr>
+          <w:rStyle w:val="Fodnotehenvisning"/>
+        </w:rPr>
+        <w:footnoteRef/>
+      </w:r>
+      <w:r>
+        <w:rPr>
+          <w:lang w:val="en-US"/>
+        </w:rPr>
+        <w:t xml:space="preserve"> </w:t>
+      </w:r>
+      <w:r>
+        <w:rPr>
+          <w:lang w:val="en-US"/>
+        </w:rPr>
+        <w:t>“</w:t>
+      </w:r>
+      <w:r>
+        <w:rPr>
+          <w:lang w:val="en-US"/>
+        </w:rPr>
+        <w:t xml:space="preserve">Screening for </w:t>
+      </w:r>
+      <w:r>
+        <w:rPr>
+          <w:lang w:val="en-US"/>
+        </w:rPr>
+        <w:t xml:space="preserve">breast cancer with </w:t>
+      </w:r>
+      <w:r>
+        <w:rPr>
+          <w:lang w:val="en-US"/>
+        </w:rPr>
+        <w:t>mammography</w:t>
+      </w:r>
+      <w:r>
+        <w:rPr>
+          <w:lang w:val="en-US"/>
+        </w:rPr>
+        <w:t>”</w:t>
+      </w:r>
+      <w:r>
+        <w:rPr>
+          <w:lang w:val="en-US"/>
+        </w:rPr>
+        <w:t xml:space="preserve"> (2013), </w:t>
+      </w:r>
+      <w:proofErr w:type="spellStart"/>
+      <w:r>
+        <w:rPr>
+          <w:rFonts w:cs="SourceSansPro-Regular"/>
+          <w:lang w:val="en-US"/>
+        </w:rPr>
+        <w:t>Gøtzsche</w:t>
+      </w:r>
+      <w:proofErr w:type="spellEnd"/>
+      <w:r>
+        <w:rPr>
+          <w:rFonts w:cs="SourceSansPro-Regular"/>
+          <w:lang w:val="en-US"/>
+        </w:rPr>
+        <w:t xml:space="preserve"> PC, </w:t>
+      </w:r>
+      <w:proofErr w:type="spellStart"/>
+      <w:r>
+        <w:rPr>
+          <w:rFonts w:cs="SourceSansPro-Regular"/>
+          <w:lang w:val="en-US"/>
+        </w:rPr>
+        <w:t>Jørgensen</w:t>
+      </w:r>
+      <w:proofErr w:type="spellEnd"/>
+      <w:r>
+        <w:rPr>
+          <w:rFonts w:cs="SourceSansPro-Regular"/>
+          <w:lang w:val="en-US"/>
+        </w:rPr>
+        <w:t xml:space="preserve"> KJ,</w:t>
+      </w:r>
+      <w:r>
+        <w:rPr>
+          <w:rFonts w:ascii="SourceSansPro-Regular" w:hAnsi="SourceSansPro-Regular" w:cs="SourceSansPro-Regular"/>
+          <w:lang w:val="en-US"/>
+        </w:rPr>
+        <w:t xml:space="preserve"> </w:t>
+      </w:r>
+      <w:r>
+        <w:rPr>
+          <w:rFonts w:cs="SourceSansPro-Regular"/>
+          <w:lang w:val="en-US"/>
+        </w:rPr>
+        <w:t>CochraneLibrary.com</w:t>
+      </w:r>
+    </w:p>
+  </w:footnote>
+  <w:footnote w:id="7">
+    <w:p>
+      <w:pPr>
+        <w:pStyle w:val="Fodnotetekst"/>
+        <w:rPr>
+          <w:lang w:val="en-US"/>
+        </w:rPr>
+      </w:pPr>
+      <w:r>
+        <w:rPr>
+          <w:rStyle w:val="Fodnotehenvisning"/>
+        </w:rPr>
+        <w:footnoteRef/>
+      </w:r>
+      <w:r>
+        <w:rPr>
+          <w:lang w:val="en-US"/>
+        </w:rPr>
+        <w:t xml:space="preserve"> </w:t>
+      </w:r>
+      <w:r>
+        <w:rPr>
+          <w:lang w:val="en-US"/>
+        </w:rPr>
+        <w:t>“</w:t>
+      </w:r>
+      <w:r>
+        <w:rPr>
+          <w:lang w:val="en-US"/>
+        </w:rPr>
+        <w:t xml:space="preserve">The </w:t>
+      </w:r>
+      <w:proofErr w:type="spellStart"/>
+      <w:r>
+        <w:rPr>
+          <w:lang w:val="en-US"/>
+        </w:rPr>
+        <w:t>benefi</w:t>
+      </w:r>
+      <w:proofErr w:type="spellEnd"/>
+      <w:r>
+        <w:rPr>
+          <w:lang w:val="en-US"/>
+        </w:rPr>
+        <w:t xml:space="preserve"> </w:t>
+      </w:r>
+      <w:proofErr w:type="spellStart"/>
+      <w:r>
+        <w:rPr>
+          <w:lang w:val="en-US"/>
+        </w:rPr>
+        <w:t>ts</w:t>
+      </w:r>
+      <w:proofErr w:type="spellEnd"/>
+      <w:r>
+        <w:rPr>
+          <w:lang w:val="en-US"/>
+        </w:rPr>
+        <w:t xml:space="preserve"> and harms of breast cancer screening:</w:t>
+      </w:r>
+      <w:r>
+        <w:rPr>
+          <w:lang w:val="en-US"/>
+        </w:rPr>
+        <w:t xml:space="preserve"> </w:t>
+      </w:r>
+      <w:r>
+        <w:rPr>
+          <w:lang w:val="en-US"/>
+        </w:rPr>
+        <w:t>an independent review</w:t>
+      </w:r>
+      <w:r>
+        <w:rPr>
+          <w:lang w:val="en-US"/>
+        </w:rPr>
+        <w:t xml:space="preserve"> (2012</w:t>
+      </w:r>
+      <w:r>
+        <w:rPr>
+          <w:lang w:val="en-US"/>
+        </w:rPr>
+        <w:t xml:space="preserve">)”, </w:t>
+      </w:r>
+      <w:r>
+        <w:rPr>
+          <w:lang w:val="en-US"/>
+        </w:rPr>
+        <w:t>Sir Michael Marmot</w:t>
+      </w:r>
+      <w:r>
+        <w:rPr>
+          <w:lang w:val="en-US"/>
+        </w:rPr>
+        <w:t>, British Journal of Cancer</w:t>
+      </w:r>
+    </w:p>
+  </w:footnote>
+  <w:footnote w:id="8">
+    <w:p>
+      <w:pPr>
+        <w:pStyle w:val="Fodnotetekst"/>
+        <w:rPr>
+          <w:lang w:val="en-US"/>
+        </w:rPr>
+      </w:pPr>
+      <w:r>
+        <w:rPr>
+          <w:rStyle w:val="Fodnotehenvisning"/>
+        </w:rPr>
+        <w:footnoteRef/>
+      </w:r>
+      <w:r>
+        <w:rPr>
+          <w:lang w:val="en-US"/>
+        </w:rPr>
+        <w:t xml:space="preserve"> </w:t>
+      </w:r>
+      <w:r>
+        <w:rPr>
+          <w:rFonts w:cs="SourceSansPro-Bold"/>
+          <w:bCs/>
+          <w:lang w:val="en-US"/>
+        </w:rPr>
+        <w:t>”</w:t>
+      </w:r>
+      <w:r>
+        <w:rPr>
+          <w:lang w:val="en-US"/>
+        </w:rPr>
+        <w:t xml:space="preserve"> </w:t>
+      </w:r>
+      <w:r>
+        <w:rPr>
+          <w:rFonts w:cs="SourceSansPro-Bold"/>
+          <w:bCs/>
+          <w:lang w:val="en-US"/>
+        </w:rPr>
+        <w:t>Mammography in combination with breast ultrasonography versus mammography for breast cancer screening in women at average risk (2013)</w:t>
+      </w:r>
+      <w:r>
+        <w:rPr>
+          <w:rStyle w:val="Fodnotehenvisning"/>
+          <w:rFonts w:cs="SourceSansPro-Bold"/>
+          <w:bCs/>
+        </w:rPr>
+        <w:footnoteRef/>
+      </w:r>
+      <w:r>
+        <w:rPr>
+          <w:rFonts w:cs="SourceSansPro-Bold"/>
+          <w:bCs/>
+          <w:lang w:val="en-US"/>
+        </w:rPr>
+        <w:t>”</w:t>
+      </w:r>
+      <w:r>
+        <w:rPr>
+          <w:rFonts w:cs="SourceSansPro-Bold"/>
+          <w:bCs/>
+          <w:lang w:val="en-US"/>
+        </w:rPr>
+        <w:t xml:space="preserve"> </w:t>
+      </w:r>
+      <w:r>
+        <w:rPr>
+          <w:rFonts w:cs="SourceSansPro-Bold"/>
+          <w:bCs/>
+          <w:lang w:val="en-US"/>
+        </w:rPr>
+        <w:t xml:space="preserve">Gerald </w:t>
+      </w:r>
+      <w:proofErr w:type="spellStart"/>
+      <w:r>
+        <w:rPr>
+          <w:rFonts w:cs="SourceSansPro-Bold"/>
+          <w:bCs/>
+          <w:lang w:val="en-US"/>
+        </w:rPr>
+        <w:t>Gartlehner</w:t>
+      </w:r>
+      <w:proofErr w:type="spellEnd"/>
+      <w:r>
+        <w:rPr>
+          <w:rFonts w:cs="SourceSansPro-Bold"/>
+          <w:bCs/>
+          <w:lang w:val="en-US"/>
+        </w:rPr>
+        <w:t xml:space="preserve"> et al</w:t>
+      </w:r>
+      <w:r>
+        <w:rPr>
+          <w:rFonts w:cs="SourceSansPro-Bold"/>
+          <w:bCs/>
+          <w:lang w:val="en-US"/>
+        </w:rPr>
+        <w:t>, Cochrane</w:t>
       </w:r>
     </w:p>
   </w:footnote>
@@ -7512,7 +8649,7 @@
 </file>
 
 <file path=customXml/itemProps1.xml><?xml version="1.0" encoding="utf-8"?>
-<ds:datastoreItem xmlns:ds="http://schemas.openxmlformats.org/officeDocument/2006/customXml" ds:itemID="{C9292BA6-C0AB-43BF-87B2-E3795AA25CB7}">
+<ds:datastoreItem xmlns:ds="http://schemas.openxmlformats.org/officeDocument/2006/customXml" ds:itemID="{5C3442AE-0BA8-42FC-9BBB-7EE7C16C5D39}">
   <ds:schemaRefs>
     <ds:schemaRef ds:uri="http://schemas.openxmlformats.org/officeDocument/2006/bibliography"/>
   </ds:schemaRefs>

</xml_diff>

<commit_message>
Opdateret analyse om litteratur
</commit_message>
<xml_diff>
--- a/Rapportskrivning/Bilag/Til Projektrapport/Økonomisk analyse.docx
+++ b/Rapportskrivning/Bilag/Til Projektrapport/Økonomisk analyse.docx
@@ -118,39 +118,8 @@
           <w:szCs w:val="32"/>
           <w:lang w:val="en-US"/>
         </w:rPr>
-        <w:t xml:space="preserve">BAC7 – </w:t>
-      </w:r>
-      <w:proofErr w:type="spellStart"/>
-      <w:r>
-        <w:rPr>
-          <w:rFonts w:cstheme="minorHAnsi"/>
-          <w:sz w:val="32"/>
-          <w:szCs w:val="32"/>
-          <w:lang w:val="en-US"/>
-        </w:rPr>
-        <w:t>Automatisk</w:t>
-      </w:r>
-      <w:proofErr w:type="spellEnd"/>
-      <w:r>
-        <w:rPr>
-          <w:rFonts w:cstheme="minorHAnsi"/>
-          <w:sz w:val="32"/>
-          <w:szCs w:val="32"/>
-          <w:lang w:val="en-US"/>
-        </w:rPr>
-        <w:t xml:space="preserve"> </w:t>
-      </w:r>
-      <w:proofErr w:type="spellStart"/>
-      <w:r>
-        <w:rPr>
-          <w:rFonts w:cstheme="minorHAnsi"/>
-          <w:sz w:val="32"/>
-          <w:szCs w:val="32"/>
-          <w:lang w:val="en-US"/>
-        </w:rPr>
-        <w:t>ultralydsscanner</w:t>
-      </w:r>
-      <w:proofErr w:type="spellEnd"/>
+        <w:t>BAC7 – Automatisk ultralydsscanner</w:t>
+      </w:r>
     </w:p>
     <w:p>
       <w:pPr>
@@ -258,7 +227,7 @@
           <w:r>
             <w:fldChar w:fldCharType="separate"/>
           </w:r>
-          <w:hyperlink w:anchor="_Toc468719497" w:history="1">
+          <w:hyperlink w:anchor="_Toc468786276" w:history="1">
             <w:r>
               <w:rPr>
                 <w:rStyle w:val="Hyperlink"/>
@@ -285,7 +254,7 @@
                 <w:noProof/>
                 <w:webHidden/>
               </w:rPr>
-              <w:instrText xml:space="preserve"> PAGEREF _Toc468719497 \h </w:instrText>
+              <w:instrText xml:space="preserve"> PAGEREF _Toc468786276 \h </w:instrText>
             </w:r>
             <w:r>
               <w:rPr>
@@ -328,7 +297,7 @@
               <w:lang w:eastAsia="da-DK"/>
             </w:rPr>
           </w:pPr>
-          <w:hyperlink w:anchor="_Toc468719498" w:history="1">
+          <w:hyperlink w:anchor="_Toc468786277" w:history="1">
             <w:r>
               <w:rPr>
                 <w:rStyle w:val="Hyperlink"/>
@@ -355,7 +324,7 @@
                 <w:noProof/>
                 <w:webHidden/>
               </w:rPr>
-              <w:instrText xml:space="preserve"> PAGEREF _Toc468719498 \h </w:instrText>
+              <w:instrText xml:space="preserve"> PAGEREF _Toc468786277 \h </w:instrText>
             </w:r>
             <w:r>
               <w:rPr>
@@ -398,13 +367,13 @@
               <w:lang w:eastAsia="da-DK"/>
             </w:rPr>
           </w:pPr>
-          <w:hyperlink w:anchor="_Toc468719499" w:history="1">
+          <w:hyperlink w:anchor="_Toc468786278" w:history="1">
             <w:r>
               <w:rPr>
                 <w:rStyle w:val="Hyperlink"/>
                 <w:noProof/>
               </w:rPr>
-              <w:t>Omkostninger</w:t>
+              <w:t>Omkostninger ved udvidelse af screeningsprogrammet</w:t>
             </w:r>
             <w:r>
               <w:rPr>
@@ -425,7 +394,7 @@
                 <w:noProof/>
                 <w:webHidden/>
               </w:rPr>
-              <w:instrText xml:space="preserve"> PAGEREF _Toc468719499 \h </w:instrText>
+              <w:instrText xml:space="preserve"> PAGEREF _Toc468786278 \h </w:instrText>
             </w:r>
             <w:r>
               <w:rPr>
@@ -468,7 +437,7 @@
               <w:lang w:eastAsia="da-DK"/>
             </w:rPr>
           </w:pPr>
-          <w:hyperlink w:anchor="_Toc468719500" w:history="1">
+          <w:hyperlink w:anchor="_Toc468786279" w:history="1">
             <w:r>
               <w:rPr>
                 <w:rStyle w:val="Hyperlink"/>
@@ -495,7 +464,7 @@
                 <w:noProof/>
                 <w:webHidden/>
               </w:rPr>
-              <w:instrText xml:space="preserve"> PAGEREF _Toc468719500 \h </w:instrText>
+              <w:instrText xml:space="preserve"> PAGEREF _Toc468786279 \h </w:instrText>
             </w:r>
             <w:r>
               <w:rPr>
@@ -538,7 +507,7 @@
               <w:lang w:eastAsia="da-DK"/>
             </w:rPr>
           </w:pPr>
-          <w:hyperlink w:anchor="_Toc468719501" w:history="1">
+          <w:hyperlink w:anchor="_Toc468786280" w:history="1">
             <w:r>
               <w:rPr>
                 <w:rStyle w:val="Hyperlink"/>
@@ -565,7 +534,7 @@
                 <w:noProof/>
                 <w:webHidden/>
               </w:rPr>
-              <w:instrText xml:space="preserve"> PAGEREF _Toc468719501 \h </w:instrText>
+              <w:instrText xml:space="preserve"> PAGEREF _Toc468786280 \h </w:instrText>
             </w:r>
             <w:r>
               <w:rPr>
@@ -608,7 +577,7 @@
               <w:lang w:eastAsia="da-DK"/>
             </w:rPr>
           </w:pPr>
-          <w:hyperlink w:anchor="_Toc468719502" w:history="1">
+          <w:hyperlink w:anchor="_Toc468786281" w:history="1">
             <w:r>
               <w:rPr>
                 <w:rStyle w:val="Hyperlink"/>
@@ -635,7 +604,7 @@
                 <w:noProof/>
                 <w:webHidden/>
               </w:rPr>
-              <w:instrText xml:space="preserve"> PAGEREF _Toc468719502 \h </w:instrText>
+              <w:instrText xml:space="preserve"> PAGEREF _Toc468786281 \h </w:instrText>
             </w:r>
             <w:r>
               <w:rPr>
@@ -678,7 +647,7 @@
               <w:lang w:eastAsia="da-DK"/>
             </w:rPr>
           </w:pPr>
-          <w:hyperlink w:anchor="_Toc468719503" w:history="1">
+          <w:hyperlink w:anchor="_Toc468786282" w:history="1">
             <w:r>
               <w:rPr>
                 <w:rStyle w:val="Hyperlink"/>
@@ -705,7 +674,7 @@
                 <w:noProof/>
                 <w:webHidden/>
               </w:rPr>
-              <w:instrText xml:space="preserve"> PAGEREF _Toc468719503 \h </w:instrText>
+              <w:instrText xml:space="preserve"> PAGEREF _Toc468786282 \h </w:instrText>
             </w:r>
             <w:r>
               <w:rPr>
@@ -748,7 +717,7 @@
               <w:lang w:eastAsia="da-DK"/>
             </w:rPr>
           </w:pPr>
-          <w:hyperlink w:anchor="_Toc468719504" w:history="1">
+          <w:hyperlink w:anchor="_Toc468786283" w:history="1">
             <w:r>
               <w:rPr>
                 <w:rStyle w:val="Hyperlink"/>
@@ -775,7 +744,7 @@
                 <w:noProof/>
                 <w:webHidden/>
               </w:rPr>
-              <w:instrText xml:space="preserve"> PAGEREF _Toc468719504 \h </w:instrText>
+              <w:instrText xml:space="preserve"> PAGEREF _Toc468786283 \h </w:instrText>
             </w:r>
             <w:r>
               <w:rPr>
@@ -796,6 +765,146 @@
                 <w:webHidden/>
               </w:rPr>
               <w:t>5</w:t>
+            </w:r>
+            <w:r>
+              <w:rPr>
+                <w:noProof/>
+                <w:webHidden/>
+              </w:rPr>
+              <w:fldChar w:fldCharType="end"/>
+            </w:r>
+          </w:hyperlink>
+        </w:p>
+        <w:p>
+          <w:pPr>
+            <w:pStyle w:val="Indholdsfortegnelse2"/>
+            <w:tabs>
+              <w:tab w:val="right" w:leader="dot" w:pos="9628"/>
+            </w:tabs>
+            <w:rPr>
+              <w:rFonts w:eastAsiaTheme="minorEastAsia"/>
+              <w:noProof/>
+              <w:lang w:eastAsia="da-DK"/>
+            </w:rPr>
+          </w:pPr>
+          <w:hyperlink w:anchor="_Toc468786284" w:history="1">
+            <w:r>
+              <w:rPr>
+                <w:rStyle w:val="Hyperlink"/>
+                <w:noProof/>
+              </w:rPr>
+              <w:t>Breakeven analyse for antal scanninger</w:t>
+            </w:r>
+            <w:r>
+              <w:rPr>
+                <w:noProof/>
+                <w:webHidden/>
+              </w:rPr>
+              <w:tab/>
+            </w:r>
+            <w:r>
+              <w:rPr>
+                <w:noProof/>
+                <w:webHidden/>
+              </w:rPr>
+              <w:fldChar w:fldCharType="begin"/>
+            </w:r>
+            <w:r>
+              <w:rPr>
+                <w:noProof/>
+                <w:webHidden/>
+              </w:rPr>
+              <w:instrText xml:space="preserve"> PAGEREF _Toc468786284 \h </w:instrText>
+            </w:r>
+            <w:r>
+              <w:rPr>
+                <w:noProof/>
+                <w:webHidden/>
+              </w:rPr>
+            </w:r>
+            <w:r>
+              <w:rPr>
+                <w:noProof/>
+                <w:webHidden/>
+              </w:rPr>
+              <w:fldChar w:fldCharType="separate"/>
+            </w:r>
+            <w:r>
+              <w:rPr>
+                <w:noProof/>
+                <w:webHidden/>
+              </w:rPr>
+              <w:t>5</w:t>
+            </w:r>
+            <w:r>
+              <w:rPr>
+                <w:noProof/>
+                <w:webHidden/>
+              </w:rPr>
+              <w:fldChar w:fldCharType="end"/>
+            </w:r>
+          </w:hyperlink>
+        </w:p>
+        <w:p>
+          <w:pPr>
+            <w:pStyle w:val="Indholdsfortegnelse2"/>
+            <w:tabs>
+              <w:tab w:val="right" w:leader="dot" w:pos="9628"/>
+            </w:tabs>
+            <w:rPr>
+              <w:rFonts w:eastAsiaTheme="minorEastAsia"/>
+              <w:noProof/>
+              <w:lang w:eastAsia="da-DK"/>
+            </w:rPr>
+          </w:pPr>
+          <w:hyperlink w:anchor="_Toc468786285" w:history="1">
+            <w:r>
+              <w:rPr>
+                <w:rStyle w:val="Hyperlink"/>
+                <w:noProof/>
+              </w:rPr>
+              <w:t>Diskussion af økonomiske findings</w:t>
+            </w:r>
+            <w:r>
+              <w:rPr>
+                <w:noProof/>
+                <w:webHidden/>
+              </w:rPr>
+              <w:tab/>
+            </w:r>
+            <w:r>
+              <w:rPr>
+                <w:noProof/>
+                <w:webHidden/>
+              </w:rPr>
+              <w:fldChar w:fldCharType="begin"/>
+            </w:r>
+            <w:r>
+              <w:rPr>
+                <w:noProof/>
+                <w:webHidden/>
+              </w:rPr>
+              <w:instrText xml:space="preserve"> PAGEREF _Toc468786285 \h </w:instrText>
+            </w:r>
+            <w:r>
+              <w:rPr>
+                <w:noProof/>
+                <w:webHidden/>
+              </w:rPr>
+            </w:r>
+            <w:r>
+              <w:rPr>
+                <w:noProof/>
+                <w:webHidden/>
+              </w:rPr>
+              <w:fldChar w:fldCharType="separate"/>
+            </w:r>
+            <w:r>
+              <w:rPr>
+                <w:noProof/>
+                <w:webHidden/>
+              </w:rPr>
+              <w:t>6</w:t>
             </w:r>
             <w:r>
               <w:rPr>
@@ -818,13 +927,13 @@
               <w:lang w:eastAsia="da-DK"/>
             </w:rPr>
           </w:pPr>
-          <w:hyperlink w:anchor="_Toc468719505" w:history="1">
+          <w:hyperlink w:anchor="_Toc468786286" w:history="1">
             <w:r>
               <w:rPr>
                 <w:rStyle w:val="Hyperlink"/>
                 <w:noProof/>
               </w:rPr>
-              <w:t>Breakeven analyse for antal scanninger</w:t>
+              <w:t>Konsekvenser af udvidelse af screeningsprogram</w:t>
             </w:r>
             <w:r>
               <w:rPr>
@@ -845,7 +954,7 @@
                 <w:noProof/>
                 <w:webHidden/>
               </w:rPr>
-              <w:instrText xml:space="preserve"> PAGEREF _Toc468719505 \h </w:instrText>
+              <w:instrText xml:space="preserve"> PAGEREF _Toc468786286 \h </w:instrText>
             </w:r>
             <w:r>
               <w:rPr>
@@ -865,147 +974,7 @@
                 <w:noProof/>
                 <w:webHidden/>
               </w:rPr>
-              <w:t>5</w:t>
-            </w:r>
-            <w:r>
-              <w:rPr>
-                <w:noProof/>
-                <w:webHidden/>
-              </w:rPr>
-              <w:fldChar w:fldCharType="end"/>
-            </w:r>
-          </w:hyperlink>
-        </w:p>
-        <w:p>
-          <w:pPr>
-            <w:pStyle w:val="Indholdsfortegnelse1"/>
-            <w:tabs>
-              <w:tab w:val="right" w:leader="dot" w:pos="9628"/>
-            </w:tabs>
-            <w:rPr>
-              <w:rFonts w:eastAsiaTheme="minorEastAsia"/>
-              <w:noProof/>
-              <w:lang w:eastAsia="da-DK"/>
-            </w:rPr>
-          </w:pPr>
-          <w:hyperlink w:anchor="_Toc468719506" w:history="1">
-            <w:r>
-              <w:rPr>
-                <w:rStyle w:val="Hyperlink"/>
-                <w:noProof/>
-              </w:rPr>
-              <w:t>Litteratur: Screening for brystkræft</w:t>
-            </w:r>
-            <w:r>
-              <w:rPr>
-                <w:noProof/>
-                <w:webHidden/>
-              </w:rPr>
-              <w:tab/>
-            </w:r>
-            <w:r>
-              <w:rPr>
-                <w:noProof/>
-                <w:webHidden/>
-              </w:rPr>
-              <w:fldChar w:fldCharType="begin"/>
-            </w:r>
-            <w:r>
-              <w:rPr>
-                <w:noProof/>
-                <w:webHidden/>
-              </w:rPr>
-              <w:instrText xml:space="preserve"> PAGEREF _Toc468719506 \h </w:instrText>
-            </w:r>
-            <w:r>
-              <w:rPr>
-                <w:noProof/>
-                <w:webHidden/>
-              </w:rPr>
-            </w:r>
-            <w:r>
-              <w:rPr>
-                <w:noProof/>
-                <w:webHidden/>
-              </w:rPr>
-              <w:fldChar w:fldCharType="separate"/>
-            </w:r>
-            <w:r>
-              <w:rPr>
-                <w:noProof/>
-                <w:webHidden/>
-              </w:rPr>
-              <w:t>6</w:t>
-            </w:r>
-            <w:r>
-              <w:rPr>
-                <w:noProof/>
-                <w:webHidden/>
-              </w:rPr>
-              <w:fldChar w:fldCharType="end"/>
-            </w:r>
-          </w:hyperlink>
-        </w:p>
-        <w:p>
-          <w:pPr>
-            <w:pStyle w:val="Indholdsfortegnelse1"/>
-            <w:tabs>
-              <w:tab w:val="right" w:leader="dot" w:pos="9628"/>
-            </w:tabs>
-            <w:rPr>
-              <w:rFonts w:eastAsiaTheme="minorEastAsia"/>
-              <w:noProof/>
-              <w:lang w:eastAsia="da-DK"/>
-            </w:rPr>
-          </w:pPr>
-          <w:hyperlink w:anchor="_Toc468719507" w:history="1">
-            <w:r>
-              <w:rPr>
-                <w:rStyle w:val="Hyperlink"/>
-                <w:noProof/>
-              </w:rPr>
-              <w:t>Diskussion</w:t>
-            </w:r>
-            <w:r>
-              <w:rPr>
-                <w:noProof/>
-                <w:webHidden/>
-              </w:rPr>
-              <w:tab/>
-            </w:r>
-            <w:r>
-              <w:rPr>
-                <w:noProof/>
-                <w:webHidden/>
-              </w:rPr>
-              <w:fldChar w:fldCharType="begin"/>
-            </w:r>
-            <w:r>
-              <w:rPr>
-                <w:noProof/>
-                <w:webHidden/>
-              </w:rPr>
-              <w:instrText xml:space="preserve"> PAGEREF _Toc468719507 \h </w:instrText>
-            </w:r>
-            <w:r>
-              <w:rPr>
-                <w:noProof/>
-                <w:webHidden/>
-              </w:rPr>
-            </w:r>
-            <w:r>
-              <w:rPr>
-                <w:noProof/>
-                <w:webHidden/>
-              </w:rPr>
-              <w:fldChar w:fldCharType="separate"/>
-            </w:r>
-            <w:r>
-              <w:rPr>
-                <w:noProof/>
-                <w:webHidden/>
-              </w:rPr>
-              <w:t>8</w:t>
+              <w:t>7</w:t>
             </w:r>
             <w:r>
               <w:rPr>
@@ -1047,7 +1016,7 @@
       <w:pPr>
         <w:pStyle w:val="Overskrift1"/>
       </w:pPr>
-      <w:bookmarkStart w:id="0" w:name="_Toc468719497"/>
+      <w:bookmarkStart w:id="0" w:name="_Toc468786276"/>
       <w:r>
         <w:lastRenderedPageBreak/>
         <w:t>Indledning</w:t>
@@ -1062,15 +1031,7 @@
         <w:t xml:space="preserve">Formålet med denne analyse er at belyse det økonomiske perspektiv ved indførslen af automatiseret ultralydsscanning </w:t>
       </w:r>
       <w:r>
-        <w:t xml:space="preserve">af mamma </w:t>
-      </w:r>
-      <w:proofErr w:type="spellStart"/>
-      <w:r>
-        <w:t>mhp</w:t>
-      </w:r>
-      <w:proofErr w:type="spellEnd"/>
-      <w:r>
-        <w:t>. screening for brystkræft.</w:t>
+        <w:t>af mamma mhp. screening for brystkræft.</w:t>
       </w:r>
       <w:r>
         <w:t xml:space="preserve"> Det ønskes undersøgt, hvilke udgifter og eventuelle gevinster der er ved indførslen af en automatisk ultralydsscanner. </w:t>
@@ -1080,7 +1041,7 @@
       <w:pPr>
         <w:pStyle w:val="Overskrift1"/>
       </w:pPr>
-      <w:bookmarkStart w:id="1" w:name="_Toc468719498"/>
+      <w:bookmarkStart w:id="1" w:name="_Toc468786277"/>
       <w:r>
         <w:t>Metoder</w:t>
       </w:r>
@@ -1091,23 +1052,7 @@
     </w:p>
     <w:p>
       <w:r>
-        <w:t xml:space="preserve">For at kunne afdække hvilke typer økonomiske udgifter, der kan opstå </w:t>
-      </w:r>
-      <w:proofErr w:type="spellStart"/>
-      <w:r>
-        <w:t>ifm</w:t>
-      </w:r>
-      <w:proofErr w:type="spellEnd"/>
-      <w:r>
-        <w:t xml:space="preserve">. indførslen af Automatisk Ultralydsscanner, er interviews med radiolog Lars </w:t>
-      </w:r>
-      <w:proofErr w:type="spellStart"/>
-      <w:r>
-        <w:t>Bolvig</w:t>
-      </w:r>
-      <w:proofErr w:type="spellEnd"/>
-      <w:r>
-        <w:t xml:space="preserve"> og afdelings</w:t>
+        <w:t>For at kunne afdække hvilke typer økonomiske udgifter, der kan opstå ifm. indførslen af Automatisk Ultralydsscanner, er interviews med radiolog Lars Bolvig og afdelings</w:t>
       </w:r>
       <w:r>
         <w:t>radiograf</w:t>
@@ -1143,9 +1088,12 @@
       <w:pPr>
         <w:pStyle w:val="Overskrift1"/>
       </w:pPr>
-      <w:bookmarkStart w:id="2" w:name="_Toc468719499"/>
+      <w:bookmarkStart w:id="2" w:name="_Toc468786278"/>
       <w:r>
         <w:t>Omkostninger</w:t>
+      </w:r>
+      <w:r>
+        <w:t xml:space="preserve"> ved udvidelse af screeningsprogrammet</w:t>
       </w:r>
       <w:bookmarkEnd w:id="2"/>
     </w:p>
@@ -1173,7 +1121,7 @@
       <w:pPr>
         <w:pStyle w:val="Overskrift2"/>
       </w:pPr>
-      <w:bookmarkStart w:id="3" w:name="_Toc468719500"/>
+      <w:bookmarkStart w:id="3" w:name="_Toc468786279"/>
       <w:r>
         <w:t>Indhentning af priser</w:t>
       </w:r>
@@ -1529,18 +1477,8 @@
                 <w:color w:val="000000"/>
                 <w:lang w:eastAsia="da-DK"/>
               </w:rPr>
-              <w:t xml:space="preserve">Access </w:t>
-            </w:r>
-            <w:proofErr w:type="spellStart"/>
-            <w:r>
-              <w:rPr>
-                <w:rFonts w:ascii="Calibri" w:eastAsia="Times New Roman" w:hAnsi="Calibri" w:cs="Calibri"/>
-                <w:color w:val="000000"/>
-                <w:lang w:eastAsia="da-DK"/>
-              </w:rPr>
-              <w:t>Point+ethernet</w:t>
-            </w:r>
-            <w:proofErr w:type="spellEnd"/>
+              <w:t>Access Point+ethernet</w:t>
+            </w:r>
             <w:r>
               <w:rPr>
                 <w:rFonts w:ascii="Calibri" w:eastAsia="Times New Roman" w:hAnsi="Calibri" w:cs="Calibri"/>
@@ -1656,7 +1594,7 @@
       <w:pPr>
         <w:pStyle w:val="Overskrift2"/>
       </w:pPr>
-      <w:bookmarkStart w:id="5" w:name="_Toc468719501"/>
+      <w:bookmarkStart w:id="5" w:name="_Toc468786280"/>
       <w:r>
         <w:lastRenderedPageBreak/>
         <w:t>Timepriser for mandetimer</w:t>
@@ -2002,7 +1940,7 @@
         <w:pStyle w:val="Overskrift2"/>
       </w:pPr>
       <w:bookmarkStart w:id="6" w:name="_Toc467055788"/>
-      <w:bookmarkStart w:id="7" w:name="_Toc468719502"/>
+      <w:bookmarkStart w:id="7" w:name="_Toc468786281"/>
       <w:r>
         <w:t>Tidsforbrug</w:t>
       </w:r>
@@ -2805,12 +2743,12 @@
       <w:pPr>
         <w:pStyle w:val="Overskrift2"/>
       </w:pPr>
-      <w:bookmarkStart w:id="8" w:name="_Toc468719503"/>
-      <w:bookmarkStart w:id="9" w:name="_Toc467055789"/>
+      <w:bookmarkStart w:id="8" w:name="_Toc467055789"/>
+      <w:bookmarkStart w:id="9" w:name="_Toc468786282"/>
       <w:r>
         <w:t>Totalomkostning for Automatisk Ultralydsscanner</w:t>
       </w:r>
-      <w:bookmarkEnd w:id="8"/>
+      <w:bookmarkEnd w:id="9"/>
     </w:p>
     <w:p>
       <w:r>
@@ -3119,23 +3057,13 @@
                 <w:lang w:eastAsia="da-DK"/>
               </w:rPr>
             </w:pPr>
-            <w:proofErr w:type="spellStart"/>
-            <w:r>
-              <w:rPr>
-                <w:rFonts w:ascii="Calibri" w:eastAsia="Times New Roman" w:hAnsi="Calibri" w:cs="Calibri"/>
-                <w:color w:val="000000"/>
-                <w:lang w:eastAsia="da-DK"/>
-              </w:rPr>
-              <w:t>Lenovo</w:t>
-            </w:r>
-            <w:proofErr w:type="spellEnd"/>
-            <w:r>
-              <w:rPr>
-                <w:rFonts w:ascii="Calibri" w:eastAsia="Times New Roman" w:hAnsi="Calibri" w:cs="Calibri"/>
-                <w:color w:val="000000"/>
-                <w:lang w:eastAsia="da-DK"/>
-              </w:rPr>
-              <w:t xml:space="preserve"> Yoga Pro 2</w:t>
+            <w:r>
+              <w:rPr>
+                <w:rFonts w:ascii="Calibri" w:eastAsia="Times New Roman" w:hAnsi="Calibri" w:cs="Calibri"/>
+                <w:color w:val="000000"/>
+                <w:lang w:eastAsia="da-DK"/>
+              </w:rPr>
+              <w:t>Lenovo Yoga Pro 2</w:t>
             </w:r>
           </w:p>
         </w:tc>
@@ -3190,18 +3118,8 @@
                 <w:color w:val="000000"/>
                 <w:lang w:eastAsia="da-DK"/>
               </w:rPr>
-              <w:t xml:space="preserve">Access Point + </w:t>
-            </w:r>
-            <w:proofErr w:type="spellStart"/>
-            <w:r>
-              <w:rPr>
-                <w:rFonts w:ascii="Calibri" w:eastAsia="Times New Roman" w:hAnsi="Calibri" w:cs="Calibri"/>
-                <w:color w:val="000000"/>
-                <w:lang w:eastAsia="da-DK"/>
-              </w:rPr>
-              <w:t>ethernet</w:t>
-            </w:r>
-            <w:proofErr w:type="spellEnd"/>
+              <w:t>Access Point + ethernet</w:t>
+            </w:r>
             <w:r>
               <w:rPr>
                 <w:rFonts w:ascii="Calibri" w:eastAsia="Times New Roman" w:hAnsi="Calibri" w:cs="Calibri"/>
@@ -3438,18 +3356,8 @@
                 <w:color w:val="000000"/>
                 <w:lang w:eastAsia="da-DK"/>
               </w:rPr>
-              <w:t xml:space="preserve">4 timers </w:t>
-            </w:r>
-            <w:proofErr w:type="spellStart"/>
-            <w:r>
-              <w:rPr>
-                <w:rFonts w:ascii="Calibri" w:eastAsia="Times New Roman" w:hAnsi="Calibri" w:cs="Calibri"/>
-                <w:color w:val="000000"/>
-                <w:lang w:eastAsia="da-DK"/>
-              </w:rPr>
-              <w:t>setup</w:t>
-            </w:r>
-            <w:proofErr w:type="spellEnd"/>
+              <w:t>4 timers setup</w:t>
+            </w:r>
           </w:p>
         </w:tc>
         <w:tc>
@@ -3834,11 +3742,11 @@
       <w:pPr>
         <w:pStyle w:val="Overskrift2"/>
       </w:pPr>
-      <w:bookmarkStart w:id="10" w:name="_Toc468719504"/>
+      <w:bookmarkStart w:id="10" w:name="_Toc468786283"/>
       <w:r>
         <w:t>Omkostning pr. ultralyds</w:t>
       </w:r>
-      <w:bookmarkEnd w:id="9"/>
+      <w:bookmarkEnd w:id="8"/>
       <w:r>
         <w:t>scanning</w:t>
       </w:r>
@@ -3878,18 +3786,10 @@
         <w:t>ningen, samt den transporttid, der bruges. Det ses at ved en transporttid på 1</w:t>
       </w:r>
       <w:r>
-        <w:t xml:space="preserve">2 minutter vil prisen for en </w:t>
-      </w:r>
-      <w:proofErr w:type="spellStart"/>
-      <w:r>
-        <w:t>scan</w:t>
-      </w:r>
-      <w:r>
-        <w:t>ing</w:t>
-      </w:r>
-      <w:proofErr w:type="spellEnd"/>
-      <w:r>
-        <w:t xml:space="preserve"> være omkring 160 kroner, men det vil variere alt afhængigt af transporttid. </w:t>
+        <w:t>2 minutter vil prisen for en scan</w:t>
+      </w:r>
+      <w:r>
+        <w:t xml:space="preserve">ing være omkring 160 kroner, men det vil variere alt afhængigt af transporttid. </w:t>
       </w:r>
     </w:p>
     <w:tbl>
@@ -4891,10 +4791,10 @@
     <w:p/>
     <w:p>
       <w:pPr>
-        <w:pStyle w:val="Overskrift1"/>
+        <w:pStyle w:val="Overskrift2"/>
       </w:pPr>
       <w:bookmarkStart w:id="11" w:name="_Toc467055791"/>
-      <w:bookmarkStart w:id="12" w:name="_Toc468719505"/>
+      <w:bookmarkStart w:id="12" w:name="_Toc468786284"/>
       <w:r>
         <w:t>Breakeven analyse for antal sc</w:t>
       </w:r>
@@ -4906,18 +4806,10 @@
     </w:p>
     <w:p>
       <w:r>
-        <w:t xml:space="preserve">Antallet af </w:t>
-      </w:r>
-      <w:proofErr w:type="spellStart"/>
-      <w:r>
-        <w:t>scan</w:t>
-      </w:r>
-      <w:r>
-        <w:t>inger</w:t>
-      </w:r>
-      <w:proofErr w:type="spellEnd"/>
-      <w:r>
-        <w:t xml:space="preserve"> før den Automatiske Ultralydsscanner er betalt af er beregnet ved at samle alle udgifter i forbindelse med indførslen af det nye system, som kan ses i tabellen nedenunder. </w:t>
+        <w:t>Antallet af scan</w:t>
+      </w:r>
+      <w:r>
+        <w:t xml:space="preserve">inger før den Automatiske Ultralydsscanner er betalt af er beregnet ved at samle alle udgifter i forbindelse med indførslen af det nye system, som kan ses i tabellen nedenunder. </w:t>
       </w:r>
     </w:p>
     <w:tbl>
@@ -6003,15 +5895,18 @@
     <w:p/>
     <w:p>
       <w:pPr>
-        <w:pStyle w:val="Overskrift1"/>
+        <w:pStyle w:val="Overskrift2"/>
       </w:pPr>
-      <w:bookmarkStart w:id="13" w:name="_Toc468719507"/>
-      <w:r>
-        <w:t>Diskussion</w:t>
+      <w:bookmarkStart w:id="13" w:name="_Toc468786285"/>
+      <w:r>
+        <w:t>Diskussion af ø</w:t>
+      </w:r>
+      <w:r>
+        <w:t xml:space="preserve">konomiske </w:t>
       </w:r>
       <w:bookmarkEnd w:id="13"/>
       <w:r>
-        <w:t xml:space="preserve"> af overslag</w:t>
+        <w:t>omkostninger</w:t>
       </w:r>
     </w:p>
     <w:p>
@@ -6026,19 +5921,24 @@
     </w:p>
     <w:p>
       <w:r>
-        <w:t>Priser for vedligeholdelse af ultralydsscanneren er ikke beregnet med, da denne vil være ens for begge scenarier. Priser for genere</w:t>
-      </w:r>
-      <w:r>
-        <w:t>l vedligeholdelse er dog</w:t>
-      </w:r>
-      <w:r>
-        <w:t xml:space="preserve"> ikke beregnet med andet end serviceaftalen, da det vil være individuelt fra hospital/afdeling/praksis mm. om de vil have oplært en pedel eller lignende. </w:t>
+        <w:t xml:space="preserve">Priser for vedligeholdelse af ultralydsscanneren er ikke beregnet med, da denne vil være ens for begge scenarier. Priser for generel vedligeholdelse er dog ikke beregnet med andet end serviceaftalen, da det vil være individuelt fra hospital/afdeling/praksis mm. om de vil have oplært en pedel eller lignende. </w:t>
       </w:r>
     </w:p>
     <w:p>
-      <w:bookmarkStart w:id="14" w:name="_GoBack"/>
-      <w:bookmarkEnd w:id="14"/>
+      <w:r>
+        <w:t>Der bliver i Danmark udført omkring 270.000 mammografiundersøgelser</w:t>
+      </w:r>
+      <w:r>
+        <w:rPr>
+          <w:rStyle w:val="Fodnotehenvisning"/>
+        </w:rPr>
+        <w:footnoteReference w:id="4"/>
+      </w:r>
+      <w:r>
+        <w:t xml:space="preserve">, som er en del af screeningsprogrammet. Det betyder, at Automatisk Ultralydsscanner med en pris på 110,64 kroner pr. scanning vil øge udgifterne til screeningsprogrammet med omkring 30 mio. kroner. </w:t>
+      </w:r>
     </w:p>
+    <w:p/>
     <w:p>
       <w:pPr>
         <w:rPr>
@@ -6048,7 +5948,6 @@
           <w:szCs w:val="32"/>
         </w:rPr>
       </w:pPr>
-      <w:bookmarkStart w:id="15" w:name="_Toc468719506"/>
       <w:r>
         <w:br w:type="page"/>
       </w:r>
@@ -6057,32 +5956,19 @@
       <w:pPr>
         <w:pStyle w:val="Overskrift1"/>
       </w:pPr>
+      <w:bookmarkStart w:id="14" w:name="_Toc468786286"/>
       <w:r>
         <w:lastRenderedPageBreak/>
-        <w:t xml:space="preserve">Litteratur: </w:t>
-      </w:r>
-      <w:r>
-        <w:t>Screening for brystkræft</w:t>
-      </w:r>
-      <w:bookmarkEnd w:id="15"/>
-      <w:r>
-        <w:t xml:space="preserve"> </w:t>
-      </w:r>
+        <w:t>Konsekvenser af udvidelse af screeningsprogram</w:t>
+      </w:r>
+      <w:bookmarkEnd w:id="14"/>
     </w:p>
     <w:p>
       <w:r>
         <w:t>Der er blevet lavet et lille litteraturstudie for at un</w:t>
       </w:r>
       <w:r>
-        <w:t xml:space="preserve">dersøge, hvilke økonomiske konsekvenser en udvidelse af screeningsprogrammet for kvinder mellem 50-69 vil medføre. I dag benyttes der kun røntgen til at tage billeder af brystvævet, men efter interview med radiolog Lars </w:t>
-      </w:r>
-      <w:proofErr w:type="spellStart"/>
-      <w:r>
-        <w:t>Bolvig</w:t>
-      </w:r>
-      <w:proofErr w:type="spellEnd"/>
-      <w:r>
-        <w:t xml:space="preserve"> blev det foreslået at se på, om det kan gøre en forskel at udvide programmet. </w:t>
+        <w:t xml:space="preserve">dersøge, hvilke økonomiske konsekvenser en udvidelse af screeningsprogrammet for kvinder mellem 50-69 vil medføre. I dag benyttes der kun røntgen til at tage billeder af brystvævet, men efter interview med radiolog Lars Bolvig blev det foreslået at se på, om det kan gøre en forskel at udvide programmet. </w:t>
       </w:r>
     </w:p>
     <w:p>
@@ -6122,25 +6008,22 @@
         <w:t>e</w:t>
       </w:r>
       <w:r>
+        <w:t xml:space="preserve"> en</w:t>
+      </w:r>
+      <w:r>
+        <w:t xml:space="preserve"> officiel</w:t>
+      </w:r>
+      <w:bookmarkStart w:id="15" w:name="_GoBack"/>
+      <w:bookmarkEnd w:id="15"/>
+      <w:r>
+        <w:t xml:space="preserve"> grænse for, hvor meget én QALY bør koste, men</w:t>
+      </w:r>
+      <w:r>
+        <w:t xml:space="preserve"> Sundhedsstyrelsen har i en medicinsk teknologivurdering fra 2002 beskrevet: ”det</w:t>
+      </w:r>
+      <w:r>
         <w:t xml:space="preserve"> </w:t>
       </w:r>
-      <w:proofErr w:type="gramStart"/>
-      <w:r>
-        <w:t>en</w:t>
-      </w:r>
-      <w:r>
-        <w:t xml:space="preserve"> officielt grænse</w:t>
-      </w:r>
-      <w:proofErr w:type="gramEnd"/>
-      <w:r>
-        <w:t xml:space="preserve"> for, hvor meget én QALY bør koste, men</w:t>
-      </w:r>
-      <w:r>
-        <w:t xml:space="preserve"> Sundhedsstyrelsen har i en medicinsk teknologivurdering fra 2002 beskrevet: ”det</w:t>
-      </w:r>
-      <w:r>
-        <w:t xml:space="preserve"> </w:t>
-      </w:r>
       <w:r>
         <w:t>kan anføres, at man generelt anser behandlinger, der koster mindre end 160.000 kr. pr. QALY for omkostningseffektive, mens behandlinger der koster mere end 800.000 kr. pr. QALY anses for ikke at være omkostningseffektive.</w:t>
       </w:r>
@@ -6148,7 +6031,7 @@
         <w:rPr>
           <w:rStyle w:val="Fodnotehenvisning"/>
         </w:rPr>
-        <w:footnoteReference w:id="4"/>
+        <w:footnoteReference w:id="5"/>
       </w:r>
       <w:r>
         <w:t>”</w:t>
@@ -6161,48 +6044,11 @@
       <w:r>
         <w:t xml:space="preserve"> spanske studie ”</w:t>
       </w:r>
-      <w:proofErr w:type="spellStart"/>
-      <w:r>
-        <w:t>Cost-effectiveness</w:t>
-      </w:r>
-      <w:proofErr w:type="spellEnd"/>
-      <w:r>
-        <w:t xml:space="preserve"> of </w:t>
-      </w:r>
-      <w:proofErr w:type="spellStart"/>
-      <w:r>
-        <w:t>early</w:t>
-      </w:r>
-      <w:proofErr w:type="spellEnd"/>
-      <w:r>
-        <w:t xml:space="preserve"> </w:t>
-      </w:r>
-      <w:proofErr w:type="spellStart"/>
-      <w:r>
-        <w:t>detection</w:t>
-      </w:r>
-      <w:proofErr w:type="spellEnd"/>
-      <w:r>
-        <w:t xml:space="preserve"> of </w:t>
-      </w:r>
-      <w:proofErr w:type="spellStart"/>
-      <w:r>
-        <w:t>breast</w:t>
-      </w:r>
-      <w:proofErr w:type="spellEnd"/>
-      <w:r>
-        <w:t xml:space="preserve"> </w:t>
-      </w:r>
-      <w:r>
-        <w:t xml:space="preserve">cancer in </w:t>
-      </w:r>
-      <w:proofErr w:type="spellStart"/>
-      <w:r>
-        <w:t>Catalonia</w:t>
-      </w:r>
-      <w:proofErr w:type="spellEnd"/>
-      <w:r>
-        <w:t xml:space="preserve"> (Spain)</w:t>
+      <w:r>
+        <w:t xml:space="preserve">Cost-effectiveness of early detection of breast </w:t>
+      </w:r>
+      <w:r>
+        <w:t>cancer in Catalonia (Spain)</w:t>
       </w:r>
       <w:r>
         <w:t xml:space="preserve"> (2011)</w:t>
@@ -6211,29 +6057,13 @@
         <w:rPr>
           <w:rStyle w:val="Fodnotehenvisning"/>
         </w:rPr>
-        <w:footnoteReference w:id="5"/>
+        <w:footnoteReference w:id="6"/>
       </w:r>
       <w:r>
         <w:t xml:space="preserve">” </w:t>
       </w:r>
       <w:r>
-        <w:t xml:space="preserve">af </w:t>
-      </w:r>
-      <w:proofErr w:type="spellStart"/>
-      <w:r>
-        <w:t>Misericordia</w:t>
-      </w:r>
-      <w:proofErr w:type="spellEnd"/>
-      <w:r>
-        <w:t xml:space="preserve"> </w:t>
-      </w:r>
-      <w:proofErr w:type="spellStart"/>
-      <w:r>
-        <w:t>Carles</w:t>
-      </w:r>
-      <w:proofErr w:type="spellEnd"/>
-      <w:r>
-        <w:t xml:space="preserve"> et al, </w:t>
+        <w:t xml:space="preserve">af Misericordia Carles et al, </w:t>
       </w:r>
       <w:r>
         <w:t xml:space="preserve">blev der lavet en økonomisk evaluering af screeningsmetoder for at undersøge </w:t>
@@ -6262,23 +6092,14 @@
         <w:rPr>
           <w:lang w:val="en-US"/>
         </w:rPr>
-        <w:t xml:space="preserve">I Cochrane </w:t>
-      </w:r>
-      <w:proofErr w:type="spellStart"/>
-      <w:proofErr w:type="gramStart"/>
+        <w:t>I Cochrane review</w:t>
+      </w:r>
       <w:r>
         <w:rPr>
           <w:lang w:val="en-US"/>
         </w:rPr>
-        <w:t>review</w:t>
-      </w:r>
-      <w:r>
-        <w:rPr>
-          <w:lang w:val="en-US"/>
-        </w:rPr>
         <w:t>et</w:t>
       </w:r>
-      <w:proofErr w:type="spellEnd"/>
       <w:r>
         <w:rPr>
           <w:lang w:val="en-US"/>
@@ -6291,16 +6112,7 @@
           <w:bCs/>
           <w:lang w:val="en-US"/>
         </w:rPr>
-        <w:t>Screening</w:t>
-      </w:r>
-      <w:proofErr w:type="gramEnd"/>
-      <w:r>
-        <w:rPr>
-          <w:rFonts w:cs="SourceSansPro-Bold"/>
-          <w:bCs/>
-          <w:lang w:val="en-US"/>
-        </w:rPr>
-        <w:t xml:space="preserve"> for breast cancer with mammography (2013)</w:t>
+        <w:t>Screening for breast cancer with mammography (2013)</w:t>
       </w:r>
       <w:r>
         <w:rPr>
@@ -6309,7 +6121,7 @@
           <w:bCs/>
           <w:lang w:val="en-US"/>
         </w:rPr>
-        <w:footnoteReference w:id="6"/>
+        <w:footnoteReference w:id="7"/>
       </w:r>
       <w:r>
         <w:rPr>
@@ -6317,528 +6129,122 @@
           <w:bCs/>
           <w:lang w:val="en-US"/>
         </w:rPr>
-        <w:t xml:space="preserve">” </w:t>
-      </w:r>
-      <w:proofErr w:type="spellStart"/>
+        <w:t xml:space="preserve">” af Peter Gøtzsche, og KJ. </w:t>
+      </w:r>
       <w:r>
         <w:rPr>
           <w:rFonts w:cs="SourceSansPro-Bold"/>
           <w:bCs/>
-          <w:lang w:val="en-US"/>
-        </w:rPr>
-        <w:t>af</w:t>
-      </w:r>
-      <w:proofErr w:type="spellEnd"/>
+        </w:rPr>
+        <w:t xml:space="preserve">Jørgensen </w:t>
+      </w:r>
       <w:r>
         <w:rPr>
           <w:rFonts w:cs="SourceSansPro-Bold"/>
           <w:bCs/>
-          <w:lang w:val="en-US"/>
-        </w:rPr>
-        <w:t xml:space="preserve"> Peter </w:t>
-      </w:r>
-      <w:proofErr w:type="spellStart"/>
+        </w:rPr>
+        <w:t xml:space="preserve">har lavet en randomized controlled trial (RCT), som sammenligner to grupper, hvoraf den ene udsættes for mammografi screeninger. Forfatterne konkluderer, at screening reducerer brystkræft med 15%, men der vil være 30%, der overdiagnosticeres og får overbehandling, hvilket betyder, at flere kvinder oplever at blive diagnosticeret, fordi de har gennemgået screeningen. </w:t>
+      </w:r>
+    </w:p>
+    <w:p>
+      <w:r>
+        <w:t>Overdiagnosticering og antallet af forebyggende dødsfald blev diskuteret af et uafhængigt panel med ekspertise i epidemilogi og medicinsk statistik i ”</w:t>
+      </w:r>
+      <w:r>
+        <w:t xml:space="preserve"> </w:t>
+      </w:r>
+      <w:r>
+        <w:t xml:space="preserve">The benefits and harms of breast cancer screening: an independent </w:t>
+      </w:r>
+      <w:r>
+        <w:t>review (2012</w:t>
+      </w:r>
+      <w:r>
+        <w:t>)</w:t>
+      </w:r>
+      <w:r>
+        <w:rPr>
+          <w:rStyle w:val="Fodnotehenvisning"/>
+        </w:rPr>
+        <w:footnoteReference w:id="8"/>
+      </w:r>
+      <w:r>
+        <w:t xml:space="preserve">” af </w:t>
+      </w:r>
+      <w:r>
+        <w:t>Sir Michael Marmot</w:t>
+      </w:r>
+      <w:r>
+        <w:t xml:space="preserve"> fra Department of Epidemiology </w:t>
+      </w:r>
+      <w:r>
+        <w:t xml:space="preserve">and Public Health, UCL, London. </w:t>
+      </w:r>
+      <w:r>
+        <w:t xml:space="preserve">Panelet bestræbte at lave en meta-analyse af 11 RCT’s af screeninger for brystkræft, og deres relative risici. </w:t>
+      </w:r>
+      <w:r>
+        <w:t xml:space="preserve">Panelet estimerede, at ud af 10.000 50-årige kvinder, vil 43 brystkræftsrelaterede dødsfald blive forhindret, mens 129 </w:t>
+      </w:r>
+      <w:r>
+        <w:t xml:space="preserve">vil være overdiagnosticeret. Estimeringen er lavet ud fra specielt RCTs fra forskellige lande, bl.a. Sverige. </w:t>
+      </w:r>
+      <w:r>
+        <w:t>Reviewet nævnes i studiet ” Cost effectiveness of the NHS breast screening programme: life table model” af Paul D. P. Pharoah et al, hvor omkostningseffektiviteten af National Health Service</w:t>
+      </w:r>
+      <w:r>
+        <w:t xml:space="preserve"> (NHS), Englands sundhedsvæsen diskuteres. </w:t>
+      </w:r>
+      <w:r>
+        <w:t xml:space="preserve">Heri konkluderes, bl.a. på baggrund af Michael Marmots review, at </w:t>
+      </w:r>
+      <w:r>
+        <w:t>s</w:t>
+      </w:r>
+      <w:r>
+        <w:t xml:space="preserve">creening var forbundet med 2040 ekstra </w:t>
+      </w:r>
+      <w:r>
+        <w:t>QALY med en ekstra omkostning på 45.5 mio</w:t>
+      </w:r>
+      <w:r>
+        <w:t>.</w:t>
+      </w:r>
+      <w:r>
+        <w:t xml:space="preserve"> pund eller 20.800 per vunden QALY. Dette svarer i danske kroner til </w:t>
+      </w:r>
+      <w:r>
+        <w:t>183</w:t>
+      </w:r>
+      <w:r>
+        <w:t xml:space="preserve">.335 per vunden QALY. </w:t>
+      </w:r>
+    </w:p>
+    <w:p>
       <w:r>
         <w:rPr>
           <w:rFonts w:cs="SourceSansPro-Bold"/>
           <w:bCs/>
-          <w:lang w:val="en-US"/>
-        </w:rPr>
-        <w:t>Gøtzsche</w:t>
-      </w:r>
-      <w:proofErr w:type="spellEnd"/>
+        </w:rPr>
+        <w:lastRenderedPageBreak/>
+        <w:t>Et andet Cochrane review ”</w:t>
+      </w:r>
+      <w:r>
+        <w:t xml:space="preserve"> </w:t>
+      </w:r>
       <w:r>
         <w:rPr>
           <w:rFonts w:cs="SourceSansPro-Bold"/>
           <w:bCs/>
-          <w:lang w:val="en-US"/>
-        </w:rPr>
-        <w:t xml:space="preserve">, </w:t>
-      </w:r>
-      <w:proofErr w:type="spellStart"/>
+        </w:rPr>
+        <w:t>Mammography in combination with breast ultrasonography versus mammography for breast cancer scree</w:t>
+      </w:r>
       <w:r>
         <w:rPr>
           <w:rFonts w:cs="SourceSansPro-Bold"/>
           <w:bCs/>
-          <w:lang w:val="en-US"/>
-        </w:rPr>
-        <w:t>og</w:t>
-      </w:r>
-      <w:proofErr w:type="spellEnd"/>
-      <w:r>
-        <w:rPr>
-          <w:rFonts w:cs="SourceSansPro-Bold"/>
-          <w:bCs/>
-          <w:lang w:val="en-US"/>
-        </w:rPr>
-        <w:t xml:space="preserve"> KJ. </w:t>
-      </w:r>
-      <w:r>
-        <w:rPr>
-          <w:rFonts w:cs="SourceSansPro-Bold"/>
-          <w:bCs/>
-        </w:rPr>
-        <w:t xml:space="preserve">Jørgensen </w:t>
-      </w:r>
-      <w:r>
-        <w:rPr>
-          <w:rFonts w:cs="SourceSansPro-Bold"/>
-          <w:bCs/>
-        </w:rPr>
-        <w:t xml:space="preserve">har lavet en </w:t>
-      </w:r>
-      <w:proofErr w:type="spellStart"/>
-      <w:r>
-        <w:rPr>
-          <w:rFonts w:cs="SourceSansPro-Bold"/>
-          <w:bCs/>
-        </w:rPr>
-        <w:t>randomized</w:t>
-      </w:r>
-      <w:proofErr w:type="spellEnd"/>
-      <w:r>
-        <w:rPr>
-          <w:rFonts w:cs="SourceSansPro-Bold"/>
-          <w:bCs/>
-        </w:rPr>
-        <w:t xml:space="preserve"> </w:t>
-      </w:r>
-      <w:proofErr w:type="spellStart"/>
-      <w:r>
-        <w:rPr>
-          <w:rFonts w:cs="SourceSansPro-Bold"/>
-          <w:bCs/>
-        </w:rPr>
-        <w:t>controlled</w:t>
-      </w:r>
-      <w:proofErr w:type="spellEnd"/>
-      <w:r>
-        <w:rPr>
-          <w:rFonts w:cs="SourceSansPro-Bold"/>
-          <w:bCs/>
-        </w:rPr>
-        <w:t xml:space="preserve"> </w:t>
-      </w:r>
-      <w:proofErr w:type="spellStart"/>
-      <w:r>
-        <w:rPr>
-          <w:rFonts w:cs="SourceSansPro-Bold"/>
-          <w:bCs/>
-        </w:rPr>
-        <w:t>trial</w:t>
-      </w:r>
-      <w:proofErr w:type="spellEnd"/>
-      <w:r>
-        <w:rPr>
-          <w:rFonts w:cs="SourceSansPro-Bold"/>
-          <w:bCs/>
-        </w:rPr>
-        <w:t xml:space="preserve"> (RCT), som sammenligner to grupper, hvoraf den ene udsættes for mammografi screeninger. Forfatterne konkluderer, at screening reducerer brystkræft med 15%, men der vil være 30%, der overdiagnosticeres og får overbehandling, hvilket betyder, at flere kvinder oplever at blive diagnosticeret, fordi de har gennemgået screeningen. </w:t>
-      </w:r>
-    </w:p>
-    <w:p>
-      <w:r>
-        <w:t>Overdiagnosticering og antallet af forebyggende dødsfald blev diskuteret af et uafhængigt panel med ekspertise i epidemilogi og medicinsk statistik i ”</w:t>
-      </w:r>
-      <w:r>
-        <w:t xml:space="preserve"> </w:t>
-      </w:r>
-      <w:r>
-        <w:t xml:space="preserve">The </w:t>
-      </w:r>
-      <w:proofErr w:type="spellStart"/>
-      <w:r>
-        <w:t>benefi</w:t>
-      </w:r>
-      <w:r>
-        <w:t>ts</w:t>
-      </w:r>
-      <w:proofErr w:type="spellEnd"/>
-      <w:r>
-        <w:t xml:space="preserve"> and harms of </w:t>
-      </w:r>
-      <w:proofErr w:type="spellStart"/>
-      <w:r>
-        <w:t>breast</w:t>
-      </w:r>
-      <w:proofErr w:type="spellEnd"/>
-      <w:r>
-        <w:t xml:space="preserve"> cancer screening:</w:t>
-      </w:r>
-      <w:r>
-        <w:t xml:space="preserve"> </w:t>
-      </w:r>
-      <w:r>
-        <w:t>an independent</w:t>
-      </w:r>
-      <w:r>
-        <w:t xml:space="preserve"> </w:t>
-      </w:r>
-      <w:proofErr w:type="spellStart"/>
-      <w:r>
-        <w:t>review</w:t>
-      </w:r>
-      <w:proofErr w:type="spellEnd"/>
-      <w:r>
-        <w:t xml:space="preserve"> (2012</w:t>
-      </w:r>
-      <w:r>
-        <w:t>)</w:t>
-      </w:r>
-      <w:r>
-        <w:rPr>
-          <w:rStyle w:val="Fodnotehenvisning"/>
-        </w:rPr>
-        <w:footnoteReference w:id="7"/>
-      </w:r>
-      <w:r>
-        <w:t xml:space="preserve">” af </w:t>
-      </w:r>
-      <w:r>
-        <w:t xml:space="preserve">Sir Michael </w:t>
-      </w:r>
-      <w:proofErr w:type="spellStart"/>
-      <w:r>
-        <w:t>Marmot</w:t>
-      </w:r>
-      <w:proofErr w:type="spellEnd"/>
-      <w:r>
-        <w:t xml:space="preserve"> fra </w:t>
-      </w:r>
-      <w:r>
-        <w:t xml:space="preserve">Department of </w:t>
-      </w:r>
-      <w:proofErr w:type="spellStart"/>
-      <w:r>
-        <w:t>Epidemiology</w:t>
-      </w:r>
-      <w:proofErr w:type="spellEnd"/>
-      <w:r>
-        <w:t xml:space="preserve"> </w:t>
-      </w:r>
-      <w:r>
-        <w:t xml:space="preserve">and Public Health, UCL, London. </w:t>
-      </w:r>
-      <w:r>
-        <w:t xml:space="preserve">Panelet bestræbte at lave en </w:t>
-      </w:r>
-      <w:proofErr w:type="spellStart"/>
-      <w:r>
-        <w:t>meta</w:t>
-      </w:r>
-      <w:proofErr w:type="spellEnd"/>
-      <w:r>
-        <w:t xml:space="preserve">-analyse af 11 </w:t>
-      </w:r>
-      <w:proofErr w:type="spellStart"/>
-      <w:r>
-        <w:t>RCT’s</w:t>
-      </w:r>
-      <w:proofErr w:type="spellEnd"/>
-      <w:r>
-        <w:t xml:space="preserve"> af screeninger for brystkræft, og deres relative risici. </w:t>
-      </w:r>
-      <w:r>
-        <w:t xml:space="preserve">Panelet estimerede, at ud af 10.000 50-årige kvinder, vil 43 brystkræftsrelaterede dødsfald blive forhindret, mens 129 </w:t>
-      </w:r>
-      <w:r>
-        <w:t xml:space="preserve">vil være overdiagnosticeret. Estimeringen er lavet ud fra specielt </w:t>
-      </w:r>
-      <w:proofErr w:type="spellStart"/>
-      <w:r>
-        <w:t>RCTs</w:t>
-      </w:r>
-      <w:proofErr w:type="spellEnd"/>
-      <w:r>
-        <w:t xml:space="preserve"> fra forskellige lande, bl.a. Sverige. </w:t>
-      </w:r>
-      <w:proofErr w:type="spellStart"/>
-      <w:r>
-        <w:t>Reviewet</w:t>
-      </w:r>
-      <w:proofErr w:type="spellEnd"/>
-      <w:r>
-        <w:t xml:space="preserve"> nævnes i studiet ” </w:t>
-      </w:r>
-      <w:proofErr w:type="spellStart"/>
-      <w:r>
-        <w:t>Cost</w:t>
-      </w:r>
-      <w:proofErr w:type="spellEnd"/>
-      <w:r>
-        <w:t xml:space="preserve"> </w:t>
-      </w:r>
-      <w:proofErr w:type="spellStart"/>
-      <w:r>
-        <w:t>effectiveness</w:t>
-      </w:r>
-      <w:proofErr w:type="spellEnd"/>
-      <w:r>
-        <w:t xml:space="preserve"> of the NHS </w:t>
-      </w:r>
-      <w:proofErr w:type="spellStart"/>
-      <w:r>
-        <w:t>breast</w:t>
-      </w:r>
-      <w:proofErr w:type="spellEnd"/>
-      <w:r>
-        <w:t xml:space="preserve"> screening</w:t>
-      </w:r>
-      <w:r>
-        <w:t xml:space="preserve"> </w:t>
-      </w:r>
-      <w:r>
-        <w:t xml:space="preserve">programme: </w:t>
-      </w:r>
-      <w:proofErr w:type="spellStart"/>
-      <w:r>
-        <w:t>life</w:t>
-      </w:r>
-      <w:proofErr w:type="spellEnd"/>
-      <w:r>
-        <w:t xml:space="preserve"> </w:t>
-      </w:r>
-      <w:proofErr w:type="spellStart"/>
-      <w:r>
-        <w:t>table</w:t>
-      </w:r>
-      <w:proofErr w:type="spellEnd"/>
-      <w:r>
-        <w:t xml:space="preserve"> model</w:t>
-      </w:r>
-      <w:r>
-        <w:t xml:space="preserve">” af Paul D. P. </w:t>
-      </w:r>
-      <w:proofErr w:type="spellStart"/>
-      <w:r>
-        <w:t>Pharoah</w:t>
-      </w:r>
-      <w:proofErr w:type="spellEnd"/>
-      <w:r>
-        <w:t xml:space="preserve"> et al, hvor omkostningseffektiviteten af National Health Service</w:t>
-      </w:r>
-      <w:r>
-        <w:t xml:space="preserve"> (NHS), Englands sundhedsvæsen diskuteres. </w:t>
-      </w:r>
-      <w:r>
-        <w:t xml:space="preserve">Heri konkluderes, bl.a. på baggrund af Michael </w:t>
-      </w:r>
-      <w:proofErr w:type="spellStart"/>
-      <w:r>
-        <w:t>Marmots</w:t>
-      </w:r>
-      <w:proofErr w:type="spellEnd"/>
-      <w:r>
-        <w:t xml:space="preserve"> </w:t>
-      </w:r>
-      <w:proofErr w:type="spellStart"/>
-      <w:r>
-        <w:t>review</w:t>
-      </w:r>
-      <w:proofErr w:type="spellEnd"/>
-      <w:r>
-        <w:t xml:space="preserve">, at </w:t>
-      </w:r>
-      <w:r>
-        <w:t>s</w:t>
-      </w:r>
-      <w:r>
-        <w:t xml:space="preserve">creening var forbundet med 2040 ekstra </w:t>
-      </w:r>
-      <w:r>
-        <w:t>QALY med en ekstra omkostning på 45.5 mio</w:t>
-      </w:r>
-      <w:r>
-        <w:t>.</w:t>
-      </w:r>
-      <w:r>
-        <w:t xml:space="preserve"> pund eller 20.800 per vunden QALY. Dette svarer i danske kroner til </w:t>
-      </w:r>
-      <w:r>
-        <w:t>183</w:t>
-      </w:r>
-      <w:r>
-        <w:t xml:space="preserve">.335 per vunden QALY. </w:t>
-      </w:r>
-    </w:p>
-    <w:p>
-      <w:r>
-        <w:rPr>
-          <w:rFonts w:cs="SourceSansPro-Bold"/>
-          <w:bCs/>
-        </w:rPr>
-        <w:lastRenderedPageBreak/>
-        <w:t xml:space="preserve">Et andet </w:t>
-      </w:r>
-      <w:proofErr w:type="spellStart"/>
-      <w:r>
-        <w:rPr>
-          <w:rFonts w:cs="SourceSansPro-Bold"/>
-          <w:bCs/>
-        </w:rPr>
-        <w:t>Cochrane</w:t>
-      </w:r>
-      <w:proofErr w:type="spellEnd"/>
-      <w:r>
-        <w:rPr>
-          <w:rFonts w:cs="SourceSansPro-Bold"/>
-          <w:bCs/>
-        </w:rPr>
-        <w:t xml:space="preserve"> </w:t>
-      </w:r>
-      <w:proofErr w:type="spellStart"/>
-      <w:r>
-        <w:rPr>
-          <w:rFonts w:cs="SourceSansPro-Bold"/>
-          <w:bCs/>
-        </w:rPr>
-        <w:t>review</w:t>
-      </w:r>
-      <w:proofErr w:type="spellEnd"/>
-      <w:r>
-        <w:rPr>
-          <w:rFonts w:cs="SourceSansPro-Bold"/>
-          <w:bCs/>
-        </w:rPr>
-        <w:t xml:space="preserve"> ”</w:t>
-      </w:r>
-      <w:r>
-        <w:t xml:space="preserve"> </w:t>
-      </w:r>
-      <w:proofErr w:type="spellStart"/>
-      <w:r>
-        <w:rPr>
-          <w:rFonts w:cs="SourceSansPro-Bold"/>
-          <w:bCs/>
-        </w:rPr>
-        <w:t>Mammography</w:t>
-      </w:r>
-      <w:proofErr w:type="spellEnd"/>
-      <w:r>
-        <w:rPr>
-          <w:rFonts w:cs="SourceSansPro-Bold"/>
-          <w:bCs/>
-        </w:rPr>
-        <w:t xml:space="preserve"> in </w:t>
-      </w:r>
-      <w:proofErr w:type="spellStart"/>
-      <w:r>
-        <w:rPr>
-          <w:rFonts w:cs="SourceSansPro-Bold"/>
-          <w:bCs/>
-        </w:rPr>
-        <w:t>combination</w:t>
-      </w:r>
-      <w:proofErr w:type="spellEnd"/>
-      <w:r>
-        <w:rPr>
-          <w:rFonts w:cs="SourceSansPro-Bold"/>
-          <w:bCs/>
-        </w:rPr>
-        <w:t xml:space="preserve"> with </w:t>
-      </w:r>
-      <w:proofErr w:type="spellStart"/>
-      <w:r>
-        <w:rPr>
-          <w:rFonts w:cs="SourceSansPro-Bold"/>
-          <w:bCs/>
-        </w:rPr>
-        <w:t>breast</w:t>
-      </w:r>
-      <w:proofErr w:type="spellEnd"/>
-      <w:r>
-        <w:rPr>
-          <w:rFonts w:cs="SourceSansPro-Bold"/>
-          <w:bCs/>
-        </w:rPr>
-        <w:t xml:space="preserve"> </w:t>
-      </w:r>
-      <w:proofErr w:type="spellStart"/>
-      <w:r>
-        <w:rPr>
-          <w:rFonts w:cs="SourceSansPro-Bold"/>
-          <w:bCs/>
-        </w:rPr>
-        <w:t>ultrasonography</w:t>
-      </w:r>
-      <w:proofErr w:type="spellEnd"/>
-      <w:r>
-        <w:rPr>
-          <w:rFonts w:cs="SourceSansPro-Bold"/>
-          <w:bCs/>
-        </w:rPr>
-        <w:t xml:space="preserve"> versus </w:t>
-      </w:r>
-      <w:proofErr w:type="spellStart"/>
-      <w:r>
-        <w:rPr>
-          <w:rFonts w:cs="SourceSansPro-Bold"/>
-          <w:bCs/>
-        </w:rPr>
-        <w:t>mammography</w:t>
-      </w:r>
-      <w:proofErr w:type="spellEnd"/>
-      <w:r>
-        <w:rPr>
-          <w:rFonts w:cs="SourceSansPro-Bold"/>
-          <w:bCs/>
-        </w:rPr>
-        <w:t xml:space="preserve"> for </w:t>
-      </w:r>
-      <w:proofErr w:type="spellStart"/>
-      <w:r>
-        <w:rPr>
-          <w:rFonts w:cs="SourceSansPro-Bold"/>
-          <w:bCs/>
-        </w:rPr>
-        <w:t>breast</w:t>
-      </w:r>
-      <w:proofErr w:type="spellEnd"/>
-      <w:r>
-        <w:rPr>
-          <w:rFonts w:cs="SourceSansPro-Bold"/>
-          <w:bCs/>
-        </w:rPr>
-        <w:t xml:space="preserve"> cancer scree</w:t>
-      </w:r>
-      <w:r>
-        <w:rPr>
-          <w:rFonts w:cs="SourceSansPro-Bold"/>
-          <w:bCs/>
-        </w:rPr>
-        <w:t xml:space="preserve">ning in </w:t>
-      </w:r>
-      <w:proofErr w:type="spellStart"/>
-      <w:r>
-        <w:rPr>
-          <w:rFonts w:cs="SourceSansPro-Bold"/>
-          <w:bCs/>
-        </w:rPr>
-        <w:t>women</w:t>
-      </w:r>
-      <w:proofErr w:type="spellEnd"/>
-      <w:r>
-        <w:rPr>
-          <w:rFonts w:cs="SourceSansPro-Bold"/>
-          <w:bCs/>
-        </w:rPr>
-        <w:t xml:space="preserve"> at average </w:t>
-      </w:r>
-      <w:proofErr w:type="spellStart"/>
-      <w:r>
-        <w:rPr>
-          <w:rFonts w:cs="SourceSansPro-Bold"/>
-          <w:bCs/>
-        </w:rPr>
-        <w:t>risk</w:t>
-      </w:r>
-      <w:proofErr w:type="spellEnd"/>
-      <w:r>
-        <w:rPr>
-          <w:rFonts w:cs="SourceSansPro-Bold"/>
-          <w:bCs/>
-        </w:rPr>
-        <w:t xml:space="preserve"> (2013)</w:t>
+        </w:rPr>
+        <w:t>ning in women at average risk (2013)</w:t>
       </w:r>
       <w:r>
         <w:rPr>
@@ -6846,7 +6252,7 @@
           <w:rFonts w:cs="SourceSansPro-Bold"/>
           <w:bCs/>
         </w:rPr>
-        <w:footnoteReference w:id="8"/>
+        <w:footnoteReference w:id="9"/>
       </w:r>
       <w:r>
         <w:rPr>
@@ -6860,145 +6266,25 @@
           <w:rFonts w:cs="SourceSansPro-Bold"/>
           <w:bCs/>
         </w:rPr>
-        <w:t xml:space="preserve">ld </w:t>
-      </w:r>
-      <w:proofErr w:type="spellStart"/>
-      <w:r>
-        <w:rPr>
-          <w:rFonts w:cs="SourceSansPro-Bold"/>
-          <w:bCs/>
-        </w:rPr>
-        <w:t>Gartlehner</w:t>
-      </w:r>
-      <w:proofErr w:type="spellEnd"/>
-      <w:r>
-        <w:rPr>
-          <w:rFonts w:cs="SourceSansPro-Bold"/>
-          <w:bCs/>
-        </w:rPr>
-        <w:t xml:space="preserve"> et al, var formålet at vurdere </w:t>
+        <w:t xml:space="preserve">ld Gartlehner et al, var formålet at vurdere </w:t>
       </w:r>
       <w:r>
         <w:t xml:space="preserve">effektiviteten og sikkerheden af mammografi i kombination med </w:t>
       </w:r>
       <w:r>
-        <w:t xml:space="preserve">ultralyd versus røntgen alene. På daværende tidspunkt (2013) identificerede Gerald </w:t>
-      </w:r>
-      <w:proofErr w:type="spellStart"/>
-      <w:r>
-        <w:t>Gatlehner</w:t>
-      </w:r>
-      <w:proofErr w:type="spellEnd"/>
-      <w:r>
-        <w:t xml:space="preserve"> et al ingen studier, der mødte der kriterier, men fandt en igangværende RCT i Japan. </w:t>
-      </w:r>
-      <w:r>
-        <w:t xml:space="preserve">Den japanske RCT ” </w:t>
-      </w:r>
-      <w:proofErr w:type="spellStart"/>
-      <w:r>
-        <w:t>Sensitivity</w:t>
-      </w:r>
-      <w:proofErr w:type="spellEnd"/>
-      <w:r>
-        <w:t xml:space="preserve"> and </w:t>
-      </w:r>
-      <w:proofErr w:type="spellStart"/>
-      <w:r>
-        <w:t>specificity</w:t>
-      </w:r>
-      <w:proofErr w:type="spellEnd"/>
-      <w:r>
-        <w:t xml:space="preserve"> of </w:t>
-      </w:r>
-      <w:proofErr w:type="spellStart"/>
-      <w:r>
-        <w:t>mammography</w:t>
-      </w:r>
-      <w:proofErr w:type="spellEnd"/>
-      <w:r>
-        <w:t xml:space="preserve"> and </w:t>
-      </w:r>
-      <w:proofErr w:type="spellStart"/>
-      <w:r>
-        <w:t>adjunctive</w:t>
-      </w:r>
-      <w:proofErr w:type="spellEnd"/>
-      <w:r>
-        <w:t xml:space="preserve"> </w:t>
-      </w:r>
-      <w:proofErr w:type="spellStart"/>
-      <w:r>
-        <w:t>ultrasonography</w:t>
-      </w:r>
-      <w:proofErr w:type="spellEnd"/>
-      <w:r>
-        <w:t xml:space="preserve"> to screen for </w:t>
-      </w:r>
-      <w:proofErr w:type="spellStart"/>
-      <w:r>
-        <w:t>breast</w:t>
-      </w:r>
-      <w:proofErr w:type="spellEnd"/>
-      <w:r>
-        <w:t xml:space="preserve"> cancer in the Japan Strategic Anti-cancer </w:t>
-      </w:r>
-      <w:proofErr w:type="spellStart"/>
-      <w:r>
-        <w:t>Randomized</w:t>
-      </w:r>
-      <w:proofErr w:type="spellEnd"/>
-      <w:r>
-        <w:t xml:space="preserve"> Trial (J-START): a </w:t>
-      </w:r>
-      <w:proofErr w:type="spellStart"/>
-      <w:r>
-        <w:t>randomised</w:t>
-      </w:r>
-      <w:proofErr w:type="spellEnd"/>
-      <w:r>
-        <w:t xml:space="preserve"> </w:t>
-      </w:r>
-      <w:proofErr w:type="spellStart"/>
-      <w:r>
-        <w:t>controlled</w:t>
-      </w:r>
-      <w:proofErr w:type="spellEnd"/>
-      <w:r>
-        <w:t xml:space="preserve"> </w:t>
-      </w:r>
-      <w:proofErr w:type="spellStart"/>
-      <w:r>
-        <w:t>trial</w:t>
-      </w:r>
-      <w:proofErr w:type="spellEnd"/>
-      <w:r>
-        <w:t xml:space="preserve"> (2016)”</w:t>
-      </w:r>
-      <w:r>
-        <w:t xml:space="preserve"> af </w:t>
-      </w:r>
-      <w:proofErr w:type="spellStart"/>
-      <w:r>
-        <w:t>Ohuchi</w:t>
-      </w:r>
-      <w:proofErr w:type="spellEnd"/>
-      <w:r>
-        <w:t xml:space="preserve"> N. et al</w:t>
+        <w:t xml:space="preserve">ultralyd versus røntgen alene. På daværende tidspunkt (2013) identificerede Gerald Gatlehner et al ingen studier, der mødte der kriterier, men fandt en igangværende RCT i Japan. </w:t>
+      </w:r>
+      <w:r>
+        <w:t>Den japanske RCT ” Sensitivity and specificity of mammography and adjunctive ultrasonography to screen for breast cancer in the Japan Strategic Anti-cancer Randomized Trial (J-START): a randomised controlled trial (2016)”</w:t>
+      </w:r>
+      <w:r>
+        <w:t xml:space="preserve"> af Ohuchi N. et al</w:t>
       </w:r>
       <w:r>
         <w:t xml:space="preserve"> undersøgte, hvorvidt man ved kombinationen af røntgen og ultralyd vil opdage flere kræfttilfælde. </w:t>
       </w:r>
       <w:r>
-        <w:t xml:space="preserve">Studiet viste, at der ved kombinationen blev fundet flere typer 0 og I </w:t>
-      </w:r>
-      <w:proofErr w:type="spellStart"/>
-      <w:r>
-        <w:t>i</w:t>
-      </w:r>
-      <w:proofErr w:type="spellEnd"/>
-      <w:r>
-        <w:t xml:space="preserve"> interventionsgruppen, mens der ved stage II ikke var signifikant forskel. </w:t>
+        <w:t xml:space="preserve">Studiet viste, at der ved kombinationen blev fundet flere typer 0 og I i interventionsgruppen, mens der ved stage II ikke var signifikant forskel. </w:t>
       </w:r>
     </w:p>
     <w:p/>
@@ -7174,7 +6460,7 @@
           <w:rPr>
             <w:rStyle w:val="Hyperlink"/>
           </w:rPr>
-          <w:t>https://www.sst.dk/~/media/9D073C69B6B646E2A9412B9116064B0C.ashx</w:t>
+          <w:t>http://www.esundhed.dk/sundhedsregistre/LPR/Sider/LPR04_Tabel.aspx</w:t>
         </w:r>
       </w:hyperlink>
       <w:r>
@@ -7186,9 +6472,6 @@
     <w:p>
       <w:pPr>
         <w:pStyle w:val="Fodnotetekst"/>
-        <w:rPr>
-          <w:lang w:val="en-US"/>
-        </w:rPr>
       </w:pPr>
       <w:r>
         <w:rPr>
@@ -7197,36 +6480,18 @@
         <w:footnoteRef/>
       </w:r>
       <w:r>
-        <w:rPr>
-          <w:lang w:val="en-US"/>
-        </w:rPr>
         <w:t xml:space="preserve"> </w:t>
       </w:r>
-      <w:r>
-        <w:rPr>
-          <w:lang w:val="en-US"/>
-        </w:rPr>
-        <w:t>Cost-effectiveness of early detection of breast cancer in Catalonia</w:t>
-      </w:r>
-      <w:r>
-        <w:rPr>
-          <w:lang w:val="en-US"/>
-        </w:rPr>
-        <w:t xml:space="preserve"> (Spain) (2011), Misericordia </w:t>
-      </w:r>
-      <w:proofErr w:type="spellStart"/>
-      <w:r>
-        <w:rPr>
-          <w:lang w:val="en-US"/>
-        </w:rPr>
-        <w:t>Carles</w:t>
-      </w:r>
-      <w:proofErr w:type="spellEnd"/>
-      <w:r>
-        <w:rPr>
-          <w:lang w:val="en-US"/>
-        </w:rPr>
-        <w:t xml:space="preserve"> et al, BMC Cancer </w:t>
+      <w:hyperlink r:id="rId5" w:history="1">
+        <w:r>
+          <w:rPr>
+            <w:rStyle w:val="Hyperlink"/>
+          </w:rPr>
+          <w:t>https://www.sst.dk/~/media/9D073C69B6B646E2A9412B9116064B0C.ashx</w:t>
+        </w:r>
+      </w:hyperlink>
+      <w:r>
+        <w:t xml:space="preserve"> </w:t>
       </w:r>
     </w:p>
   </w:footnote>
@@ -7248,89 +6513,13 @@
         <w:rPr>
           <w:lang w:val="en-US"/>
         </w:rPr>
-        <w:t xml:space="preserve"> </w:t>
+        <w:t xml:space="preserve"> Cost-effectiveness of early detection of breast cancer in Catalonia</w:t>
       </w:r>
       <w:r>
         <w:rPr>
           <w:lang w:val="en-US"/>
         </w:rPr>
-        <w:t>“</w:t>
-      </w:r>
-      <w:r>
-        <w:rPr>
-          <w:lang w:val="en-US"/>
-        </w:rPr>
-        <w:t xml:space="preserve">Screening for </w:t>
-      </w:r>
-      <w:r>
-        <w:rPr>
-          <w:lang w:val="en-US"/>
-        </w:rPr>
-        <w:t xml:space="preserve">breast cancer with </w:t>
-      </w:r>
-      <w:r>
-        <w:rPr>
-          <w:lang w:val="en-US"/>
-        </w:rPr>
-        <w:t>mammography</w:t>
-      </w:r>
-      <w:r>
-        <w:rPr>
-          <w:lang w:val="en-US"/>
-        </w:rPr>
-        <w:t>”</w:t>
-      </w:r>
-      <w:r>
-        <w:rPr>
-          <w:lang w:val="en-US"/>
-        </w:rPr>
-        <w:t xml:space="preserve"> (2013), </w:t>
-      </w:r>
-      <w:proofErr w:type="spellStart"/>
-      <w:r>
-        <w:rPr>
-          <w:rFonts w:cs="SourceSansPro-Regular"/>
-          <w:lang w:val="en-US"/>
-        </w:rPr>
-        <w:t>Gøtzsche</w:t>
-      </w:r>
-      <w:proofErr w:type="spellEnd"/>
-      <w:r>
-        <w:rPr>
-          <w:rFonts w:cs="SourceSansPro-Regular"/>
-          <w:lang w:val="en-US"/>
-        </w:rPr>
-        <w:t xml:space="preserve"> PC, </w:t>
-      </w:r>
-      <w:proofErr w:type="spellStart"/>
-      <w:r>
-        <w:rPr>
-          <w:rFonts w:cs="SourceSansPro-Regular"/>
-          <w:lang w:val="en-US"/>
-        </w:rPr>
-        <w:t>Jørgensen</w:t>
-      </w:r>
-      <w:proofErr w:type="spellEnd"/>
-      <w:r>
-        <w:rPr>
-          <w:rFonts w:cs="SourceSansPro-Regular"/>
-          <w:lang w:val="en-US"/>
-        </w:rPr>
-        <w:t xml:space="preserve"> KJ,</w:t>
-      </w:r>
-      <w:r>
-        <w:rPr>
-          <w:rFonts w:ascii="SourceSansPro-Regular" w:hAnsi="SourceSansPro-Regular" w:cs="SourceSansPro-Regular"/>
-          <w:lang w:val="en-US"/>
-        </w:rPr>
-        <w:t xml:space="preserve"> </w:t>
-      </w:r>
-      <w:r>
-        <w:rPr>
-          <w:rFonts w:cs="SourceSansPro-Regular"/>
-          <w:lang w:val="en-US"/>
-        </w:rPr>
-        <w:t>CochraneLibrary.com</w:t>
+        <w:t xml:space="preserve"> (Spain) (2011), Misericordia Carles et al, BMC Cancer </w:t>
       </w:r>
     </w:p>
   </w:footnote>
@@ -7364,71 +6553,52 @@
         <w:rPr>
           <w:lang w:val="en-US"/>
         </w:rPr>
-        <w:t xml:space="preserve">The </w:t>
-      </w:r>
-      <w:proofErr w:type="spellStart"/>
+        <w:t xml:space="preserve">Screening for </w:t>
+      </w:r>
       <w:r>
         <w:rPr>
           <w:lang w:val="en-US"/>
         </w:rPr>
-        <w:t>benefi</w:t>
-      </w:r>
-      <w:proofErr w:type="spellEnd"/>
+        <w:t xml:space="preserve">breast cancer with </w:t>
+      </w:r>
       <w:r>
         <w:rPr>
           <w:lang w:val="en-US"/>
         </w:rPr>
+        <w:t>mammography</w:t>
+      </w:r>
+      <w:r>
+        <w:rPr>
+          <w:lang w:val="en-US"/>
+        </w:rPr>
+        <w:t>”</w:t>
+      </w:r>
+      <w:r>
+        <w:rPr>
+          <w:lang w:val="en-US"/>
+        </w:rPr>
+        <w:t xml:space="preserve"> (2013), </w:t>
+      </w:r>
+      <w:r>
+        <w:rPr>
+          <w:rFonts w:cs="SourceSansPro-Regular"/>
+          <w:lang w:val="en-US"/>
+        </w:rPr>
+        <w:t>Gøtzsche PC, Jørgensen KJ,</w:t>
+      </w:r>
+      <w:r>
+        <w:rPr>
+          <w:rFonts w:ascii="SourceSansPro-Regular" w:hAnsi="SourceSansPro-Regular" w:cs="SourceSansPro-Regular"/>
+          <w:lang w:val="en-US"/>
+        </w:rPr>
         <w:t xml:space="preserve"> </w:t>
       </w:r>
-      <w:proofErr w:type="spellStart"/>
-      <w:r>
-        <w:rPr>
+      <w:r>
+        <w:rPr>
+          <w:rFonts w:cs="SourceSansPro-Regular"/>
           <w:lang w:val="en-US"/>
         </w:rPr>
-        <w:t>ts</w:t>
-      </w:r>
-      <w:proofErr w:type="spellEnd"/>
-      <w:r>
-        <w:rPr>
-          <w:lang w:val="en-US"/>
-        </w:rPr>
-        <w:t xml:space="preserve"> and harms of breast cancer screening:</w:t>
-      </w:r>
-      <w:r>
-        <w:rPr>
-          <w:lang w:val="en-US"/>
-        </w:rPr>
-        <w:t xml:space="preserve"> </w:t>
-      </w:r>
-      <w:r>
-        <w:rPr>
-          <w:lang w:val="en-US"/>
-        </w:rPr>
-        <w:t>an independent review</w:t>
-      </w:r>
-      <w:r>
-        <w:rPr>
-          <w:lang w:val="en-US"/>
-        </w:rPr>
-        <w:t xml:space="preserve"> (2012</w:t>
-      </w:r>
-      <w:r>
-        <w:rPr>
-          <w:lang w:val="en-US"/>
-        </w:rPr>
-        <w:t xml:space="preserve">)”, </w:t>
-      </w:r>
-      <w:r>
-        <w:rPr>
-          <w:lang w:val="en-US"/>
-        </w:rPr>
-        <w:t>Sir Michael Marmot</w:t>
-      </w:r>
-      <w:r>
-        <w:rPr>
-          <w:lang w:val="en-US"/>
-        </w:rPr>
-        <w:t>, British Journal of Cancer</w:t>
+        <w:t>CochraneLibrary.com</w:t>
       </w:r>
     </w:p>
   </w:footnote>
@@ -7454,6 +6624,76 @@
       </w:r>
       <w:r>
         <w:rPr>
+          <w:lang w:val="en-US"/>
+        </w:rPr>
+        <w:t>“</w:t>
+      </w:r>
+      <w:r>
+        <w:rPr>
+          <w:lang w:val="en-US"/>
+        </w:rPr>
+        <w:t>The benefi ts and harms of breast cancer screening:</w:t>
+      </w:r>
+      <w:r>
+        <w:rPr>
+          <w:lang w:val="en-US"/>
+        </w:rPr>
+        <w:t xml:space="preserve"> </w:t>
+      </w:r>
+      <w:r>
+        <w:rPr>
+          <w:lang w:val="en-US"/>
+        </w:rPr>
+        <w:t>an independent review</w:t>
+      </w:r>
+      <w:r>
+        <w:rPr>
+          <w:lang w:val="en-US"/>
+        </w:rPr>
+        <w:t xml:space="preserve"> (2012</w:t>
+      </w:r>
+      <w:r>
+        <w:rPr>
+          <w:lang w:val="en-US"/>
+        </w:rPr>
+        <w:t xml:space="preserve">)”, </w:t>
+      </w:r>
+      <w:r>
+        <w:rPr>
+          <w:lang w:val="en-US"/>
+        </w:rPr>
+        <w:t>Sir Michael Marmot</w:t>
+      </w:r>
+      <w:r>
+        <w:rPr>
+          <w:lang w:val="en-US"/>
+        </w:rPr>
+        <w:t>, British Journal of Cancer</w:t>
+      </w:r>
+    </w:p>
+  </w:footnote>
+  <w:footnote w:id="9">
+    <w:p>
+      <w:pPr>
+        <w:pStyle w:val="Fodnotetekst"/>
+        <w:rPr>
+          <w:lang w:val="en-US"/>
+        </w:rPr>
+      </w:pPr>
+      <w:r>
+        <w:rPr>
+          <w:rStyle w:val="Fodnotehenvisning"/>
+        </w:rPr>
+        <w:footnoteRef/>
+      </w:r>
+      <w:r>
+        <w:rPr>
+          <w:lang w:val="en-US"/>
+        </w:rPr>
+        <w:t xml:space="preserve"> </w:t>
+      </w:r>
+      <w:r>
+        <w:rPr>
           <w:rFonts w:cs="SourceSansPro-Bold"/>
           <w:bCs/>
           <w:lang w:val="en-US"/>
@@ -7504,25 +6744,7 @@
           <w:bCs/>
           <w:lang w:val="en-US"/>
         </w:rPr>
-        <w:t xml:space="preserve">Gerald </w:t>
-      </w:r>
-      <w:proofErr w:type="spellStart"/>
-      <w:r>
-        <w:rPr>
-          <w:rFonts w:cs="SourceSansPro-Bold"/>
-          <w:bCs/>
-          <w:lang w:val="en-US"/>
-        </w:rPr>
-        <w:t>Gartlehner</w:t>
-      </w:r>
-      <w:proofErr w:type="spellEnd"/>
-      <w:r>
-        <w:rPr>
-          <w:rFonts w:cs="SourceSansPro-Bold"/>
-          <w:bCs/>
-          <w:lang w:val="en-US"/>
-        </w:rPr>
-        <w:t xml:space="preserve"> et al</w:t>
+        <w:t>Gerald Gartlehner et al</w:t>
       </w:r>
       <w:r>
         <w:rPr>
@@ -8649,7 +7871,7 @@
 </file>
 
 <file path=customXml/itemProps1.xml><?xml version="1.0" encoding="utf-8"?>
-<ds:datastoreItem xmlns:ds="http://schemas.openxmlformats.org/officeDocument/2006/customXml" ds:itemID="{5C3442AE-0BA8-42FC-9BBB-7EE7C16C5D39}">
+<ds:datastoreItem xmlns:ds="http://schemas.openxmlformats.org/officeDocument/2006/customXml" ds:itemID="{1485ADA5-79A7-44A4-A55E-3FC6B149BCDE}">
   <ds:schemaRefs>
     <ds:schemaRef ds:uri="http://schemas.openxmlformats.org/officeDocument/2006/bibliography"/>
   </ds:schemaRefs>

</xml_diff>